<commit_message>
Versao 0.007 Plano de Projeto
</commit_message>
<xml_diff>
--- a/academicci_documentacao/gerencia_projeto/Academicci_DPP_Plano de Projeto.docx
+++ b/academicci_documentacao/gerencia_projeto/Academicci_DPP_Plano de Projeto.docx
@@ -28,12 +28,14 @@
         </w:rPr>
         <w:fldChar w:fldCharType="separate"/>
       </w:r>
+      <w:proofErr w:type="spellStart"/>
       <w:r>
         <w:rPr>
           <w:lang w:val="pt-BR"/>
         </w:rPr>
         <w:t>Academicci</w:t>
       </w:r>
+      <w:proofErr w:type="spellEnd"/>
       <w:r>
         <w:rPr>
           <w:lang w:val="pt-BR"/>
@@ -150,7 +152,7 @@
           <w:sz w:val="28"/>
           <w:lang w:val="pt-BR"/>
         </w:rPr>
-        <w:t>6</w:t>
+        <w:t>7</w:t>
       </w:r>
     </w:p>
     <w:bookmarkEnd w:id="2"/>
@@ -215,6 +217,8 @@
         <w:lastRenderedPageBreak/>
         <w:t>Histórico de Revisão</w:t>
       </w:r>
+      <w:bookmarkStart w:id="3" w:name="_GoBack"/>
+      <w:bookmarkEnd w:id="3"/>
     </w:p>
     <w:tbl>
       <w:tblPr>
@@ -329,6 +333,7 @@
         <w:tc>
           <w:tcPr>
             <w:tcW w:w="1212" w:type="pct"/>
+            <w:vAlign w:val="center"/>
           </w:tcPr>
           <w:p>
             <w:pPr>
@@ -990,6 +995,7 @@
         <w:tc>
           <w:tcPr>
             <w:tcW w:w="1212" w:type="pct"/>
+            <w:vAlign w:val="center"/>
           </w:tcPr>
           <w:p>
             <w:pPr>
@@ -1044,8 +1050,16 @@
               <w:rPr>
                 <w:lang w:val="pt-BR"/>
               </w:rPr>
-              <w:t>Atualização do Template</w:t>
-            </w:r>
+              <w:t xml:space="preserve">Atualização do </w:t>
+            </w:r>
+            <w:proofErr w:type="spellStart"/>
+            <w:r>
+              <w:rPr>
+                <w:lang w:val="pt-BR"/>
+              </w:rPr>
+              <w:t>Template</w:t>
+            </w:r>
+            <w:proofErr w:type="spellEnd"/>
           </w:p>
           <w:p>
             <w:pPr>
@@ -1054,6 +1068,91 @@
                 <w:lang w:val="pt-BR"/>
               </w:rPr>
             </w:pPr>
+          </w:p>
+        </w:tc>
+        <w:tc>
+          <w:tcPr>
+            <w:tcW w:w="1212" w:type="pct"/>
+            <w:vAlign w:val="center"/>
+          </w:tcPr>
+          <w:p>
+            <w:pPr>
+              <w:pStyle w:val="Tabletext"/>
+              <w:jc w:val="center"/>
+              <w:rPr>
+                <w:lang w:val="pt-BR"/>
+              </w:rPr>
+            </w:pPr>
+            <w:r>
+              <w:rPr>
+                <w:lang w:val="pt-BR"/>
+              </w:rPr>
+              <w:t>Raphael Guedes</w:t>
+            </w:r>
+          </w:p>
+        </w:tc>
+      </w:tr>
+      <w:tr>
+        <w:tc>
+          <w:tcPr>
+            <w:tcW w:w="1212" w:type="pct"/>
+            <w:vAlign w:val="center"/>
+          </w:tcPr>
+          <w:p>
+            <w:pPr>
+              <w:pStyle w:val="Tabletext"/>
+              <w:jc w:val="center"/>
+              <w:rPr>
+                <w:lang w:val="pt-BR"/>
+              </w:rPr>
+            </w:pPr>
+            <w:r>
+              <w:rPr>
+                <w:lang w:val="pt-BR"/>
+              </w:rPr>
+              <w:t>03/03/18</w:t>
+            </w:r>
+          </w:p>
+        </w:tc>
+        <w:tc>
+          <w:tcPr>
+            <w:tcW w:w="606" w:type="pct"/>
+            <w:vAlign w:val="center"/>
+          </w:tcPr>
+          <w:p>
+            <w:pPr>
+              <w:pStyle w:val="Tabletext"/>
+              <w:jc w:val="center"/>
+              <w:rPr>
+                <w:lang w:val="pt-BR"/>
+              </w:rPr>
+            </w:pPr>
+            <w:r>
+              <w:rPr>
+                <w:lang w:val="pt-BR"/>
+              </w:rPr>
+              <w:t>0.007</w:t>
+            </w:r>
+          </w:p>
+        </w:tc>
+        <w:tc>
+          <w:tcPr>
+            <w:tcW w:w="1970" w:type="pct"/>
+            <w:vAlign w:val="center"/>
+          </w:tcPr>
+          <w:p>
+            <w:pPr>
+              <w:pStyle w:val="Tabletext"/>
+              <w:rPr>
+                <w:lang w:val="pt-BR"/>
+              </w:rPr>
+            </w:pPr>
+            <w:r>
+              <w:rPr>
+                <w:lang w:val="pt-BR"/>
+              </w:rPr>
+              <w:t>Inserção das estimativas do tempo de desenvolvimento.</w:t>
+            </w:r>
           </w:p>
         </w:tc>
         <w:tc>
@@ -1136,7 +1235,6 @@
           <w:noProof w:val="0"/>
           <w:color w:val="auto"/>
           <w:u w:val="none"/>
-          <w:lang w:val="en-US"/>
         </w:rPr>
       </w:sdtEndPr>
       <w:sdtContent>
@@ -1150,19 +1248,28 @@
               <w:rFonts w:asciiTheme="minorHAnsi" w:eastAsiaTheme="minorEastAsia" w:hAnsiTheme="minorHAnsi" w:cstheme="minorBidi"/>
               <w:noProof/>
               <w:szCs w:val="22"/>
-              <w:lang w:val="pt-BR" w:eastAsia="pt-BR"/>
+              <w:lang w:val="fr-FR" w:eastAsia="fr-FR"/>
             </w:rPr>
           </w:pPr>
           <w:r>
+            <w:rPr>
+              <w:lang w:val="pt-BR"/>
+            </w:rPr>
             <w:fldChar w:fldCharType="begin"/>
           </w:r>
           <w:r>
+            <w:rPr>
+              <w:lang w:val="pt-BR"/>
+            </w:rPr>
             <w:instrText xml:space="preserve"> TOC \o "1-3" \h \z \u </w:instrText>
           </w:r>
           <w:r>
+            <w:rPr>
+              <w:lang w:val="pt-BR"/>
+            </w:rPr>
             <w:fldChar w:fldCharType="separate"/>
           </w:r>
-          <w:hyperlink w:anchor="_Toc507715669" w:history="1">
+          <w:hyperlink w:anchor="_Toc507872605" w:history="1">
             <w:r>
               <w:rPr>
                 <w:rStyle w:val="Hyperlink"/>
@@ -1176,7 +1283,7 @@
                 <w:rFonts w:asciiTheme="minorHAnsi" w:eastAsiaTheme="minorEastAsia" w:hAnsiTheme="minorHAnsi" w:cstheme="minorBidi"/>
                 <w:noProof/>
                 <w:szCs w:val="22"/>
-                <w:lang w:val="pt-BR" w:eastAsia="pt-BR"/>
+                <w:lang w:val="fr-FR" w:eastAsia="fr-FR"/>
               </w:rPr>
               <w:tab/>
             </w:r>
@@ -1207,7 +1314,7 @@
                 <w:noProof/>
                 <w:webHidden/>
               </w:rPr>
-              <w:instrText xml:space="preserve"> PAGEREF _Toc507715669 \h </w:instrText>
+              <w:instrText xml:space="preserve"> PAGEREF _Toc507872605 \h </w:instrText>
             </w:r>
             <w:r>
               <w:rPr>
@@ -1248,10 +1355,10 @@
               <w:rFonts w:asciiTheme="minorHAnsi" w:eastAsiaTheme="minorEastAsia" w:hAnsiTheme="minorHAnsi" w:cstheme="minorBidi"/>
               <w:noProof/>
               <w:szCs w:val="22"/>
-              <w:lang w:val="pt-BR" w:eastAsia="pt-BR"/>
+              <w:lang w:val="fr-FR" w:eastAsia="fr-FR"/>
             </w:rPr>
           </w:pPr>
-          <w:hyperlink w:anchor="_Toc507715670" w:history="1">
+          <w:hyperlink w:anchor="_Toc507872606" w:history="1">
             <w:r>
               <w:rPr>
                 <w:rStyle w:val="Hyperlink"/>
@@ -1265,7 +1372,7 @@
                 <w:rFonts w:asciiTheme="minorHAnsi" w:eastAsiaTheme="minorEastAsia" w:hAnsiTheme="minorHAnsi" w:cstheme="minorBidi"/>
                 <w:noProof/>
                 <w:szCs w:val="22"/>
-                <w:lang w:val="pt-BR" w:eastAsia="pt-BR"/>
+                <w:lang w:val="fr-FR" w:eastAsia="fr-FR"/>
               </w:rPr>
               <w:tab/>
             </w:r>
@@ -1296,7 +1403,7 @@
                 <w:noProof/>
                 <w:webHidden/>
               </w:rPr>
-              <w:instrText xml:space="preserve"> PAGEREF _Toc507715670 \h </w:instrText>
+              <w:instrText xml:space="preserve"> PAGEREF _Toc507872606 \h </w:instrText>
             </w:r>
             <w:r>
               <w:rPr>
@@ -1337,10 +1444,10 @@
               <w:rFonts w:asciiTheme="minorHAnsi" w:eastAsiaTheme="minorEastAsia" w:hAnsiTheme="minorHAnsi" w:cstheme="minorBidi"/>
               <w:noProof/>
               <w:szCs w:val="22"/>
-              <w:lang w:val="pt-BR" w:eastAsia="pt-BR"/>
+              <w:lang w:val="fr-FR" w:eastAsia="fr-FR"/>
             </w:rPr>
           </w:pPr>
-          <w:hyperlink w:anchor="_Toc507715671" w:history="1">
+          <w:hyperlink w:anchor="_Toc507872607" w:history="1">
             <w:r>
               <w:rPr>
                 <w:rStyle w:val="Hyperlink"/>
@@ -1354,7 +1461,7 @@
                 <w:rFonts w:asciiTheme="minorHAnsi" w:eastAsiaTheme="minorEastAsia" w:hAnsiTheme="minorHAnsi" w:cstheme="minorBidi"/>
                 <w:noProof/>
                 <w:szCs w:val="22"/>
-                <w:lang w:val="pt-BR" w:eastAsia="pt-BR"/>
+                <w:lang w:val="fr-FR" w:eastAsia="fr-FR"/>
               </w:rPr>
               <w:tab/>
             </w:r>
@@ -1385,7 +1492,7 @@
                 <w:noProof/>
                 <w:webHidden/>
               </w:rPr>
-              <w:instrText xml:space="preserve"> PAGEREF _Toc507715671 \h </w:instrText>
+              <w:instrText xml:space="preserve"> PAGEREF _Toc507872607 \h </w:instrText>
             </w:r>
             <w:r>
               <w:rPr>
@@ -1426,10 +1533,10 @@
               <w:rFonts w:asciiTheme="minorHAnsi" w:eastAsiaTheme="minorEastAsia" w:hAnsiTheme="minorHAnsi" w:cstheme="minorBidi"/>
               <w:noProof/>
               <w:szCs w:val="22"/>
-              <w:lang w:val="pt-BR" w:eastAsia="pt-BR"/>
+              <w:lang w:val="fr-FR" w:eastAsia="fr-FR"/>
             </w:rPr>
           </w:pPr>
-          <w:hyperlink w:anchor="_Toc507715672" w:history="1">
+          <w:hyperlink w:anchor="_Toc507872608" w:history="1">
             <w:r>
               <w:rPr>
                 <w:rStyle w:val="Hyperlink"/>
@@ -1443,7 +1550,7 @@
                 <w:rFonts w:asciiTheme="minorHAnsi" w:eastAsiaTheme="minorEastAsia" w:hAnsiTheme="minorHAnsi" w:cstheme="minorBidi"/>
                 <w:noProof/>
                 <w:szCs w:val="22"/>
-                <w:lang w:val="pt-BR" w:eastAsia="pt-BR"/>
+                <w:lang w:val="fr-FR" w:eastAsia="fr-FR"/>
               </w:rPr>
               <w:tab/>
             </w:r>
@@ -1474,7 +1581,7 @@
                 <w:noProof/>
                 <w:webHidden/>
               </w:rPr>
-              <w:instrText xml:space="preserve"> PAGEREF _Toc507715672 \h </w:instrText>
+              <w:instrText xml:space="preserve"> PAGEREF _Toc507872608 \h </w:instrText>
             </w:r>
             <w:r>
               <w:rPr>
@@ -1515,10 +1622,10 @@
               <w:rFonts w:asciiTheme="minorHAnsi" w:eastAsiaTheme="minorEastAsia" w:hAnsiTheme="minorHAnsi" w:cstheme="minorBidi"/>
               <w:noProof/>
               <w:szCs w:val="22"/>
-              <w:lang w:val="pt-BR" w:eastAsia="pt-BR"/>
+              <w:lang w:val="fr-FR" w:eastAsia="fr-FR"/>
             </w:rPr>
           </w:pPr>
-          <w:hyperlink w:anchor="_Toc507715673" w:history="1">
+          <w:hyperlink w:anchor="_Toc507872609" w:history="1">
             <w:r>
               <w:rPr>
                 <w:rStyle w:val="Hyperlink"/>
@@ -1532,7 +1639,7 @@
                 <w:rFonts w:asciiTheme="minorHAnsi" w:eastAsiaTheme="minorEastAsia" w:hAnsiTheme="minorHAnsi" w:cstheme="minorBidi"/>
                 <w:noProof/>
                 <w:szCs w:val="22"/>
-                <w:lang w:val="pt-BR" w:eastAsia="pt-BR"/>
+                <w:lang w:val="fr-FR" w:eastAsia="fr-FR"/>
               </w:rPr>
               <w:tab/>
             </w:r>
@@ -1563,7 +1670,7 @@
                 <w:noProof/>
                 <w:webHidden/>
               </w:rPr>
-              <w:instrText xml:space="preserve"> PAGEREF _Toc507715673 \h </w:instrText>
+              <w:instrText xml:space="preserve"> PAGEREF _Toc507872609 \h </w:instrText>
             </w:r>
             <w:r>
               <w:rPr>
@@ -1604,10 +1711,10 @@
               <w:rFonts w:asciiTheme="minorHAnsi" w:eastAsiaTheme="minorEastAsia" w:hAnsiTheme="minorHAnsi" w:cstheme="minorBidi"/>
               <w:noProof/>
               <w:szCs w:val="22"/>
-              <w:lang w:val="pt-BR" w:eastAsia="pt-BR"/>
+              <w:lang w:val="fr-FR" w:eastAsia="fr-FR"/>
             </w:rPr>
           </w:pPr>
-          <w:hyperlink w:anchor="_Toc507715674" w:history="1">
+          <w:hyperlink w:anchor="_Toc507872610" w:history="1">
             <w:r>
               <w:rPr>
                 <w:rStyle w:val="Hyperlink"/>
@@ -1621,7 +1728,7 @@
                 <w:rFonts w:asciiTheme="minorHAnsi" w:eastAsiaTheme="minorEastAsia" w:hAnsiTheme="minorHAnsi" w:cstheme="minorBidi"/>
                 <w:noProof/>
                 <w:szCs w:val="22"/>
-                <w:lang w:val="pt-BR" w:eastAsia="pt-BR"/>
+                <w:lang w:val="fr-FR" w:eastAsia="fr-FR"/>
               </w:rPr>
               <w:tab/>
             </w:r>
@@ -1652,7 +1759,7 @@
                 <w:noProof/>
                 <w:webHidden/>
               </w:rPr>
-              <w:instrText xml:space="preserve"> PAGEREF _Toc507715674 \h </w:instrText>
+              <w:instrText xml:space="preserve"> PAGEREF _Toc507872610 \h </w:instrText>
             </w:r>
             <w:r>
               <w:rPr>
@@ -1673,6 +1780,184 @@
                 <w:webHidden/>
               </w:rPr>
               <w:t>6</w:t>
+            </w:r>
+            <w:r>
+              <w:rPr>
+                <w:noProof/>
+                <w:webHidden/>
+              </w:rPr>
+              <w:fldChar w:fldCharType="end"/>
+            </w:r>
+          </w:hyperlink>
+        </w:p>
+        <w:p>
+          <w:pPr>
+            <w:pStyle w:val="Sumrio2"/>
+            <w:tabs>
+              <w:tab w:val="left" w:pos="992"/>
+            </w:tabs>
+            <w:rPr>
+              <w:rFonts w:asciiTheme="minorHAnsi" w:eastAsiaTheme="minorEastAsia" w:hAnsiTheme="minorHAnsi" w:cstheme="minorBidi"/>
+              <w:noProof/>
+              <w:szCs w:val="22"/>
+              <w:lang w:val="fr-FR" w:eastAsia="fr-FR"/>
+            </w:rPr>
+          </w:pPr>
+          <w:hyperlink w:anchor="_Toc507872611" w:history="1">
+            <w:r>
+              <w:rPr>
+                <w:rStyle w:val="Hyperlink"/>
+                <w:noProof/>
+                <w:lang w:val="pt-BR"/>
+              </w:rPr>
+              <w:t>4.1</w:t>
+            </w:r>
+            <w:r>
+              <w:rPr>
+                <w:rFonts w:asciiTheme="minorHAnsi" w:eastAsiaTheme="minorEastAsia" w:hAnsiTheme="minorHAnsi" w:cstheme="minorBidi"/>
+                <w:noProof/>
+                <w:szCs w:val="22"/>
+                <w:lang w:val="fr-FR" w:eastAsia="fr-FR"/>
+              </w:rPr>
+              <w:tab/>
+            </w:r>
+            <w:r>
+              <w:rPr>
+                <w:rStyle w:val="Hyperlink"/>
+                <w:noProof/>
+                <w:lang w:val="pt-BR"/>
+              </w:rPr>
+              <w:t>Estimativa de Horas do Projeto</w:t>
+            </w:r>
+            <w:r>
+              <w:rPr>
+                <w:noProof/>
+                <w:webHidden/>
+              </w:rPr>
+              <w:tab/>
+            </w:r>
+            <w:r>
+              <w:rPr>
+                <w:noProof/>
+                <w:webHidden/>
+              </w:rPr>
+              <w:fldChar w:fldCharType="begin"/>
+            </w:r>
+            <w:r>
+              <w:rPr>
+                <w:noProof/>
+                <w:webHidden/>
+              </w:rPr>
+              <w:instrText xml:space="preserve"> PAGEREF _Toc507872611 \h </w:instrText>
+            </w:r>
+            <w:r>
+              <w:rPr>
+                <w:noProof/>
+                <w:webHidden/>
+              </w:rPr>
+            </w:r>
+            <w:r>
+              <w:rPr>
+                <w:noProof/>
+                <w:webHidden/>
+              </w:rPr>
+              <w:fldChar w:fldCharType="separate"/>
+            </w:r>
+            <w:r>
+              <w:rPr>
+                <w:noProof/>
+                <w:webHidden/>
+              </w:rPr>
+              <w:t>7</w:t>
+            </w:r>
+            <w:r>
+              <w:rPr>
+                <w:noProof/>
+                <w:webHidden/>
+              </w:rPr>
+              <w:fldChar w:fldCharType="end"/>
+            </w:r>
+          </w:hyperlink>
+        </w:p>
+        <w:p>
+          <w:pPr>
+            <w:pStyle w:val="Sumrio2"/>
+            <w:tabs>
+              <w:tab w:val="left" w:pos="992"/>
+            </w:tabs>
+            <w:rPr>
+              <w:rFonts w:asciiTheme="minorHAnsi" w:eastAsiaTheme="minorEastAsia" w:hAnsiTheme="minorHAnsi" w:cstheme="minorBidi"/>
+              <w:noProof/>
+              <w:szCs w:val="22"/>
+              <w:lang w:val="fr-FR" w:eastAsia="fr-FR"/>
+            </w:rPr>
+          </w:pPr>
+          <w:hyperlink w:anchor="_Toc507872612" w:history="1">
+            <w:r>
+              <w:rPr>
+                <w:rStyle w:val="Hyperlink"/>
+                <w:noProof/>
+                <w:lang w:val="pt-BR"/>
+              </w:rPr>
+              <w:t>4.2</w:t>
+            </w:r>
+            <w:r>
+              <w:rPr>
+                <w:rFonts w:asciiTheme="minorHAnsi" w:eastAsiaTheme="minorEastAsia" w:hAnsiTheme="minorHAnsi" w:cstheme="minorBidi"/>
+                <w:noProof/>
+                <w:szCs w:val="22"/>
+                <w:lang w:val="fr-FR" w:eastAsia="fr-FR"/>
+              </w:rPr>
+              <w:tab/>
+            </w:r>
+            <w:r>
+              <w:rPr>
+                <w:rStyle w:val="Hyperlink"/>
+                <w:noProof/>
+                <w:lang w:val="pt-BR"/>
+              </w:rPr>
+              <w:t>Estimativas de horas das features</w:t>
+            </w:r>
+            <w:r>
+              <w:rPr>
+                <w:noProof/>
+                <w:webHidden/>
+              </w:rPr>
+              <w:tab/>
+            </w:r>
+            <w:r>
+              <w:rPr>
+                <w:noProof/>
+                <w:webHidden/>
+              </w:rPr>
+              <w:fldChar w:fldCharType="begin"/>
+            </w:r>
+            <w:r>
+              <w:rPr>
+                <w:noProof/>
+                <w:webHidden/>
+              </w:rPr>
+              <w:instrText xml:space="preserve"> PAGEREF _Toc507872612 \h </w:instrText>
+            </w:r>
+            <w:r>
+              <w:rPr>
+                <w:noProof/>
+                <w:webHidden/>
+              </w:rPr>
+            </w:r>
+            <w:r>
+              <w:rPr>
+                <w:noProof/>
+                <w:webHidden/>
+              </w:rPr>
+              <w:fldChar w:fldCharType="separate"/>
+            </w:r>
+            <w:r>
+              <w:rPr>
+                <w:noProof/>
+                <w:webHidden/>
+              </w:rPr>
+              <w:t>7</w:t>
             </w:r>
             <w:r>
               <w:rPr>
@@ -1693,10 +1978,10 @@
               <w:rFonts w:asciiTheme="minorHAnsi" w:eastAsiaTheme="minorEastAsia" w:hAnsiTheme="minorHAnsi" w:cstheme="minorBidi"/>
               <w:noProof/>
               <w:szCs w:val="22"/>
-              <w:lang w:val="pt-BR" w:eastAsia="pt-BR"/>
+              <w:lang w:val="fr-FR" w:eastAsia="fr-FR"/>
             </w:rPr>
           </w:pPr>
-          <w:hyperlink w:anchor="_Toc507715675" w:history="1">
+          <w:hyperlink w:anchor="_Toc507872613" w:history="1">
             <w:r>
               <w:rPr>
                 <w:rStyle w:val="Hyperlink"/>
@@ -1710,7 +1995,7 @@
                 <w:rFonts w:asciiTheme="minorHAnsi" w:eastAsiaTheme="minorEastAsia" w:hAnsiTheme="minorHAnsi" w:cstheme="minorBidi"/>
                 <w:noProof/>
                 <w:szCs w:val="22"/>
-                <w:lang w:val="pt-BR" w:eastAsia="pt-BR"/>
+                <w:lang w:val="fr-FR" w:eastAsia="fr-FR"/>
               </w:rPr>
               <w:tab/>
             </w:r>
@@ -1741,7 +2026,7 @@
                 <w:noProof/>
                 <w:webHidden/>
               </w:rPr>
-              <w:instrText xml:space="preserve"> PAGEREF _Toc507715675 \h </w:instrText>
+              <w:instrText xml:space="preserve"> PAGEREF _Toc507872613 \h </w:instrText>
             </w:r>
             <w:r>
               <w:rPr>
@@ -1782,10 +2067,10 @@
               <w:rFonts w:asciiTheme="minorHAnsi" w:eastAsiaTheme="minorEastAsia" w:hAnsiTheme="minorHAnsi" w:cstheme="minorBidi"/>
               <w:noProof/>
               <w:szCs w:val="22"/>
-              <w:lang w:val="pt-BR" w:eastAsia="pt-BR"/>
+              <w:lang w:val="fr-FR" w:eastAsia="fr-FR"/>
             </w:rPr>
           </w:pPr>
-          <w:hyperlink w:anchor="_Toc507715676" w:history="1">
+          <w:hyperlink w:anchor="_Toc507872614" w:history="1">
             <w:r>
               <w:rPr>
                 <w:rStyle w:val="Hyperlink"/>
@@ -1799,7 +2084,7 @@
                 <w:rFonts w:asciiTheme="minorHAnsi" w:eastAsiaTheme="minorEastAsia" w:hAnsiTheme="minorHAnsi" w:cstheme="minorBidi"/>
                 <w:noProof/>
                 <w:szCs w:val="22"/>
-                <w:lang w:val="pt-BR" w:eastAsia="pt-BR"/>
+                <w:lang w:val="fr-FR" w:eastAsia="fr-FR"/>
               </w:rPr>
               <w:tab/>
             </w:r>
@@ -1830,7 +2115,7 @@
                 <w:noProof/>
                 <w:webHidden/>
               </w:rPr>
-              <w:instrText xml:space="preserve"> PAGEREF _Toc507715676 \h </w:instrText>
+              <w:instrText xml:space="preserve"> PAGEREF _Toc507872614 \h </w:instrText>
             </w:r>
             <w:r>
               <w:rPr>
@@ -1867,10 +2152,10 @@
             <w:rPr>
               <w:rFonts w:asciiTheme="minorHAnsi" w:eastAsiaTheme="minorEastAsia" w:hAnsiTheme="minorHAnsi" w:cstheme="minorBidi"/>
               <w:szCs w:val="22"/>
-              <w:lang w:val="pt-BR" w:eastAsia="pt-BR"/>
+              <w:lang w:val="fr-FR" w:eastAsia="fr-FR"/>
             </w:rPr>
           </w:pPr>
-          <w:hyperlink w:anchor="_Toc507715677" w:history="1">
+          <w:hyperlink w:anchor="_Toc507872615" w:history="1">
             <w:r>
               <w:rPr>
                 <w:rStyle w:val="Hyperlink"/>
@@ -1882,7 +2167,7 @@
               <w:rPr>
                 <w:rFonts w:asciiTheme="minorHAnsi" w:eastAsiaTheme="minorEastAsia" w:hAnsiTheme="minorHAnsi" w:cstheme="minorBidi"/>
                 <w:szCs w:val="22"/>
-                <w:lang w:val="pt-BR" w:eastAsia="pt-BR"/>
+                <w:lang w:val="fr-FR" w:eastAsia="fr-FR"/>
               </w:rPr>
               <w:tab/>
             </w:r>
@@ -1909,7 +2194,7 @@
               <w:rPr>
                 <w:webHidden/>
               </w:rPr>
-              <w:instrText xml:space="preserve"> PAGEREF _Toc507715677 \h </w:instrText>
+              <w:instrText xml:space="preserve"> PAGEREF _Toc507872615 \h </w:instrText>
             </w:r>
             <w:r>
               <w:rPr>
@@ -1926,7 +2211,7 @@
               <w:rPr>
                 <w:webHidden/>
               </w:rPr>
-              <w:t>7</w:t>
+              <w:t>8</w:t>
             </w:r>
             <w:r>
               <w:rPr>
@@ -1946,10 +2231,10 @@
               <w:rFonts w:asciiTheme="minorHAnsi" w:eastAsiaTheme="minorEastAsia" w:hAnsiTheme="minorHAnsi" w:cstheme="minorBidi"/>
               <w:noProof/>
               <w:szCs w:val="22"/>
-              <w:lang w:val="pt-BR" w:eastAsia="pt-BR"/>
+              <w:lang w:val="fr-FR" w:eastAsia="fr-FR"/>
             </w:rPr>
           </w:pPr>
-          <w:hyperlink w:anchor="_Toc507715678" w:history="1">
+          <w:hyperlink w:anchor="_Toc507872616" w:history="1">
             <w:r>
               <w:rPr>
                 <w:rStyle w:val="Hyperlink"/>
@@ -1963,7 +2248,7 @@
                 <w:rFonts w:asciiTheme="minorHAnsi" w:eastAsiaTheme="minorEastAsia" w:hAnsiTheme="minorHAnsi" w:cstheme="minorBidi"/>
                 <w:noProof/>
                 <w:szCs w:val="22"/>
-                <w:lang w:val="pt-BR" w:eastAsia="pt-BR"/>
+                <w:lang w:val="fr-FR" w:eastAsia="fr-FR"/>
               </w:rPr>
               <w:tab/>
             </w:r>
@@ -1994,7 +2279,7 @@
                 <w:noProof/>
                 <w:webHidden/>
               </w:rPr>
-              <w:instrText xml:space="preserve"> PAGEREF _Toc507715678 \h </w:instrText>
+              <w:instrText xml:space="preserve"> PAGEREF _Toc507872616 \h </w:instrText>
             </w:r>
             <w:r>
               <w:rPr>
@@ -2031,10 +2316,10 @@
             <w:rPr>
               <w:rFonts w:asciiTheme="minorHAnsi" w:eastAsiaTheme="minorEastAsia" w:hAnsiTheme="minorHAnsi" w:cstheme="minorBidi"/>
               <w:szCs w:val="22"/>
-              <w:lang w:val="pt-BR" w:eastAsia="pt-BR"/>
+              <w:lang w:val="fr-FR" w:eastAsia="fr-FR"/>
             </w:rPr>
           </w:pPr>
-          <w:hyperlink w:anchor="_Toc507715679" w:history="1">
+          <w:hyperlink w:anchor="_Toc507872617" w:history="1">
             <w:r>
               <w:rPr>
                 <w:rStyle w:val="Hyperlink"/>
@@ -2046,7 +2331,7 @@
               <w:rPr>
                 <w:rFonts w:asciiTheme="minorHAnsi" w:eastAsiaTheme="minorEastAsia" w:hAnsiTheme="minorHAnsi" w:cstheme="minorBidi"/>
                 <w:szCs w:val="22"/>
-                <w:lang w:val="pt-BR" w:eastAsia="pt-BR"/>
+                <w:lang w:val="fr-FR" w:eastAsia="fr-FR"/>
               </w:rPr>
               <w:tab/>
             </w:r>
@@ -2073,7 +2358,7 @@
               <w:rPr>
                 <w:webHidden/>
               </w:rPr>
-              <w:instrText xml:space="preserve"> PAGEREF _Toc507715679 \h </w:instrText>
+              <w:instrText xml:space="preserve"> PAGEREF _Toc507872617 \h </w:instrText>
             </w:r>
             <w:r>
               <w:rPr>
@@ -2090,7 +2375,7 @@
               <w:rPr>
                 <w:webHidden/>
               </w:rPr>
-              <w:t>8</w:t>
+              <w:t>9</w:t>
             </w:r>
             <w:r>
               <w:rPr>
@@ -2110,10 +2395,10 @@
               <w:rFonts w:asciiTheme="minorHAnsi" w:eastAsiaTheme="minorEastAsia" w:hAnsiTheme="minorHAnsi" w:cstheme="minorBidi"/>
               <w:noProof/>
               <w:szCs w:val="22"/>
-              <w:lang w:val="pt-BR" w:eastAsia="pt-BR"/>
+              <w:lang w:val="fr-FR" w:eastAsia="fr-FR"/>
             </w:rPr>
           </w:pPr>
-          <w:hyperlink w:anchor="_Toc507715680" w:history="1">
+          <w:hyperlink w:anchor="_Toc507872618" w:history="1">
             <w:r>
               <w:rPr>
                 <w:rStyle w:val="Hyperlink"/>
@@ -2127,7 +2412,7 @@
                 <w:rFonts w:asciiTheme="minorHAnsi" w:eastAsiaTheme="minorEastAsia" w:hAnsiTheme="minorHAnsi" w:cstheme="minorBidi"/>
                 <w:noProof/>
                 <w:szCs w:val="22"/>
-                <w:lang w:val="pt-BR" w:eastAsia="pt-BR"/>
+                <w:lang w:val="fr-FR" w:eastAsia="fr-FR"/>
               </w:rPr>
               <w:tab/>
             </w:r>
@@ -2158,7 +2443,7 @@
                 <w:noProof/>
                 <w:webHidden/>
               </w:rPr>
-              <w:instrText xml:space="preserve"> PAGEREF _Toc507715680 \h </w:instrText>
+              <w:instrText xml:space="preserve"> PAGEREF _Toc507872618 \h </w:instrText>
             </w:r>
             <w:r>
               <w:rPr>
@@ -2178,7 +2463,7 @@
                 <w:noProof/>
                 <w:webHidden/>
               </w:rPr>
-              <w:t>8</w:t>
+              <w:t>9</w:t>
             </w:r>
             <w:r>
               <w:rPr>
@@ -2195,10 +2480,10 @@
             <w:rPr>
               <w:rFonts w:asciiTheme="minorHAnsi" w:eastAsiaTheme="minorEastAsia" w:hAnsiTheme="minorHAnsi" w:cstheme="minorBidi"/>
               <w:szCs w:val="22"/>
-              <w:lang w:val="pt-BR" w:eastAsia="pt-BR"/>
+              <w:lang w:val="fr-FR" w:eastAsia="fr-FR"/>
             </w:rPr>
           </w:pPr>
-          <w:hyperlink w:anchor="_Toc507715681" w:history="1">
+          <w:hyperlink w:anchor="_Toc507872619" w:history="1">
             <w:r>
               <w:rPr>
                 <w:rStyle w:val="Hyperlink"/>
@@ -2210,7 +2495,7 @@
               <w:rPr>
                 <w:rFonts w:asciiTheme="minorHAnsi" w:eastAsiaTheme="minorEastAsia" w:hAnsiTheme="minorHAnsi" w:cstheme="minorBidi"/>
                 <w:szCs w:val="22"/>
-                <w:lang w:val="pt-BR" w:eastAsia="pt-BR"/>
+                <w:lang w:val="fr-FR" w:eastAsia="fr-FR"/>
               </w:rPr>
               <w:tab/>
             </w:r>
@@ -2237,7 +2522,7 @@
               <w:rPr>
                 <w:webHidden/>
               </w:rPr>
-              <w:instrText xml:space="preserve"> PAGEREF _Toc507715681 \h </w:instrText>
+              <w:instrText xml:space="preserve"> PAGEREF _Toc507872619 \h </w:instrText>
             </w:r>
             <w:r>
               <w:rPr>
@@ -2254,7 +2539,7 @@
               <w:rPr>
                 <w:webHidden/>
               </w:rPr>
-              <w:t>8</w:t>
+              <w:t>9</w:t>
             </w:r>
             <w:r>
               <w:rPr>
@@ -2274,10 +2559,10 @@
               <w:rFonts w:asciiTheme="minorHAnsi" w:eastAsiaTheme="minorEastAsia" w:hAnsiTheme="minorHAnsi" w:cstheme="minorBidi"/>
               <w:noProof/>
               <w:szCs w:val="22"/>
-              <w:lang w:val="pt-BR" w:eastAsia="pt-BR"/>
+              <w:lang w:val="fr-FR" w:eastAsia="fr-FR"/>
             </w:rPr>
           </w:pPr>
-          <w:hyperlink w:anchor="_Toc507715682" w:history="1">
+          <w:hyperlink w:anchor="_Toc507872620" w:history="1">
             <w:r>
               <w:rPr>
                 <w:rStyle w:val="Hyperlink"/>
@@ -2291,7 +2576,7 @@
                 <w:rFonts w:asciiTheme="minorHAnsi" w:eastAsiaTheme="minorEastAsia" w:hAnsiTheme="minorHAnsi" w:cstheme="minorBidi"/>
                 <w:noProof/>
                 <w:szCs w:val="22"/>
-                <w:lang w:val="pt-BR" w:eastAsia="pt-BR"/>
+                <w:lang w:val="fr-FR" w:eastAsia="fr-FR"/>
               </w:rPr>
               <w:tab/>
             </w:r>
@@ -2322,7 +2607,7 @@
                 <w:noProof/>
                 <w:webHidden/>
               </w:rPr>
-              <w:instrText xml:space="preserve"> PAGEREF _Toc507715682 \h </w:instrText>
+              <w:instrText xml:space="preserve"> PAGEREF _Toc507872620 \h </w:instrText>
             </w:r>
             <w:r>
               <w:rPr>
@@ -2359,10 +2644,10 @@
             <w:rPr>
               <w:rFonts w:asciiTheme="minorHAnsi" w:eastAsiaTheme="minorEastAsia" w:hAnsiTheme="minorHAnsi" w:cstheme="minorBidi"/>
               <w:szCs w:val="22"/>
-              <w:lang w:val="pt-BR" w:eastAsia="pt-BR"/>
+              <w:lang w:val="fr-FR" w:eastAsia="fr-FR"/>
             </w:rPr>
           </w:pPr>
-          <w:hyperlink w:anchor="_Toc507715683" w:history="1">
+          <w:hyperlink w:anchor="_Toc507872621" w:history="1">
             <w:r>
               <w:rPr>
                 <w:rStyle w:val="Hyperlink"/>
@@ -2374,7 +2659,7 @@
               <w:rPr>
                 <w:rFonts w:asciiTheme="minorHAnsi" w:eastAsiaTheme="minorEastAsia" w:hAnsiTheme="minorHAnsi" w:cstheme="minorBidi"/>
                 <w:szCs w:val="22"/>
-                <w:lang w:val="pt-BR" w:eastAsia="pt-BR"/>
+                <w:lang w:val="fr-FR" w:eastAsia="fr-FR"/>
               </w:rPr>
               <w:tab/>
             </w:r>
@@ -2401,7 +2686,7 @@
               <w:rPr>
                 <w:webHidden/>
               </w:rPr>
-              <w:instrText xml:space="preserve"> PAGEREF _Toc507715683 \h </w:instrText>
+              <w:instrText xml:space="preserve"> PAGEREF _Toc507872621 \h </w:instrText>
             </w:r>
             <w:r>
               <w:rPr>
@@ -2438,10 +2723,10 @@
               <w:rFonts w:asciiTheme="minorHAnsi" w:eastAsiaTheme="minorEastAsia" w:hAnsiTheme="minorHAnsi" w:cstheme="minorBidi"/>
               <w:noProof/>
               <w:szCs w:val="22"/>
-              <w:lang w:val="pt-BR" w:eastAsia="pt-BR"/>
+              <w:lang w:val="fr-FR" w:eastAsia="fr-FR"/>
             </w:rPr>
           </w:pPr>
-          <w:hyperlink w:anchor="_Toc507715684" w:history="1">
+          <w:hyperlink w:anchor="_Toc507872622" w:history="1">
             <w:r>
               <w:rPr>
                 <w:rStyle w:val="Hyperlink"/>
@@ -2455,7 +2740,7 @@
                 <w:rFonts w:asciiTheme="minorHAnsi" w:eastAsiaTheme="minorEastAsia" w:hAnsiTheme="minorHAnsi" w:cstheme="minorBidi"/>
                 <w:noProof/>
                 <w:szCs w:val="22"/>
-                <w:lang w:val="pt-BR" w:eastAsia="pt-BR"/>
+                <w:lang w:val="fr-FR" w:eastAsia="fr-FR"/>
               </w:rPr>
               <w:tab/>
             </w:r>
@@ -2486,7 +2771,7 @@
                 <w:noProof/>
                 <w:webHidden/>
               </w:rPr>
-              <w:instrText xml:space="preserve"> PAGEREF _Toc507715684 \h </w:instrText>
+              <w:instrText xml:space="preserve"> PAGEREF _Toc507872622 \h </w:instrText>
             </w:r>
             <w:r>
               <w:rPr>
@@ -2506,7 +2791,7 @@
                 <w:noProof/>
                 <w:webHidden/>
               </w:rPr>
-              <w:t>9</w:t>
+              <w:t>10</w:t>
             </w:r>
             <w:r>
               <w:rPr>
@@ -2523,10 +2808,10 @@
             <w:rPr>
               <w:rFonts w:asciiTheme="minorHAnsi" w:eastAsiaTheme="minorEastAsia" w:hAnsiTheme="minorHAnsi" w:cstheme="minorBidi"/>
               <w:szCs w:val="22"/>
-              <w:lang w:val="pt-BR" w:eastAsia="pt-BR"/>
+              <w:lang w:val="fr-FR" w:eastAsia="fr-FR"/>
             </w:rPr>
           </w:pPr>
-          <w:hyperlink w:anchor="_Toc507715685" w:history="1">
+          <w:hyperlink w:anchor="_Toc507872623" w:history="1">
             <w:r>
               <w:rPr>
                 <w:rStyle w:val="Hyperlink"/>
@@ -2538,7 +2823,7 @@
               <w:rPr>
                 <w:rFonts w:asciiTheme="minorHAnsi" w:eastAsiaTheme="minorEastAsia" w:hAnsiTheme="minorHAnsi" w:cstheme="minorBidi"/>
                 <w:szCs w:val="22"/>
-                <w:lang w:val="pt-BR" w:eastAsia="pt-BR"/>
+                <w:lang w:val="fr-FR" w:eastAsia="fr-FR"/>
               </w:rPr>
               <w:tab/>
             </w:r>
@@ -2565,7 +2850,7 @@
               <w:rPr>
                 <w:webHidden/>
               </w:rPr>
-              <w:instrText xml:space="preserve"> PAGEREF _Toc507715685 \h </w:instrText>
+              <w:instrText xml:space="preserve"> PAGEREF _Toc507872623 \h </w:instrText>
             </w:r>
             <w:r>
               <w:rPr>
@@ -2582,7 +2867,7 @@
               <w:rPr>
                 <w:webHidden/>
               </w:rPr>
-              <w:t>9</w:t>
+              <w:t>10</w:t>
             </w:r>
             <w:r>
               <w:rPr>
@@ -2593,10 +2878,16 @@
           </w:hyperlink>
         </w:p>
         <w:p>
+          <w:pPr>
+            <w:rPr>
+              <w:lang w:val="pt-BR"/>
+            </w:rPr>
+          </w:pPr>
           <w:r>
             <w:rPr>
               <w:b/>
               <w:bCs/>
+              <w:lang w:val="pt-BR"/>
             </w:rPr>
             <w:fldChar w:fldCharType="end"/>
           </w:r>
@@ -2669,16 +2960,16 @@
         </w:rPr>
         <w:fldChar w:fldCharType="end"/>
       </w:r>
-      <w:bookmarkStart w:id="3" w:name="_Toc388081625"/>
-      <w:bookmarkStart w:id="4" w:name="_Toc389027946"/>
+      <w:bookmarkStart w:id="4" w:name="_Toc388081625"/>
+      <w:bookmarkStart w:id="5" w:name="_Toc389027946"/>
       <w:r>
         <w:rPr>
           <w:lang w:val="pt-BR"/>
         </w:rPr>
         <w:t xml:space="preserve"> </w:t>
       </w:r>
-      <w:bookmarkEnd w:id="3"/>
       <w:bookmarkEnd w:id="4"/>
+      <w:bookmarkEnd w:id="5"/>
     </w:p>
     <w:p>
       <w:pPr>
@@ -2688,18 +2979,18 @@
           <w:lang w:val="pt-BR"/>
         </w:rPr>
       </w:pPr>
-      <w:bookmarkStart w:id="5" w:name="1.__________________Introduction"/>
-      <w:bookmarkStart w:id="6" w:name="_Toc505376141"/>
-      <w:bookmarkStart w:id="7" w:name="_Toc507715669"/>
+      <w:bookmarkStart w:id="6" w:name="1.__________________Introduction"/>
+      <w:bookmarkStart w:id="7" w:name="_Toc505376141"/>
+      <w:bookmarkStart w:id="8" w:name="_Toc507872605"/>
       <w:r>
         <w:rPr>
           <w:lang w:val="pt-BR"/>
         </w:rPr>
         <w:t>Introdução</w:t>
       </w:r>
-      <w:bookmarkEnd w:id="5"/>
       <w:bookmarkEnd w:id="6"/>
       <w:bookmarkEnd w:id="7"/>
+      <w:bookmarkEnd w:id="8"/>
     </w:p>
     <w:p>
       <w:pPr>
@@ -2781,14 +3072,14 @@
           <w:lang w:val="pt-BR"/>
         </w:rPr>
       </w:pPr>
-      <w:bookmarkStart w:id="8" w:name="_Toc507715670"/>
+      <w:bookmarkStart w:id="9" w:name="_Toc507872606"/>
       <w:r>
         <w:rPr>
           <w:lang w:val="pt-BR"/>
         </w:rPr>
         <w:t>Referencias</w:t>
       </w:r>
-      <w:bookmarkEnd w:id="8"/>
+      <w:bookmarkEnd w:id="9"/>
     </w:p>
     <w:p>
       <w:pPr>
@@ -2819,7 +3110,15 @@
         </w:numPr>
       </w:pPr>
       <w:r>
-        <w:t xml:space="preserve">Framework de Desenvolvimento Ágil OpenUp: </w:t>
+        <w:t xml:space="preserve">Framework de Desenvolvimento Ágil </w:t>
+      </w:r>
+      <w:proofErr w:type="spellStart"/>
+      <w:r>
+        <w:t>OpenUp</w:t>
+      </w:r>
+      <w:proofErr w:type="spellEnd"/>
+      <w:r>
+        <w:t xml:space="preserve">: </w:t>
       </w:r>
       <w:hyperlink r:id="rId11" w:history="1">
         <w:r>
@@ -2870,16 +3169,16 @@
           <w:lang w:val="pt-BR"/>
         </w:rPr>
       </w:pPr>
-      <w:bookmarkStart w:id="9" w:name="_Toc505376142"/>
-      <w:bookmarkStart w:id="10" w:name="_Toc507715671"/>
+      <w:bookmarkStart w:id="10" w:name="_Toc505376142"/>
+      <w:bookmarkStart w:id="11" w:name="_Toc507872607"/>
       <w:r>
         <w:rPr>
           <w:lang w:val="pt-BR"/>
         </w:rPr>
         <w:t>Organização do Projeto</w:t>
       </w:r>
-      <w:bookmarkEnd w:id="9"/>
       <w:bookmarkEnd w:id="10"/>
+      <w:bookmarkEnd w:id="11"/>
     </w:p>
     <w:tbl>
       <w:tblPr>
@@ -2913,6 +3212,7 @@
                 <w:b/>
                 <w:iCs/>
                 <w:sz w:val="20"/>
+                <w:lang w:val="pt-BR"/>
               </w:rPr>
             </w:pPr>
             <w:r>
@@ -2931,6 +3231,7 @@
                 <w:b/>
                 <w:iCs/>
                 <w:sz w:val="20"/>
+                <w:lang w:val="pt-BR"/>
               </w:rPr>
               <w:t xml:space="preserve"> do Time</w:t>
             </w:r>
@@ -2951,6 +3252,7 @@
                 <w:b/>
                 <w:iCs/>
                 <w:sz w:val="20"/>
+                <w:lang w:val="pt-BR"/>
               </w:rPr>
             </w:pPr>
             <w:r>
@@ -2959,6 +3261,7 @@
                 <w:b/>
                 <w:iCs/>
                 <w:sz w:val="20"/>
+                <w:lang w:val="pt-BR"/>
               </w:rPr>
               <w:t>Scrum Master</w:t>
             </w:r>
@@ -2979,42 +3282,70 @@
                 <w:b/>
                 <w:iCs/>
                 <w:sz w:val="20"/>
-              </w:rPr>
-            </w:pPr>
+                <w:lang w:val="pt-BR"/>
+              </w:rPr>
+            </w:pPr>
+            <w:proofErr w:type="spellStart"/>
             <w:r>
               <w:rPr>
                 <w:rFonts w:ascii="Arial" w:hAnsi="Arial"/>
                 <w:b/>
                 <w:iCs/>
                 <w:sz w:val="20"/>
-              </w:rPr>
-              <w:t>Product Owner</w:t>
-            </w:r>
-          </w:p>
-        </w:tc>
-        <w:tc>
-          <w:tcPr>
-            <w:tcW w:w="1257" w:type="pct"/>
-            <w:shd w:val="clear" w:color="auto" w:fill="E7E6E6" w:themeFill="background2"/>
-          </w:tcPr>
-          <w:p>
-            <w:pPr>
-              <w:pStyle w:val="NormalWeb"/>
-              <w:spacing w:after="45" w:afterAutospacing="0"/>
-              <w:ind w:right="45"/>
+                <w:lang w:val="pt-BR"/>
+              </w:rPr>
+              <w:t>Product</w:t>
+            </w:r>
+            <w:proofErr w:type="spellEnd"/>
+            <w:r>
               <w:rPr>
                 <w:rFonts w:ascii="Arial" w:hAnsi="Arial"/>
                 <w:b/>
                 <w:iCs/>
                 <w:sz w:val="20"/>
-              </w:rPr>
-            </w:pPr>
+                <w:lang w:val="pt-BR"/>
+              </w:rPr>
+              <w:t xml:space="preserve"> </w:t>
+            </w:r>
+            <w:proofErr w:type="spellStart"/>
             <w:r>
               <w:rPr>
                 <w:rFonts w:ascii="Arial" w:hAnsi="Arial"/>
                 <w:b/>
                 <w:iCs/>
                 <w:sz w:val="20"/>
+                <w:lang w:val="pt-BR"/>
+              </w:rPr>
+              <w:t>Owner</w:t>
+            </w:r>
+            <w:proofErr w:type="spellEnd"/>
+          </w:p>
+        </w:tc>
+        <w:tc>
+          <w:tcPr>
+            <w:tcW w:w="1257" w:type="pct"/>
+            <w:shd w:val="clear" w:color="auto" w:fill="E7E6E6" w:themeFill="background2"/>
+          </w:tcPr>
+          <w:p>
+            <w:pPr>
+              <w:pStyle w:val="NormalWeb"/>
+              <w:spacing w:after="45" w:afterAutospacing="0"/>
+              <w:ind w:right="45"/>
+              <w:rPr>
+                <w:rFonts w:ascii="Arial" w:hAnsi="Arial"/>
+                <w:b/>
+                <w:iCs/>
+                <w:sz w:val="20"/>
+                <w:lang w:val="pt-BR"/>
+              </w:rPr>
+            </w:pPr>
+            <w:r>
+              <w:rPr>
+                <w:rFonts w:ascii="Arial" w:hAnsi="Arial"/>
+                <w:b/>
+                <w:iCs/>
+                <w:sz w:val="20"/>
+                <w:lang w:val="pt-BR"/>
               </w:rPr>
               <w:t>Time</w:t>
             </w:r>
@@ -3479,12 +3810,21 @@
                 <w:lang w:val="pt-BR"/>
               </w:rPr>
             </w:pPr>
-            <w:r>
-              <w:rPr>
-                <w:color w:val="000000" w:themeColor="text1"/>
-                <w:lang w:val="pt-BR"/>
-              </w:rPr>
-              <w:t xml:space="preserve">Winnie </w:t>
+            <w:proofErr w:type="spellStart"/>
+            <w:r>
+              <w:rPr>
+                <w:color w:val="000000" w:themeColor="text1"/>
+                <w:lang w:val="pt-BR"/>
+              </w:rPr>
+              <w:t>Winnie</w:t>
+            </w:r>
+            <w:proofErr w:type="spellEnd"/>
+            <w:r>
+              <w:rPr>
+                <w:color w:val="000000" w:themeColor="text1"/>
+                <w:lang w:val="pt-BR"/>
+              </w:rPr>
+              <w:t xml:space="preserve"> </w:t>
             </w:r>
             <w:r>
               <w:rPr>
@@ -3558,7 +3898,7 @@
       <w:pPr>
         <w:pStyle w:val="Body"/>
       </w:pPr>
-      <w:bookmarkStart w:id="11" w:name="_Toc505376143"/>
+      <w:bookmarkStart w:id="12" w:name="_Toc505376143"/>
     </w:p>
     <w:p>
       <w:pPr>
@@ -3590,7 +3930,7 @@
           <w:lang w:val="pt-BR"/>
         </w:rPr>
       </w:pPr>
-      <w:bookmarkStart w:id="12" w:name="_Toc507715672"/>
+      <w:bookmarkStart w:id="13" w:name="_Toc507872608"/>
       <w:r>
         <w:rPr>
           <w:lang w:val="pt-BR"/>
@@ -3604,8 +3944,8 @@
         </w:rPr>
         <w:t xml:space="preserve"> e Medições</w:t>
       </w:r>
-      <w:bookmarkEnd w:id="11"/>
       <w:bookmarkEnd w:id="12"/>
+      <w:bookmarkEnd w:id="13"/>
     </w:p>
     <w:p>
       <w:pPr>
@@ -3628,13 +3968,16 @@
           <w:dataBinding w:prefixMappings="xmlns:ns0='http://purl.org/dc/elements/1.1/' xmlns:ns1='http://schemas.openxmlformats.org/package/2006/metadata/core-properties' " w:xpath="/ns1:coreProperties[1]/ns0:subject[1]" w:storeItemID="{6C3C8BC8-F283-45AE-878A-BAB7291924A1}"/>
           <w:text/>
         </w:sdtPr>
+        <w:sdtEndPr/>
         <w:sdtContent>
+          <w:proofErr w:type="spellStart"/>
           <w:r>
             <w:rPr>
               <w:b/>
             </w:rPr>
             <w:t>Academicci</w:t>
           </w:r>
+          <w:proofErr w:type="spellEnd"/>
         </w:sdtContent>
       </w:sdt>
       <w:r>
@@ -3644,10 +3987,23 @@
         <w:t xml:space="preserve"> </w:t>
       </w:r>
       <w:r>
-        <w:t>será um híbrido de duas metodologias ágeis: o Scrum e o OpenUP</w:t>
+        <w:t xml:space="preserve">será um híbrido de duas metodologias ágeis: o Scrum e o </w:t>
       </w:r>
+      <w:proofErr w:type="spellStart"/>
       <w:r>
-        <w:t>, desenvolvido pela Fábrica de Tecnologias Turing do Centro Universitário de Anápolis – UniEvangélica e adaptado pela equipe deste projeto.</w:t>
+        <w:t>OpenUP</w:t>
+      </w:r>
+      <w:proofErr w:type="spellEnd"/>
+      <w:r>
+        <w:t xml:space="preserve">, desenvolvido pela Fábrica de Tecnologias Turing do Centro Universitário de Anápolis – </w:t>
+      </w:r>
+      <w:proofErr w:type="spellStart"/>
+      <w:r>
+        <w:t>UniEvangélica</w:t>
+      </w:r>
+      <w:proofErr w:type="spellEnd"/>
+      <w:r>
+        <w:t xml:space="preserve"> e adaptado pela equipe deste projeto.</w:t>
       </w:r>
     </w:p>
     <w:p>
@@ -3736,8 +4092,8 @@
           <w:lang w:val="pt-BR"/>
         </w:rPr>
       </w:pPr>
-      <w:bookmarkStart w:id="13" w:name="_Toc505376144"/>
-      <w:bookmarkStart w:id="14" w:name="_Toc507715673"/>
+      <w:bookmarkStart w:id="14" w:name="_Toc505376144"/>
+      <w:bookmarkStart w:id="15" w:name="_Toc507872609"/>
       <w:r>
         <w:rPr>
           <w:lang w:val="pt-BR"/>
@@ -3745,8 +4101,8 @@
         <w:lastRenderedPageBreak/>
         <w:t>Definição de Pronto</w:t>
       </w:r>
-      <w:bookmarkEnd w:id="13"/>
       <w:bookmarkEnd w:id="14"/>
+      <w:bookmarkEnd w:id="15"/>
       <w:r>
         <w:rPr>
           <w:lang w:val="pt-BR"/>
@@ -3762,7 +4118,14 @@
         <w:rPr>
           <w:highlight w:val="yellow"/>
         </w:rPr>
-        <w:t xml:space="preserve">Define-se como </w:t>
+        <w:t xml:space="preserve">Define-se </w:t>
+      </w:r>
+      <w:proofErr w:type="gramStart"/>
+      <w:r>
+        <w:rPr>
+          <w:highlight w:val="yellow"/>
+        </w:rPr>
+        <w:t xml:space="preserve">como </w:t>
       </w:r>
       <w:r>
         <w:rPr>
@@ -3771,6 +4134,7 @@
         </w:rPr>
         <w:t>Pronto</w:t>
       </w:r>
+      <w:proofErr w:type="gramEnd"/>
       <w:r>
         <w:rPr>
           <w:highlight w:val="yellow"/>
@@ -3800,8 +4164,8 @@
           <w:lang w:val="pt-BR"/>
         </w:rPr>
       </w:pPr>
-      <w:bookmarkStart w:id="15" w:name="_Toc505376145"/>
-      <w:bookmarkStart w:id="16" w:name="_Toc507715674"/>
+      <w:bookmarkStart w:id="16" w:name="_Toc505376145"/>
+      <w:bookmarkStart w:id="17" w:name="_Toc507872610"/>
       <w:r>
         <w:rPr>
           <w:lang w:val="pt-BR"/>
@@ -3820,8 +4184,8 @@
         </w:rPr>
         <w:t>de Projeto e Objetivos</w:t>
       </w:r>
-      <w:bookmarkEnd w:id="15"/>
       <w:bookmarkEnd w:id="16"/>
+      <w:bookmarkEnd w:id="17"/>
     </w:p>
     <w:tbl>
       <w:tblPr>
@@ -3860,6 +4224,7 @@
                 <w:b/>
                 <w:iCs/>
                 <w:sz w:val="20"/>
+                <w:lang w:val="pt-BR"/>
               </w:rPr>
             </w:pPr>
             <w:r>
@@ -3868,6 +4233,7 @@
                 <w:b/>
                 <w:iCs/>
                 <w:sz w:val="20"/>
+                <w:lang w:val="pt-BR"/>
               </w:rPr>
               <w:t>Fase</w:t>
             </w:r>
@@ -3891,6 +4257,7 @@
                 <w:b/>
                 <w:iCs/>
                 <w:sz w:val="20"/>
+                <w:lang w:val="pt-BR"/>
               </w:rPr>
             </w:pPr>
             <w:r>
@@ -3899,6 +4266,7 @@
                 <w:b/>
                 <w:iCs/>
                 <w:sz w:val="20"/>
+                <w:lang w:val="pt-BR"/>
               </w:rPr>
               <w:t>Iteração</w:t>
             </w:r>
@@ -3908,6 +4276,7 @@
                 <w:b/>
                 <w:iCs/>
                 <w:sz w:val="20"/>
+                <w:lang w:val="pt-BR"/>
               </w:rPr>
               <w:t xml:space="preserve"> </w:t>
             </w:r>
@@ -3923,6 +4292,7 @@
                 <w:b/>
                 <w:iCs/>
                 <w:sz w:val="20"/>
+                <w:lang w:val="pt-BR"/>
               </w:rPr>
             </w:pPr>
             <w:r>
@@ -3931,6 +4301,7 @@
                 <w:b/>
                 <w:iCs/>
                 <w:sz w:val="20"/>
+                <w:lang w:val="pt-BR"/>
               </w:rPr>
               <w:t>(Sprint)</w:t>
             </w:r>
@@ -3953,6 +4324,7 @@
                 <w:b/>
                 <w:iCs/>
                 <w:sz w:val="20"/>
+                <w:lang w:val="pt-BR"/>
               </w:rPr>
             </w:pPr>
             <w:r>
@@ -3961,6 +4333,7 @@
                 <w:b/>
                 <w:iCs/>
                 <w:sz w:val="20"/>
+                <w:lang w:val="pt-BR"/>
               </w:rPr>
               <w:t>Objetivos da Iteração</w:t>
             </w:r>
@@ -3983,6 +4356,7 @@
                 <w:b/>
                 <w:iCs/>
                 <w:sz w:val="20"/>
+                <w:lang w:val="pt-BR"/>
               </w:rPr>
             </w:pPr>
             <w:r>
@@ -3991,6 +4365,7 @@
                 <w:b/>
                 <w:iCs/>
                 <w:sz w:val="20"/>
+                <w:lang w:val="pt-BR"/>
               </w:rPr>
               <w:t>Data de Início ou Marco</w:t>
             </w:r>
@@ -4013,6 +4388,7 @@
                 <w:b/>
                 <w:iCs/>
                 <w:sz w:val="20"/>
+                <w:lang w:val="pt-BR"/>
               </w:rPr>
             </w:pPr>
             <w:r>
@@ -4021,6 +4397,7 @@
                 <w:b/>
                 <w:iCs/>
                 <w:sz w:val="20"/>
+                <w:lang w:val="pt-BR"/>
               </w:rPr>
               <w:t>Estimativa</w:t>
             </w:r>
@@ -4096,19 +4473,7 @@
               <w:rPr>
                 <w:lang w:val="pt-BR"/>
               </w:rPr>
-              <w:t>D</w:t>
-            </w:r>
-            <w:r>
-              <w:rPr>
-                <w:lang w:val="pt-BR"/>
-              </w:rPr>
-              <w:t>efinição do escopo</w:t>
-            </w:r>
-            <w:r>
-              <w:rPr>
-                <w:lang w:val="pt-BR"/>
-              </w:rPr>
-              <w:t xml:space="preserve"> projeto</w:t>
+              <w:t>Definição do escopo projeto</w:t>
             </w:r>
           </w:p>
           <w:p>
@@ -4825,8 +5190,6 @@
               </w:rPr>
               <w:t>Nivelamento da Equipe</w:t>
             </w:r>
-            <w:bookmarkStart w:id="17" w:name="_GoBack"/>
-            <w:bookmarkEnd w:id="17"/>
           </w:p>
         </w:tc>
         <w:tc>
@@ -5973,21 +6336,860 @@
     </w:tbl>
     <w:p>
       <w:pPr>
+        <w:pStyle w:val="Ttulo2"/>
+        <w:rPr>
+          <w:lang w:val="pt-BR"/>
+        </w:rPr>
+      </w:pPr>
+      <w:bookmarkStart w:id="18" w:name="_Toc507872611"/>
+      <w:bookmarkStart w:id="19" w:name="_Toc505376146"/>
+      <w:r>
+        <w:rPr>
+          <w:lang w:val="pt-BR"/>
+        </w:rPr>
+        <w:t>Estimativa de Horas do Projeto</w:t>
+      </w:r>
+      <w:bookmarkEnd w:id="18"/>
+    </w:p>
+    <w:p>
+      <w:pPr>
+        <w:pStyle w:val="Body"/>
+      </w:pPr>
+      <w:r>
+        <w:t>A estimativa de horas do projeto se dá pela quantidade de funcionalidades a serem desenvolvidas em função da quantidade de recurso disponíveis para trabalhar no projeto.</w:t>
+      </w:r>
+    </w:p>
+    <w:p>
+      <w:pPr>
+        <w:pStyle w:val="Body"/>
+      </w:pPr>
+      <w:r>
+        <w:t xml:space="preserve">A quantidade de horas estimadas é o tempo mínimo necessário para o desenvolvimento do projeto. </w:t>
+      </w:r>
+    </w:p>
+    <w:p>
+      <w:pPr>
+        <w:pStyle w:val="Body"/>
+        <w:rPr>
+          <w:b/>
+          <w:i/>
+        </w:rPr>
+      </w:pPr>
+    </w:p>
+    <w:p>
+      <w:pPr>
+        <w:pStyle w:val="Body"/>
+      </w:pPr>
+      <w:r>
+        <w:rPr>
+          <w:b/>
+          <w:i/>
+        </w:rPr>
+        <w:t>OBS.:</w:t>
+      </w:r>
+      <w:r>
+        <w:t xml:space="preserve"> </w:t>
+      </w:r>
+      <w:r>
+        <w:t>Sabe-se, porém,</w:t>
+      </w:r>
+      <w:r>
+        <w:t xml:space="preserve"> que é necessária dedicação externa fora do ambiente de sala de aula para melhor avanço do desenvolvimento do produto.</w:t>
+      </w:r>
+    </w:p>
+    <w:p>
+      <w:pPr>
+        <w:rPr>
+          <w:lang w:val="pt-BR"/>
+        </w:rPr>
+      </w:pPr>
+    </w:p>
+    <w:tbl>
+      <w:tblPr>
+        <w:tblStyle w:val="Tabelacomgrade"/>
+        <w:tblW w:w="5000" w:type="pct"/>
+        <w:jc w:val="center"/>
+        <w:tblLook w:val="04A0" w:firstRow="1" w:lastRow="0" w:firstColumn="1" w:lastColumn="0" w:noHBand="0" w:noVBand="1"/>
+      </w:tblPr>
+      <w:tblGrid>
+        <w:gridCol w:w="2295"/>
+        <w:gridCol w:w="2352"/>
+        <w:gridCol w:w="2352"/>
+        <w:gridCol w:w="2351"/>
+      </w:tblGrid>
+      <w:tr>
+        <w:trPr>
+          <w:jc w:val="center"/>
+        </w:trPr>
+        <w:tc>
+          <w:tcPr>
+            <w:tcW w:w="1227" w:type="pct"/>
+            <w:shd w:val="clear" w:color="auto" w:fill="E7E6E6" w:themeFill="background2"/>
+          </w:tcPr>
+          <w:p>
+            <w:pPr>
+              <w:pStyle w:val="NormalWeb"/>
+              <w:spacing w:after="45" w:afterAutospacing="0"/>
+              <w:ind w:right="45"/>
+              <w:rPr>
+                <w:rFonts w:ascii="Arial" w:hAnsi="Arial"/>
+                <w:b/>
+                <w:iCs/>
+                <w:sz w:val="20"/>
+                <w:lang w:val="pt-BR"/>
+              </w:rPr>
+            </w:pPr>
+            <w:r>
+              <w:rPr>
+                <w:rFonts w:ascii="Arial" w:hAnsi="Arial"/>
+                <w:b/>
+                <w:iCs/>
+                <w:sz w:val="20"/>
+                <w:lang w:val="pt-BR"/>
+              </w:rPr>
+              <w:t>Quantidade de Recursos</w:t>
+            </w:r>
+          </w:p>
+        </w:tc>
+        <w:tc>
+          <w:tcPr>
+            <w:tcW w:w="1258" w:type="pct"/>
+            <w:shd w:val="clear" w:color="auto" w:fill="E7E6E6" w:themeFill="background2"/>
+          </w:tcPr>
+          <w:p>
+            <w:pPr>
+              <w:pStyle w:val="NormalWeb"/>
+              <w:spacing w:after="45" w:afterAutospacing="0"/>
+              <w:ind w:right="45"/>
+              <w:rPr>
+                <w:rFonts w:ascii="Arial" w:hAnsi="Arial"/>
+                <w:b/>
+                <w:iCs/>
+                <w:sz w:val="20"/>
+                <w:lang w:val="pt-BR"/>
+              </w:rPr>
+            </w:pPr>
+            <w:r>
+              <w:rPr>
+                <w:rFonts w:ascii="Arial" w:hAnsi="Arial"/>
+                <w:b/>
+                <w:iCs/>
+                <w:sz w:val="20"/>
+                <w:lang w:val="pt-BR"/>
+              </w:rPr>
+              <w:t>Quantidade de horas-aula</w:t>
+            </w:r>
+          </w:p>
+        </w:tc>
+        <w:tc>
+          <w:tcPr>
+            <w:tcW w:w="1258" w:type="pct"/>
+            <w:shd w:val="clear" w:color="auto" w:fill="E7E6E6" w:themeFill="background2"/>
+          </w:tcPr>
+          <w:p>
+            <w:pPr>
+              <w:pStyle w:val="NormalWeb"/>
+              <w:spacing w:after="45" w:afterAutospacing="0"/>
+              <w:ind w:right="45"/>
+              <w:rPr>
+                <w:rFonts w:ascii="Arial" w:hAnsi="Arial"/>
+                <w:b/>
+                <w:iCs/>
+                <w:sz w:val="20"/>
+                <w:lang w:val="pt-BR"/>
+              </w:rPr>
+            </w:pPr>
+            <w:r>
+              <w:rPr>
+                <w:rFonts w:ascii="Arial" w:hAnsi="Arial"/>
+                <w:b/>
+                <w:iCs/>
+                <w:sz w:val="20"/>
+                <w:lang w:val="pt-BR"/>
+              </w:rPr>
+              <w:t>Encontros</w:t>
+            </w:r>
+          </w:p>
+        </w:tc>
+        <w:tc>
+          <w:tcPr>
+            <w:tcW w:w="1257" w:type="pct"/>
+            <w:shd w:val="clear" w:color="auto" w:fill="E7E6E6" w:themeFill="background2"/>
+          </w:tcPr>
+          <w:p>
+            <w:pPr>
+              <w:pStyle w:val="NormalWeb"/>
+              <w:spacing w:after="45" w:afterAutospacing="0"/>
+              <w:ind w:right="45"/>
+              <w:rPr>
+                <w:rFonts w:ascii="Arial" w:hAnsi="Arial"/>
+                <w:b/>
+                <w:iCs/>
+                <w:sz w:val="20"/>
+                <w:lang w:val="pt-BR"/>
+              </w:rPr>
+            </w:pPr>
+            <w:r>
+              <w:rPr>
+                <w:rFonts w:ascii="Arial" w:hAnsi="Arial"/>
+                <w:b/>
+                <w:iCs/>
+                <w:sz w:val="20"/>
+                <w:lang w:val="pt-BR"/>
+              </w:rPr>
+              <w:t>Total</w:t>
+            </w:r>
+          </w:p>
+        </w:tc>
+      </w:tr>
+      <w:tr>
+        <w:trPr>
+          <w:jc w:val="center"/>
+        </w:trPr>
+        <w:tc>
+          <w:tcPr>
+            <w:tcW w:w="1227" w:type="pct"/>
+          </w:tcPr>
+          <w:p>
+            <w:pPr>
+              <w:pStyle w:val="Corpodetexto"/>
+              <w:spacing w:before="60" w:after="60"/>
+              <w:ind w:left="0"/>
+              <w:rPr>
+                <w:color w:val="000000" w:themeColor="text1"/>
+                <w:lang w:val="pt-BR"/>
+              </w:rPr>
+            </w:pPr>
+            <w:r>
+              <w:rPr>
+                <w:color w:val="000000" w:themeColor="text1"/>
+                <w:lang w:val="pt-BR"/>
+              </w:rPr>
+              <w:t xml:space="preserve">6 </w:t>
+            </w:r>
+          </w:p>
+        </w:tc>
+        <w:tc>
+          <w:tcPr>
+            <w:tcW w:w="1258" w:type="pct"/>
+          </w:tcPr>
+          <w:p>
+            <w:pPr>
+              <w:pStyle w:val="Corpodetexto"/>
+              <w:spacing w:before="60" w:after="60"/>
+              <w:ind w:left="0"/>
+              <w:rPr>
+                <w:color w:val="000000" w:themeColor="text1"/>
+                <w:lang w:val="pt-BR"/>
+              </w:rPr>
+            </w:pPr>
+            <w:r>
+              <w:rPr>
+                <w:color w:val="000000" w:themeColor="text1"/>
+                <w:lang w:val="pt-BR"/>
+              </w:rPr>
+              <w:t>4 horas</w:t>
+            </w:r>
+          </w:p>
+        </w:tc>
+        <w:tc>
+          <w:tcPr>
+            <w:tcW w:w="1258" w:type="pct"/>
+          </w:tcPr>
+          <w:p>
+            <w:pPr>
+              <w:pStyle w:val="Corpodetexto"/>
+              <w:spacing w:before="60" w:after="60"/>
+              <w:ind w:left="0"/>
+              <w:jc w:val="center"/>
+              <w:rPr>
+                <w:color w:val="000000" w:themeColor="text1"/>
+                <w:lang w:val="pt-BR"/>
+              </w:rPr>
+            </w:pPr>
+            <w:r>
+              <w:rPr>
+                <w:color w:val="000000" w:themeColor="text1"/>
+                <w:lang w:val="pt-BR"/>
+              </w:rPr>
+              <w:t>14</w:t>
+            </w:r>
+          </w:p>
+        </w:tc>
+        <w:tc>
+          <w:tcPr>
+            <w:tcW w:w="1257" w:type="pct"/>
+          </w:tcPr>
+          <w:p>
+            <w:pPr>
+              <w:pStyle w:val="Corpodetexto"/>
+              <w:spacing w:before="60" w:after="60"/>
+              <w:ind w:left="0"/>
+              <w:jc w:val="center"/>
+              <w:rPr>
+                <w:color w:val="000000" w:themeColor="text1"/>
+                <w:lang w:val="pt-BR"/>
+              </w:rPr>
+            </w:pPr>
+            <w:r>
+              <w:rPr>
+                <w:color w:val="000000" w:themeColor="text1"/>
+                <w:lang w:val="pt-BR"/>
+              </w:rPr>
+              <w:t>336 horas</w:t>
+            </w:r>
+          </w:p>
+        </w:tc>
+      </w:tr>
+    </w:tbl>
+    <w:p>
+      <w:pPr>
+        <w:pStyle w:val="Ttulo2"/>
+        <w:rPr>
+          <w:lang w:val="pt-BR"/>
+        </w:rPr>
+      </w:pPr>
+      <w:bookmarkStart w:id="20" w:name="_Toc507872612"/>
+      <w:r>
+        <w:rPr>
+          <w:lang w:val="pt-BR"/>
+        </w:rPr>
+        <w:t xml:space="preserve">Estimativas de horas das </w:t>
+      </w:r>
+      <w:proofErr w:type="spellStart"/>
+      <w:r>
+        <w:rPr>
+          <w:lang w:val="pt-BR"/>
+        </w:rPr>
+        <w:t>features</w:t>
+      </w:r>
+      <w:bookmarkEnd w:id="20"/>
+      <w:proofErr w:type="spellEnd"/>
+    </w:p>
+    <w:p>
+      <w:pPr>
+        <w:pStyle w:val="Body"/>
+      </w:pPr>
+      <w:r>
+        <w:t xml:space="preserve">Horas estimadas para o desenvolvimento das </w:t>
+      </w:r>
+      <w:proofErr w:type="spellStart"/>
+      <w:r>
+        <w:t>features</w:t>
+      </w:r>
+      <w:proofErr w:type="spellEnd"/>
+      <w:r>
+        <w:t>.</w:t>
+      </w:r>
+    </w:p>
+    <w:p>
+      <w:pPr>
+        <w:rPr>
+          <w:lang w:val="pt-BR"/>
+        </w:rPr>
+      </w:pPr>
+    </w:p>
+    <w:tbl>
+      <w:tblPr>
+        <w:tblStyle w:val="Tabelacomgrade"/>
+        <w:tblW w:w="5000" w:type="pct"/>
+        <w:jc w:val="center"/>
+        <w:tblLook w:val="04A0" w:firstRow="1" w:lastRow="0" w:firstColumn="1" w:lastColumn="0" w:noHBand="0" w:noVBand="1"/>
+      </w:tblPr>
+      <w:tblGrid>
+        <w:gridCol w:w="4871"/>
+        <w:gridCol w:w="4479"/>
+      </w:tblGrid>
+      <w:tr>
+        <w:trPr>
+          <w:jc w:val="center"/>
+        </w:trPr>
+        <w:tc>
+          <w:tcPr>
+            <w:tcW w:w="2605" w:type="pct"/>
+            <w:shd w:val="clear" w:color="auto" w:fill="E7E6E6" w:themeFill="background2"/>
+          </w:tcPr>
+          <w:p>
+            <w:pPr>
+              <w:pStyle w:val="NormalWeb"/>
+              <w:spacing w:after="45" w:afterAutospacing="0"/>
+              <w:ind w:right="45"/>
+              <w:rPr>
+                <w:rFonts w:ascii="Arial" w:hAnsi="Arial"/>
+                <w:b/>
+                <w:iCs/>
+                <w:sz w:val="20"/>
+                <w:lang w:val="pt-BR"/>
+              </w:rPr>
+            </w:pPr>
+            <w:proofErr w:type="spellStart"/>
+            <w:r>
+              <w:rPr>
+                <w:rFonts w:ascii="Arial" w:hAnsi="Arial"/>
+                <w:b/>
+                <w:iCs/>
+                <w:sz w:val="20"/>
+                <w:lang w:val="pt-BR"/>
+              </w:rPr>
+              <w:t>Feature</w:t>
+            </w:r>
+            <w:proofErr w:type="spellEnd"/>
+          </w:p>
+        </w:tc>
+        <w:tc>
+          <w:tcPr>
+            <w:tcW w:w="2395" w:type="pct"/>
+            <w:shd w:val="clear" w:color="auto" w:fill="E7E6E6" w:themeFill="background2"/>
+          </w:tcPr>
+          <w:p>
+            <w:pPr>
+              <w:pStyle w:val="NormalWeb"/>
+              <w:spacing w:after="45" w:afterAutospacing="0"/>
+              <w:ind w:right="45"/>
+              <w:rPr>
+                <w:rFonts w:ascii="Arial" w:hAnsi="Arial"/>
+                <w:b/>
+                <w:iCs/>
+                <w:sz w:val="20"/>
+                <w:lang w:val="pt-BR"/>
+              </w:rPr>
+            </w:pPr>
+            <w:r>
+              <w:rPr>
+                <w:rFonts w:ascii="Arial" w:hAnsi="Arial"/>
+                <w:b/>
+                <w:iCs/>
+                <w:sz w:val="20"/>
+                <w:lang w:val="pt-BR"/>
+              </w:rPr>
+              <w:t>Estimativa</w:t>
+            </w:r>
+          </w:p>
+        </w:tc>
+      </w:tr>
+      <w:tr>
+        <w:trPr>
+          <w:jc w:val="center"/>
+        </w:trPr>
+        <w:tc>
+          <w:tcPr>
+            <w:tcW w:w="2605" w:type="pct"/>
+          </w:tcPr>
+          <w:p>
+            <w:pPr>
+              <w:pStyle w:val="Corpodetexto"/>
+              <w:spacing w:before="60" w:after="60"/>
+              <w:ind w:left="0"/>
+              <w:rPr>
+                <w:color w:val="000000" w:themeColor="text1"/>
+                <w:lang w:val="pt-BR"/>
+              </w:rPr>
+            </w:pPr>
+            <w:r>
+              <w:rPr>
+                <w:lang w:val="pt-BR"/>
+              </w:rPr>
+              <w:t xml:space="preserve">Autenticação </w:t>
+            </w:r>
+          </w:p>
+        </w:tc>
+        <w:tc>
+          <w:tcPr>
+            <w:tcW w:w="2395" w:type="pct"/>
+            <w:vAlign w:val="center"/>
+          </w:tcPr>
+          <w:p>
+            <w:pPr>
+              <w:pStyle w:val="Corpodetexto"/>
+              <w:spacing w:before="60" w:after="60"/>
+              <w:ind w:left="0"/>
+              <w:jc w:val="center"/>
+              <w:rPr>
+                <w:color w:val="000000" w:themeColor="text1"/>
+                <w:lang w:val="pt-BR"/>
+              </w:rPr>
+            </w:pPr>
+            <w:r>
+              <w:rPr>
+                <w:lang w:val="pt-BR"/>
+              </w:rPr>
+              <w:t>7</w:t>
+            </w:r>
+          </w:p>
+        </w:tc>
+      </w:tr>
+      <w:tr>
+        <w:trPr>
+          <w:jc w:val="center"/>
+        </w:trPr>
+        <w:tc>
+          <w:tcPr>
+            <w:tcW w:w="2605" w:type="pct"/>
+          </w:tcPr>
+          <w:p>
+            <w:pPr>
+              <w:pStyle w:val="Corpodetexto"/>
+              <w:spacing w:before="60" w:after="60"/>
+              <w:ind w:left="0"/>
+              <w:rPr>
+                <w:color w:val="000000" w:themeColor="text1"/>
+                <w:lang w:val="pt-BR"/>
+              </w:rPr>
+            </w:pPr>
+            <w:r>
+              <w:rPr>
+                <w:lang w:val="pt-BR"/>
+              </w:rPr>
+              <w:t xml:space="preserve">Fórum </w:t>
+            </w:r>
+          </w:p>
+        </w:tc>
+        <w:tc>
+          <w:tcPr>
+            <w:tcW w:w="2395" w:type="pct"/>
+            <w:vAlign w:val="center"/>
+          </w:tcPr>
+          <w:p>
+            <w:pPr>
+              <w:pStyle w:val="Corpodetexto"/>
+              <w:spacing w:before="60" w:after="60"/>
+              <w:ind w:left="0"/>
+              <w:jc w:val="center"/>
+              <w:rPr>
+                <w:color w:val="000000" w:themeColor="text1"/>
+                <w:lang w:val="pt-BR"/>
+              </w:rPr>
+            </w:pPr>
+            <w:r>
+              <w:rPr>
+                <w:lang w:val="pt-BR"/>
+              </w:rPr>
+              <w:t>20</w:t>
+            </w:r>
+          </w:p>
+        </w:tc>
+      </w:tr>
+      <w:tr>
+        <w:trPr>
+          <w:jc w:val="center"/>
+        </w:trPr>
+        <w:tc>
+          <w:tcPr>
+            <w:tcW w:w="2605" w:type="pct"/>
+          </w:tcPr>
+          <w:p>
+            <w:pPr>
+              <w:pStyle w:val="Corpodetexto"/>
+              <w:spacing w:before="60" w:after="60"/>
+              <w:ind w:left="0"/>
+              <w:rPr>
+                <w:color w:val="000000" w:themeColor="text1"/>
+                <w:lang w:val="pt-BR"/>
+              </w:rPr>
+            </w:pPr>
+            <w:r>
+              <w:rPr>
+                <w:lang w:val="pt-BR"/>
+              </w:rPr>
+              <w:t xml:space="preserve">Tópico </w:t>
+            </w:r>
+          </w:p>
+        </w:tc>
+        <w:tc>
+          <w:tcPr>
+            <w:tcW w:w="2395" w:type="pct"/>
+            <w:vAlign w:val="center"/>
+          </w:tcPr>
+          <w:p>
+            <w:pPr>
+              <w:pStyle w:val="Corpodetexto"/>
+              <w:spacing w:before="60" w:after="60"/>
+              <w:ind w:left="0"/>
+              <w:jc w:val="center"/>
+              <w:rPr>
+                <w:color w:val="000000" w:themeColor="text1"/>
+                <w:lang w:val="pt-BR"/>
+              </w:rPr>
+            </w:pPr>
+            <w:r>
+              <w:rPr>
+                <w:lang w:val="pt-BR"/>
+              </w:rPr>
+              <w:t>22</w:t>
+            </w:r>
+          </w:p>
+        </w:tc>
+      </w:tr>
+      <w:tr>
+        <w:trPr>
+          <w:jc w:val="center"/>
+        </w:trPr>
+        <w:tc>
+          <w:tcPr>
+            <w:tcW w:w="2605" w:type="pct"/>
+          </w:tcPr>
+          <w:p>
+            <w:pPr>
+              <w:pStyle w:val="Corpodetexto"/>
+              <w:spacing w:before="60" w:after="60"/>
+              <w:ind w:left="0"/>
+              <w:rPr>
+                <w:color w:val="000000" w:themeColor="text1"/>
+                <w:lang w:val="pt-BR"/>
+              </w:rPr>
+            </w:pPr>
+            <w:r>
+              <w:rPr>
+                <w:lang w:val="pt-BR"/>
+              </w:rPr>
+              <w:t xml:space="preserve">Publicação </w:t>
+            </w:r>
+          </w:p>
+        </w:tc>
+        <w:tc>
+          <w:tcPr>
+            <w:tcW w:w="2395" w:type="pct"/>
+            <w:vAlign w:val="center"/>
+          </w:tcPr>
+          <w:p>
+            <w:pPr>
+              <w:pStyle w:val="Corpodetexto"/>
+              <w:spacing w:before="60" w:after="60"/>
+              <w:ind w:left="0"/>
+              <w:jc w:val="center"/>
+              <w:rPr>
+                <w:color w:val="000000" w:themeColor="text1"/>
+                <w:lang w:val="pt-BR"/>
+              </w:rPr>
+            </w:pPr>
+            <w:r>
+              <w:rPr>
+                <w:lang w:val="pt-BR"/>
+              </w:rPr>
+              <w:t>20</w:t>
+            </w:r>
+          </w:p>
+        </w:tc>
+      </w:tr>
+      <w:tr>
+        <w:trPr>
+          <w:jc w:val="center"/>
+        </w:trPr>
+        <w:tc>
+          <w:tcPr>
+            <w:tcW w:w="2605" w:type="pct"/>
+          </w:tcPr>
+          <w:p>
+            <w:pPr>
+              <w:pStyle w:val="Corpodetexto"/>
+              <w:spacing w:before="60" w:after="60"/>
+              <w:ind w:left="0"/>
+              <w:rPr>
+                <w:color w:val="000000" w:themeColor="text1"/>
+                <w:lang w:val="pt-BR"/>
+              </w:rPr>
+            </w:pPr>
+            <w:r>
+              <w:rPr>
+                <w:lang w:val="pt-BR"/>
+              </w:rPr>
+              <w:t xml:space="preserve">Aviso </w:t>
+            </w:r>
+          </w:p>
+        </w:tc>
+        <w:tc>
+          <w:tcPr>
+            <w:tcW w:w="2395" w:type="pct"/>
+            <w:vAlign w:val="center"/>
+          </w:tcPr>
+          <w:p>
+            <w:pPr>
+              <w:pStyle w:val="Corpodetexto"/>
+              <w:spacing w:before="60" w:after="60"/>
+              <w:ind w:left="0"/>
+              <w:jc w:val="center"/>
+              <w:rPr>
+                <w:color w:val="000000" w:themeColor="text1"/>
+                <w:lang w:val="pt-BR"/>
+              </w:rPr>
+            </w:pPr>
+            <w:r>
+              <w:rPr>
+                <w:lang w:val="pt-BR"/>
+              </w:rPr>
+              <w:t>16</w:t>
+            </w:r>
+          </w:p>
+        </w:tc>
+      </w:tr>
+      <w:tr>
+        <w:trPr>
+          <w:jc w:val="center"/>
+        </w:trPr>
+        <w:tc>
+          <w:tcPr>
+            <w:tcW w:w="2605" w:type="pct"/>
+          </w:tcPr>
+          <w:p>
+            <w:pPr>
+              <w:pStyle w:val="Corpodetexto"/>
+              <w:spacing w:before="60" w:after="60"/>
+              <w:ind w:left="0"/>
+              <w:rPr>
+                <w:color w:val="000000" w:themeColor="text1"/>
+                <w:lang w:val="pt-BR"/>
+              </w:rPr>
+            </w:pPr>
+            <w:r>
+              <w:rPr>
+                <w:lang w:val="pt-BR"/>
+              </w:rPr>
+              <w:t xml:space="preserve">Chat </w:t>
+            </w:r>
+          </w:p>
+        </w:tc>
+        <w:tc>
+          <w:tcPr>
+            <w:tcW w:w="2395" w:type="pct"/>
+            <w:vAlign w:val="center"/>
+          </w:tcPr>
+          <w:p>
+            <w:pPr>
+              <w:pStyle w:val="Corpodetexto"/>
+              <w:spacing w:before="60" w:after="60"/>
+              <w:ind w:left="0"/>
+              <w:jc w:val="center"/>
+              <w:rPr>
+                <w:color w:val="000000" w:themeColor="text1"/>
+                <w:lang w:val="pt-BR"/>
+              </w:rPr>
+            </w:pPr>
+            <w:r>
+              <w:rPr>
+                <w:lang w:val="pt-BR"/>
+              </w:rPr>
+              <w:t>18</w:t>
+            </w:r>
+          </w:p>
+        </w:tc>
+      </w:tr>
+      <w:tr>
+        <w:trPr>
+          <w:jc w:val="center"/>
+        </w:trPr>
+        <w:tc>
+          <w:tcPr>
+            <w:tcW w:w="2605" w:type="pct"/>
+          </w:tcPr>
+          <w:p>
+            <w:pPr>
+              <w:pStyle w:val="Corpodetexto"/>
+              <w:spacing w:before="60" w:after="60"/>
+              <w:ind w:left="0"/>
+              <w:rPr>
+                <w:lang w:val="pt-BR"/>
+              </w:rPr>
+            </w:pPr>
+            <w:r>
+              <w:rPr>
+                <w:lang w:val="pt-BR"/>
+              </w:rPr>
+              <w:t>Chamada</w:t>
+            </w:r>
+          </w:p>
+        </w:tc>
+        <w:tc>
+          <w:tcPr>
+            <w:tcW w:w="2395" w:type="pct"/>
+            <w:vAlign w:val="center"/>
+          </w:tcPr>
+          <w:p>
+            <w:pPr>
+              <w:pStyle w:val="Corpodetexto"/>
+              <w:spacing w:before="60" w:after="60"/>
+              <w:ind w:left="0"/>
+              <w:jc w:val="center"/>
+              <w:rPr>
+                <w:lang w:val="pt-BR"/>
+              </w:rPr>
+            </w:pPr>
+            <w:r>
+              <w:rPr>
+                <w:lang w:val="pt-BR"/>
+              </w:rPr>
+              <w:t>22</w:t>
+            </w:r>
+          </w:p>
+        </w:tc>
+      </w:tr>
+      <w:tr>
+        <w:trPr>
+          <w:jc w:val="center"/>
+        </w:trPr>
+        <w:tc>
+          <w:tcPr>
+            <w:tcW w:w="2605" w:type="pct"/>
+          </w:tcPr>
+          <w:p>
+            <w:pPr>
+              <w:pStyle w:val="Corpodetexto"/>
+              <w:spacing w:before="60" w:after="60"/>
+              <w:ind w:left="0"/>
+              <w:rPr>
+                <w:lang w:val="pt-BR"/>
+              </w:rPr>
+            </w:pPr>
+            <w:r>
+              <w:rPr>
+                <w:b/>
+                <w:lang w:val="pt-BR"/>
+              </w:rPr>
+              <w:t xml:space="preserve">Total </w:t>
+            </w:r>
+          </w:p>
+        </w:tc>
+        <w:tc>
+          <w:tcPr>
+            <w:tcW w:w="2395" w:type="pct"/>
+            <w:vAlign w:val="center"/>
+          </w:tcPr>
+          <w:p>
+            <w:pPr>
+              <w:pStyle w:val="Corpodetexto"/>
+              <w:spacing w:before="60" w:after="60"/>
+              <w:ind w:left="0"/>
+              <w:jc w:val="center"/>
+              <w:rPr>
+                <w:lang w:val="pt-BR"/>
+              </w:rPr>
+            </w:pPr>
+            <w:r>
+              <w:rPr>
+                <w:b/>
+                <w:lang w:val="pt-BR"/>
+              </w:rPr>
+              <w:t>125</w:t>
+            </w:r>
+          </w:p>
+        </w:tc>
+      </w:tr>
+    </w:tbl>
+    <w:p>
+      <w:pPr>
         <w:pStyle w:val="Ttulo1"/>
         <w:rPr>
           <w:lang w:val="pt-BR"/>
         </w:rPr>
       </w:pPr>
-      <w:bookmarkStart w:id="18" w:name="_Toc505376146"/>
-      <w:bookmarkStart w:id="19" w:name="_Toc507715675"/>
+      <w:bookmarkStart w:id="21" w:name="_Toc507872613"/>
       <w:r>
         <w:rPr>
           <w:lang w:val="pt-BR"/>
         </w:rPr>
         <w:t>Lições Aprendidas</w:t>
       </w:r>
-      <w:bookmarkEnd w:id="18"/>
       <w:bookmarkEnd w:id="19"/>
+      <w:bookmarkEnd w:id="21"/>
     </w:p>
     <w:p>
       <w:pPr>
@@ -5997,18 +7199,18 @@
           <w:lang w:val="pt-BR"/>
         </w:rPr>
       </w:pPr>
-      <w:bookmarkStart w:id="20" w:name="_Toc503292331"/>
-      <w:bookmarkStart w:id="21" w:name="_Toc505376147"/>
-      <w:bookmarkStart w:id="22" w:name="_Toc507715676"/>
+      <w:bookmarkStart w:id="22" w:name="_Toc503292331"/>
+      <w:bookmarkStart w:id="23" w:name="_Toc505376147"/>
+      <w:bookmarkStart w:id="24" w:name="_Toc507872614"/>
       <w:r>
         <w:rPr>
           <w:lang w:val="pt-BR"/>
         </w:rPr>
         <w:t>Sprint 01</w:t>
       </w:r>
-      <w:bookmarkEnd w:id="20"/>
-      <w:bookmarkEnd w:id="21"/>
       <w:bookmarkEnd w:id="22"/>
+      <w:bookmarkEnd w:id="23"/>
+      <w:bookmarkEnd w:id="24"/>
     </w:p>
     <w:tbl>
       <w:tblPr>
@@ -6255,6 +7457,7 @@
                 <w:color w:val="000000" w:themeColor="text1"/>
                 <w:lang w:val="pt-BR"/>
               </w:rPr>
+              <w:lastRenderedPageBreak/>
               <w:t>Funcionamento do Processo Scrum;</w:t>
             </w:r>
           </w:p>
@@ -6465,18 +7668,18 @@
           <w:lang w:val="pt-BR"/>
         </w:rPr>
       </w:pPr>
-      <w:bookmarkStart w:id="23" w:name="_Toc503292332"/>
-      <w:bookmarkStart w:id="24" w:name="_Toc505376148"/>
-      <w:bookmarkStart w:id="25" w:name="_Toc507715677"/>
+      <w:bookmarkStart w:id="25" w:name="_Toc503292332"/>
+      <w:bookmarkStart w:id="26" w:name="_Toc505376148"/>
+      <w:bookmarkStart w:id="27" w:name="_Toc507872615"/>
       <w:r>
         <w:rPr>
           <w:lang w:val="pt-BR"/>
         </w:rPr>
         <w:t>Sugestão de Melhoria</w:t>
       </w:r>
-      <w:bookmarkEnd w:id="23"/>
-      <w:bookmarkEnd w:id="24"/>
       <w:bookmarkEnd w:id="25"/>
+      <w:bookmarkEnd w:id="26"/>
+      <w:bookmarkEnd w:id="27"/>
     </w:p>
     <w:tbl>
       <w:tblPr>
@@ -6512,14 +7715,7 @@
                 <w:b/>
                 <w:lang w:val="pt-BR"/>
               </w:rPr>
-              <w:t>Melhorias</w:t>
-            </w:r>
-            <w:r>
-              <w:rPr>
-                <w:b/>
-                <w:lang w:val="pt-BR"/>
-              </w:rPr>
-              <w:t xml:space="preserve"> Implementadas</w:t>
+              <w:t>Melhorias Implementadas</w:t>
             </w:r>
           </w:p>
         </w:tc>
@@ -6590,14 +7786,7 @@
                 <w:b/>
                 <w:lang w:val="pt-BR"/>
               </w:rPr>
-              <w:t xml:space="preserve"> Sugeridas</w:t>
-            </w:r>
-            <w:r>
-              <w:rPr>
-                <w:b/>
-                <w:lang w:val="pt-BR"/>
-              </w:rPr>
-              <w:t xml:space="preserve"> </w:t>
+              <w:t xml:space="preserve"> Sugeridas </w:t>
             </w:r>
           </w:p>
         </w:tc>
@@ -6627,7 +7816,6 @@
                 <w:color w:val="000000" w:themeColor="text1"/>
                 <w:lang w:val="pt-BR"/>
               </w:rPr>
-              <w:lastRenderedPageBreak/>
               <w:t>Necessidade de conhecimento do padrão SBOK;</w:t>
             </w:r>
           </w:p>
@@ -6708,7 +7896,23 @@
                 <w:color w:val="000000" w:themeColor="text1"/>
                 <w:lang w:val="pt-BR"/>
               </w:rPr>
-              <w:t>Definir melhor os papeis do time scrum.</w:t>
+              <w:t xml:space="preserve">Definir melhor os papeis do time </w:t>
+            </w:r>
+            <w:proofErr w:type="spellStart"/>
+            <w:r>
+              <w:rPr>
+                <w:color w:val="000000" w:themeColor="text1"/>
+                <w:lang w:val="pt-BR"/>
+              </w:rPr>
+              <w:t>scrum</w:t>
+            </w:r>
+            <w:proofErr w:type="spellEnd"/>
+            <w:r>
+              <w:rPr>
+                <w:color w:val="000000" w:themeColor="text1"/>
+                <w:lang w:val="pt-BR"/>
+              </w:rPr>
+              <w:t>.</w:t>
             </w:r>
           </w:p>
         </w:tc>
@@ -6730,464 +7934,12 @@
           <w:lang w:val="pt-BR"/>
         </w:rPr>
       </w:pPr>
-      <w:bookmarkStart w:id="26" w:name="_Toc507715678"/>
+      <w:bookmarkStart w:id="28" w:name="_Toc507872616"/>
       <w:r>
         <w:rPr>
           <w:lang w:val="pt-BR"/>
         </w:rPr>
-        <w:t>Sprint 0</w:t>
-      </w:r>
-      <w:r>
-        <w:rPr>
-          <w:lang w:val="pt-BR"/>
-        </w:rPr>
-        <w:t>2</w:t>
-      </w:r>
-      <w:bookmarkEnd w:id="26"/>
-    </w:p>
-    <w:tbl>
-      <w:tblPr>
-        <w:tblStyle w:val="Tabelacomgrade"/>
-        <w:tblW w:w="5000" w:type="pct"/>
-        <w:jc w:val="center"/>
-        <w:tblLook w:val="04A0" w:firstRow="1" w:lastRow="0" w:firstColumn="1" w:lastColumn="0" w:noHBand="0" w:noVBand="1"/>
-      </w:tblPr>
-      <w:tblGrid>
-        <w:gridCol w:w="4619"/>
-        <w:gridCol w:w="4731"/>
-      </w:tblGrid>
-      <w:tr>
-        <w:trPr>
-          <w:jc w:val="center"/>
-        </w:trPr>
-        <w:tc>
-          <w:tcPr>
-            <w:tcW w:w="2470" w:type="pct"/>
-          </w:tcPr>
-          <w:p>
-            <w:pPr>
-              <w:pStyle w:val="Tabletext"/>
-              <w:jc w:val="center"/>
-              <w:rPr>
-                <w:b/>
-                <w:lang w:val="pt-BR"/>
-              </w:rPr>
-            </w:pPr>
-            <w:r>
-              <w:rPr>
-                <w:b/>
-                <w:lang w:val="pt-BR"/>
-              </w:rPr>
-              <w:t xml:space="preserve">Início </w:t>
-            </w:r>
-          </w:p>
-        </w:tc>
-        <w:tc>
-          <w:tcPr>
-            <w:tcW w:w="2530" w:type="pct"/>
-          </w:tcPr>
-          <w:p>
-            <w:pPr>
-              <w:pStyle w:val="Tabletext"/>
-              <w:jc w:val="center"/>
-              <w:rPr>
-                <w:color w:val="000000" w:themeColor="text1"/>
-                <w:lang w:val="pt-BR"/>
-              </w:rPr>
-            </w:pPr>
-            <w:r>
-              <w:rPr>
-                <w:color w:val="000000" w:themeColor="text1"/>
-                <w:lang w:val="pt-BR"/>
-              </w:rPr>
-              <w:t>20/02/2018</w:t>
-            </w:r>
-          </w:p>
-        </w:tc>
-      </w:tr>
-      <w:tr>
-        <w:trPr>
-          <w:jc w:val="center"/>
-        </w:trPr>
-        <w:tc>
-          <w:tcPr>
-            <w:tcW w:w="2470" w:type="pct"/>
-          </w:tcPr>
-          <w:p>
-            <w:pPr>
-              <w:pStyle w:val="Tabletext"/>
-              <w:jc w:val="center"/>
-              <w:rPr>
-                <w:b/>
-                <w:lang w:val="pt-BR"/>
-              </w:rPr>
-            </w:pPr>
-            <w:r>
-              <w:rPr>
-                <w:b/>
-                <w:lang w:val="pt-BR"/>
-              </w:rPr>
-              <w:t>Término</w:t>
-            </w:r>
-          </w:p>
-        </w:tc>
-        <w:tc>
-          <w:tcPr>
-            <w:tcW w:w="2530" w:type="pct"/>
-          </w:tcPr>
-          <w:p>
-            <w:pPr>
-              <w:pStyle w:val="Tabletext"/>
-              <w:jc w:val="center"/>
-              <w:rPr>
-                <w:color w:val="000000" w:themeColor="text1"/>
-                <w:lang w:val="pt-BR"/>
-              </w:rPr>
-            </w:pPr>
-            <w:r>
-              <w:rPr>
-                <w:color w:val="000000" w:themeColor="text1"/>
-                <w:lang w:val="pt-BR"/>
-              </w:rPr>
-              <w:t>09/03/2018</w:t>
-            </w:r>
-          </w:p>
-        </w:tc>
-      </w:tr>
-      <w:tr>
-        <w:trPr>
-          <w:jc w:val="center"/>
-        </w:trPr>
-        <w:tc>
-          <w:tcPr>
-            <w:tcW w:w="2470" w:type="pct"/>
-          </w:tcPr>
-          <w:p>
-            <w:pPr>
-              <w:pStyle w:val="Tabletext"/>
-              <w:jc w:val="center"/>
-              <w:rPr>
-                <w:b/>
-                <w:lang w:val="pt-BR"/>
-              </w:rPr>
-            </w:pPr>
-            <w:r>
-              <w:rPr>
-                <w:b/>
-                <w:lang w:val="pt-BR"/>
-              </w:rPr>
-              <w:t>Duração</w:t>
-            </w:r>
-          </w:p>
-        </w:tc>
-        <w:tc>
-          <w:tcPr>
-            <w:tcW w:w="2530" w:type="pct"/>
-          </w:tcPr>
-          <w:p>
-            <w:pPr>
-              <w:pStyle w:val="Tabletext"/>
-              <w:jc w:val="center"/>
-              <w:rPr>
-                <w:color w:val="0000FF"/>
-                <w:lang w:val="pt-BR"/>
-              </w:rPr>
-            </w:pPr>
-            <w:r>
-              <w:rPr>
-                <w:color w:val="000000" w:themeColor="text1"/>
-                <w:lang w:val="pt-BR"/>
-              </w:rPr>
-              <w:t>15</w:t>
-            </w:r>
-            <w:r>
-              <w:rPr>
-                <w:color w:val="000000" w:themeColor="text1"/>
-                <w:lang w:val="pt-BR"/>
-              </w:rPr>
-              <w:t xml:space="preserve"> dias</w:t>
-            </w:r>
-            <w:r>
-              <w:rPr>
-                <w:color w:val="000000" w:themeColor="text1"/>
-                <w:lang w:val="pt-BR"/>
-              </w:rPr>
-              <w:t xml:space="preserve"> úteis</w:t>
-            </w:r>
-          </w:p>
-        </w:tc>
-      </w:tr>
-      <w:tr>
-        <w:trPr>
-          <w:jc w:val="center"/>
-        </w:trPr>
-        <w:tc>
-          <w:tcPr>
-            <w:tcW w:w="5000" w:type="pct"/>
-            <w:gridSpan w:val="2"/>
-          </w:tcPr>
-          <w:p>
-            <w:pPr>
-              <w:pStyle w:val="Corpodetexto"/>
-              <w:numPr>
-                <w:ilvl w:val="0"/>
-                <w:numId w:val="4"/>
-              </w:numPr>
-              <w:rPr>
-                <w:color w:val="000000" w:themeColor="text1"/>
-                <w:lang w:val="pt-BR"/>
-              </w:rPr>
-            </w:pPr>
-            <w:r>
-              <w:rPr>
-                <w:color w:val="000000" w:themeColor="text1"/>
-                <w:lang w:val="pt-BR"/>
-              </w:rPr>
-              <w:t>Texto</w:t>
-            </w:r>
-          </w:p>
-        </w:tc>
-      </w:tr>
-    </w:tbl>
-    <w:p>
-      <w:pPr>
-        <w:pStyle w:val="Corpodetexto"/>
-        <w:rPr>
-          <w:i/>
-          <w:lang w:val="pt-BR"/>
-        </w:rPr>
-      </w:pPr>
-    </w:p>
-    <w:p>
-      <w:pPr>
-        <w:pStyle w:val="Ttulo3"/>
-        <w:keepNext w:val="0"/>
-        <w:rPr>
-          <w:lang w:val="pt-BR"/>
-        </w:rPr>
-      </w:pPr>
-      <w:bookmarkStart w:id="27" w:name="_Toc507715679"/>
-      <w:r>
-        <w:rPr>
-          <w:lang w:val="pt-BR"/>
-        </w:rPr>
-        <w:t>Sugestão de Melhoria</w:t>
-      </w:r>
-      <w:bookmarkEnd w:id="27"/>
-    </w:p>
-    <w:p>
-      <w:pPr>
-        <w:pStyle w:val="InfoBlue"/>
-        <w:rPr>
-          <w:iCs/>
-          <w:lang w:val="pt-BR"/>
-        </w:rPr>
-      </w:pPr>
-      <w:r>
-        <w:rPr>
-          <w:iCs/>
-          <w:lang w:val="pt-BR"/>
-        </w:rPr>
-        <w:t xml:space="preserve">[Descreva </w:t>
-      </w:r>
-      <w:r>
-        <w:rPr>
-          <w:iCs/>
-          <w:lang w:val="pt-BR"/>
-        </w:rPr>
-        <w:t>as melhorias sugeridas para o próximo Sprint</w:t>
-      </w:r>
-      <w:r>
-        <w:rPr>
-          <w:iCs/>
-          <w:lang w:val="pt-BR"/>
-        </w:rPr>
-        <w:t>.]</w:t>
-      </w:r>
-    </w:p>
-    <w:tbl>
-      <w:tblPr>
-        <w:tblStyle w:val="Tabelacomgrade"/>
-        <w:tblW w:w="5000" w:type="pct"/>
-        <w:jc w:val="center"/>
-        <w:tblLook w:val="04A0" w:firstRow="1" w:lastRow="0" w:firstColumn="1" w:lastColumn="0" w:noHBand="0" w:noVBand="1"/>
-      </w:tblPr>
-      <w:tblGrid>
-        <w:gridCol w:w="9350"/>
-      </w:tblGrid>
-      <w:tr>
-        <w:trPr>
-          <w:jc w:val="center"/>
-        </w:trPr>
-        <w:tc>
-          <w:tcPr>
-            <w:tcW w:w="5000" w:type="pct"/>
-          </w:tcPr>
-          <w:p>
-            <w:pPr>
-              <w:pStyle w:val="Tabletext"/>
-              <w:jc w:val="center"/>
-              <w:rPr>
-                <w:b/>
-                <w:i/>
-                <w:color w:val="0000FF"/>
-                <w:lang w:val="pt-BR"/>
-              </w:rPr>
-            </w:pPr>
-            <w:r>
-              <w:rPr>
-                <w:b/>
-                <w:lang w:val="pt-BR"/>
-              </w:rPr>
-              <w:t>Melhorias</w:t>
-            </w:r>
-            <w:r>
-              <w:rPr>
-                <w:b/>
-                <w:lang w:val="pt-BR"/>
-              </w:rPr>
-              <w:t xml:space="preserve"> Implementadas</w:t>
-            </w:r>
-          </w:p>
-        </w:tc>
-      </w:tr>
-      <w:tr>
-        <w:trPr>
-          <w:jc w:val="center"/>
-        </w:trPr>
-        <w:tc>
-          <w:tcPr>
-            <w:tcW w:w="5000" w:type="pct"/>
-          </w:tcPr>
-          <w:p>
-            <w:pPr>
-              <w:pStyle w:val="Corpodetexto"/>
-              <w:numPr>
-                <w:ilvl w:val="0"/>
-                <w:numId w:val="5"/>
-              </w:numPr>
-              <w:rPr>
-                <w:color w:val="000000" w:themeColor="text1"/>
-                <w:lang w:val="pt-BR"/>
-              </w:rPr>
-            </w:pPr>
-            <w:r>
-              <w:rPr>
-                <w:color w:val="000000" w:themeColor="text1"/>
-                <w:lang w:val="pt-BR"/>
-              </w:rPr>
-              <w:t>Texto</w:t>
-            </w:r>
-          </w:p>
-        </w:tc>
-      </w:tr>
-      <w:tr>
-        <w:trPr>
-          <w:jc w:val="center"/>
-        </w:trPr>
-        <w:tc>
-          <w:tcPr>
-            <w:tcW w:w="5000" w:type="pct"/>
-          </w:tcPr>
-          <w:p>
-            <w:pPr>
-              <w:pStyle w:val="Tabletext"/>
-              <w:jc w:val="center"/>
-              <w:rPr>
-                <w:b/>
-                <w:lang w:val="pt-BR"/>
-              </w:rPr>
-            </w:pPr>
-            <w:r>
-              <w:rPr>
-                <w:b/>
-                <w:lang w:val="pt-BR"/>
-              </w:rPr>
-              <w:t>Melhoria</w:t>
-            </w:r>
-            <w:r>
-              <w:rPr>
-                <w:b/>
-                <w:lang w:val="pt-BR"/>
-              </w:rPr>
-              <w:t>s</w:t>
-            </w:r>
-            <w:r>
-              <w:rPr>
-                <w:b/>
-                <w:lang w:val="pt-BR"/>
-              </w:rPr>
-              <w:t xml:space="preserve"> Sugeridas</w:t>
-            </w:r>
-            <w:r>
-              <w:rPr>
-                <w:b/>
-                <w:lang w:val="pt-BR"/>
-              </w:rPr>
-              <w:t xml:space="preserve"> </w:t>
-            </w:r>
-          </w:p>
-        </w:tc>
-      </w:tr>
-      <w:tr>
-        <w:trPr>
-          <w:jc w:val="center"/>
-        </w:trPr>
-        <w:tc>
-          <w:tcPr>
-            <w:tcW w:w="5000" w:type="pct"/>
-          </w:tcPr>
-          <w:p>
-            <w:pPr>
-              <w:pStyle w:val="Corpodetexto"/>
-              <w:numPr>
-                <w:ilvl w:val="0"/>
-                <w:numId w:val="5"/>
-              </w:numPr>
-              <w:rPr>
-                <w:color w:val="000000" w:themeColor="text1"/>
-                <w:lang w:val="pt-BR"/>
-              </w:rPr>
-            </w:pPr>
-            <w:r>
-              <w:rPr>
-                <w:color w:val="000000" w:themeColor="text1"/>
-                <w:lang w:val="pt-BR"/>
-              </w:rPr>
-              <w:t>Texto</w:t>
-            </w:r>
-          </w:p>
-        </w:tc>
-      </w:tr>
-    </w:tbl>
-    <w:p>
-      <w:pPr>
-        <w:pStyle w:val="Corpodetexto"/>
-        <w:rPr>
-          <w:lang w:val="pt-BR"/>
-        </w:rPr>
-      </w:pPr>
-    </w:p>
-    <w:p>
-      <w:pPr>
-        <w:pStyle w:val="Ttulo2"/>
-        <w:keepNext w:val="0"/>
-        <w:rPr>
-          <w:lang w:val="pt-BR"/>
-        </w:rPr>
-      </w:pPr>
-      <w:bookmarkStart w:id="28" w:name="_Toc507715680"/>
-      <w:r>
-        <w:rPr>
-          <w:lang w:val="pt-BR"/>
-        </w:rPr>
-        <w:t>Sprint 0</w:t>
-      </w:r>
-      <w:r>
-        <w:rPr>
-          <w:lang w:val="pt-BR"/>
-        </w:rPr>
-        <w:t>3</w:t>
+        <w:t>Sprint 02</w:t>
       </w:r>
       <w:bookmarkEnd w:id="28"/>
     </w:p>
@@ -7246,7 +7998,7 @@
                 <w:color w:val="000000" w:themeColor="text1"/>
                 <w:lang w:val="pt-BR"/>
               </w:rPr>
-              <w:t>13/03/2018</w:t>
+              <w:t>20/02/2018</w:t>
             </w:r>
           </w:p>
         </w:tc>
@@ -7295,14 +8047,7 @@
                 <w:color w:val="000000" w:themeColor="text1"/>
                 <w:lang w:val="pt-BR"/>
               </w:rPr>
-              <w:t>30</w:t>
-            </w:r>
-            <w:r>
-              <w:rPr>
-                <w:color w:val="000000" w:themeColor="text1"/>
-                <w:lang w:val="pt-BR"/>
-              </w:rPr>
-              <w:t>/03/2018</w:t>
+              <w:t>09/03/2018</w:t>
             </w:r>
           </w:p>
         </w:tc>
@@ -7419,7 +8164,7 @@
           <w:lang w:val="pt-BR"/>
         </w:rPr>
       </w:pPr>
-      <w:bookmarkStart w:id="29" w:name="_Toc507715681"/>
+      <w:bookmarkStart w:id="29" w:name="_Toc507872617"/>
       <w:r>
         <w:rPr>
           <w:lang w:val="pt-BR"/>
@@ -7436,26 +8181,21 @@
           <w:lang w:val="pt-BR"/>
         </w:rPr>
       </w:pPr>
+      <w:proofErr w:type="gramStart"/>
       <w:r>
         <w:rPr>
           <w:iCs/>
           <w:lang w:val="pt-BR"/>
         </w:rPr>
-        <w:t xml:space="preserve">[Descreva </w:t>
+        <w:t>[Descreva</w:t>
       </w:r>
+      <w:proofErr w:type="gramEnd"/>
       <w:r>
         <w:rPr>
           <w:iCs/>
           <w:lang w:val="pt-BR"/>
         </w:rPr>
-        <w:t>as melhorias sugeridas para o próximo Sprint</w:t>
-      </w:r>
-      <w:r>
-        <w:rPr>
-          <w:iCs/>
-          <w:lang w:val="pt-BR"/>
-        </w:rPr>
-        <w:t>.]</w:t>
+        <w:t xml:space="preserve"> as melhorias sugeridas para o próximo Sprint.]</w:t>
       </w:r>
     </w:p>
     <w:tbl>
@@ -7492,14 +8232,7 @@
                 <w:b/>
                 <w:lang w:val="pt-BR"/>
               </w:rPr>
-              <w:t>Melhorias</w:t>
-            </w:r>
-            <w:r>
-              <w:rPr>
-                <w:b/>
-                <w:lang w:val="pt-BR"/>
-              </w:rPr>
-              <w:t xml:space="preserve"> Implementadas</w:t>
+              <w:t>Melhorias Implementadas</w:t>
             </w:r>
           </w:p>
         </w:tc>
@@ -7556,28 +8289,7 @@
                 <w:b/>
                 <w:lang w:val="pt-BR"/>
               </w:rPr>
-              <w:t>Melhoria</w:t>
-            </w:r>
-            <w:r>
-              <w:rPr>
-                <w:b/>
-                <w:lang w:val="pt-BR"/>
-              </w:rPr>
-              <w:t>s</w:t>
-            </w:r>
-            <w:r>
-              <w:rPr>
-                <w:b/>
-                <w:lang w:val="pt-BR"/>
-              </w:rPr>
-              <w:t xml:space="preserve"> Sugeridas</w:t>
-            </w:r>
-            <w:r>
-              <w:rPr>
-                <w:b/>
-                <w:lang w:val="pt-BR"/>
-              </w:rPr>
-              <w:t xml:space="preserve"> </w:t>
+              <w:t xml:space="preserve">Melhorias Sugeridas </w:t>
             </w:r>
           </w:p>
         </w:tc>
@@ -7629,19 +8341,12 @@
           <w:lang w:val="pt-BR"/>
         </w:rPr>
       </w:pPr>
-      <w:bookmarkStart w:id="30" w:name="_Toc507715682"/>
+      <w:bookmarkStart w:id="30" w:name="_Toc507872618"/>
       <w:r>
         <w:rPr>
           <w:lang w:val="pt-BR"/>
         </w:rPr>
-        <w:lastRenderedPageBreak/>
-        <w:t>Sprint 0</w:t>
-      </w:r>
-      <w:r>
-        <w:rPr>
-          <w:lang w:val="pt-BR"/>
-        </w:rPr>
-        <w:t>4</w:t>
+        <w:t>Sprint 03</w:t>
       </w:r>
       <w:bookmarkEnd w:id="30"/>
     </w:p>
@@ -7700,14 +8405,7 @@
                 <w:color w:val="000000" w:themeColor="text1"/>
                 <w:lang w:val="pt-BR"/>
               </w:rPr>
-              <w:t>03/04</w:t>
-            </w:r>
-            <w:r>
-              <w:rPr>
-                <w:color w:val="000000" w:themeColor="text1"/>
-                <w:lang w:val="pt-BR"/>
-              </w:rPr>
-              <w:t>/2018</w:t>
+              <w:t>13/03/2018</w:t>
             </w:r>
           </w:p>
         </w:tc>
@@ -7756,14 +8454,7 @@
                 <w:color w:val="000000" w:themeColor="text1"/>
                 <w:lang w:val="pt-BR"/>
               </w:rPr>
-              <w:t>20/04</w:t>
-            </w:r>
-            <w:r>
-              <w:rPr>
-                <w:color w:val="000000" w:themeColor="text1"/>
-                <w:lang w:val="pt-BR"/>
-              </w:rPr>
-              <w:t>/2018</w:t>
+              <w:t>30/03/2018</w:t>
             </w:r>
           </w:p>
         </w:tc>
@@ -7812,21 +8503,7 @@
                 <w:color w:val="000000" w:themeColor="text1"/>
                 <w:lang w:val="pt-BR"/>
               </w:rPr>
-              <w:t>15</w:t>
-            </w:r>
-            <w:r>
-              <w:rPr>
-                <w:color w:val="000000" w:themeColor="text1"/>
-                <w:lang w:val="pt-BR"/>
-              </w:rPr>
-              <w:t xml:space="preserve"> dias</w:t>
-            </w:r>
-            <w:r>
-              <w:rPr>
-                <w:color w:val="000000" w:themeColor="text1"/>
-                <w:lang w:val="pt-BR"/>
-              </w:rPr>
-              <w:t xml:space="preserve"> úteis</w:t>
+              <w:t>15 dias úteis</w:t>
             </w:r>
           </w:p>
         </w:tc>
@@ -7880,7 +8557,7 @@
           <w:lang w:val="pt-BR"/>
         </w:rPr>
       </w:pPr>
-      <w:bookmarkStart w:id="31" w:name="_Toc507715683"/>
+      <w:bookmarkStart w:id="31" w:name="_Toc507872619"/>
       <w:r>
         <w:rPr>
           <w:lang w:val="pt-BR"/>
@@ -7897,26 +8574,21 @@
           <w:lang w:val="pt-BR"/>
         </w:rPr>
       </w:pPr>
+      <w:proofErr w:type="gramStart"/>
       <w:r>
         <w:rPr>
           <w:iCs/>
           <w:lang w:val="pt-BR"/>
         </w:rPr>
-        <w:t xml:space="preserve">[Descreva </w:t>
+        <w:t>[Descreva</w:t>
       </w:r>
+      <w:proofErr w:type="gramEnd"/>
       <w:r>
         <w:rPr>
           <w:iCs/>
           <w:lang w:val="pt-BR"/>
         </w:rPr>
-        <w:t>as melhorias sugeridas para o próximo Sprint</w:t>
-      </w:r>
-      <w:r>
-        <w:rPr>
-          <w:iCs/>
-          <w:lang w:val="pt-BR"/>
-        </w:rPr>
-        <w:t>.]</w:t>
+        <w:t xml:space="preserve"> as melhorias sugeridas para o próximo Sprint.]</w:t>
       </w:r>
     </w:p>
     <w:tbl>
@@ -7953,14 +8625,7 @@
                 <w:b/>
                 <w:lang w:val="pt-BR"/>
               </w:rPr>
-              <w:t>Melhorias</w:t>
-            </w:r>
-            <w:r>
-              <w:rPr>
-                <w:b/>
-                <w:lang w:val="pt-BR"/>
-              </w:rPr>
-              <w:t xml:space="preserve"> Implementadas</w:t>
+              <w:t>Melhorias Implementadas</w:t>
             </w:r>
           </w:p>
         </w:tc>
@@ -8017,28 +8682,7 @@
                 <w:b/>
                 <w:lang w:val="pt-BR"/>
               </w:rPr>
-              <w:t>Melhoria</w:t>
-            </w:r>
-            <w:r>
-              <w:rPr>
-                <w:b/>
-                <w:lang w:val="pt-BR"/>
-              </w:rPr>
-              <w:t>s</w:t>
-            </w:r>
-            <w:r>
-              <w:rPr>
-                <w:b/>
-                <w:lang w:val="pt-BR"/>
-              </w:rPr>
-              <w:t xml:space="preserve"> Sugeridas</w:t>
-            </w:r>
-            <w:r>
-              <w:rPr>
-                <w:b/>
-                <w:lang w:val="pt-BR"/>
-              </w:rPr>
-              <w:t xml:space="preserve"> </w:t>
+              <w:t xml:space="preserve">Melhorias Sugeridas </w:t>
             </w:r>
           </w:p>
         </w:tc>
@@ -8090,18 +8734,12 @@
           <w:lang w:val="pt-BR"/>
         </w:rPr>
       </w:pPr>
-      <w:bookmarkStart w:id="32" w:name="_Toc507715684"/>
+      <w:bookmarkStart w:id="32" w:name="_Toc507872620"/>
       <w:r>
         <w:rPr>
           <w:lang w:val="pt-BR"/>
         </w:rPr>
-        <w:t>Sprint 0</w:t>
-      </w:r>
-      <w:r>
-        <w:rPr>
-          <w:lang w:val="pt-BR"/>
-        </w:rPr>
-        <w:t>5</w:t>
+        <w:t>Sprint 04</w:t>
       </w:r>
       <w:bookmarkEnd w:id="32"/>
     </w:p>
@@ -8160,28 +8798,7 @@
                 <w:color w:val="000000" w:themeColor="text1"/>
                 <w:lang w:val="pt-BR"/>
               </w:rPr>
-              <w:t>24</w:t>
-            </w:r>
-            <w:r>
-              <w:rPr>
-                <w:color w:val="000000" w:themeColor="text1"/>
-                <w:lang w:val="pt-BR"/>
-              </w:rPr>
-              <w:t>/0</w:t>
-            </w:r>
-            <w:r>
-              <w:rPr>
-                <w:color w:val="000000" w:themeColor="text1"/>
-                <w:lang w:val="pt-BR"/>
-              </w:rPr>
-              <w:t>4</w:t>
-            </w:r>
-            <w:r>
-              <w:rPr>
-                <w:color w:val="000000" w:themeColor="text1"/>
-                <w:lang w:val="pt-BR"/>
-              </w:rPr>
-              <w:t>/2018</w:t>
+              <w:t>03/04/2018</w:t>
             </w:r>
           </w:p>
         </w:tc>
@@ -8230,7 +8847,7 @@
                 <w:color w:val="000000" w:themeColor="text1"/>
                 <w:lang w:val="pt-BR"/>
               </w:rPr>
-              <w:t>11/05</w:t>
+              <w:t>20/04</w:t>
             </w:r>
             <w:r>
               <w:rPr>
@@ -8286,21 +8903,7 @@
                 <w:color w:val="000000" w:themeColor="text1"/>
                 <w:lang w:val="pt-BR"/>
               </w:rPr>
-              <w:t>15</w:t>
-            </w:r>
-            <w:r>
-              <w:rPr>
-                <w:color w:val="000000" w:themeColor="text1"/>
-                <w:lang w:val="pt-BR"/>
-              </w:rPr>
-              <w:t xml:space="preserve"> dias</w:t>
-            </w:r>
-            <w:r>
-              <w:rPr>
-                <w:color w:val="000000" w:themeColor="text1"/>
-                <w:lang w:val="pt-BR"/>
-              </w:rPr>
-              <w:t xml:space="preserve"> úteis</w:t>
+              <w:t>15 dias úteis</w:t>
             </w:r>
           </w:p>
         </w:tc>
@@ -8354,7 +8957,7 @@
           <w:lang w:val="pt-BR"/>
         </w:rPr>
       </w:pPr>
-      <w:bookmarkStart w:id="33" w:name="_Toc507715685"/>
+      <w:bookmarkStart w:id="33" w:name="_Toc507872621"/>
       <w:r>
         <w:rPr>
           <w:lang w:val="pt-BR"/>
@@ -8371,26 +8974,21 @@
           <w:lang w:val="pt-BR"/>
         </w:rPr>
       </w:pPr>
+      <w:proofErr w:type="gramStart"/>
       <w:r>
         <w:rPr>
           <w:iCs/>
           <w:lang w:val="pt-BR"/>
         </w:rPr>
-        <w:t xml:space="preserve">[Descreva </w:t>
+        <w:t>[Descreva</w:t>
       </w:r>
+      <w:proofErr w:type="gramEnd"/>
       <w:r>
         <w:rPr>
           <w:iCs/>
           <w:lang w:val="pt-BR"/>
         </w:rPr>
-        <w:t>as melhorias sugeridas para o próximo Sprint</w:t>
-      </w:r>
-      <w:r>
-        <w:rPr>
-          <w:iCs/>
-          <w:lang w:val="pt-BR"/>
-        </w:rPr>
-        <w:t>.]</w:t>
+        <w:t xml:space="preserve"> as melhorias sugeridas para o próximo Sprint.]</w:t>
       </w:r>
     </w:p>
     <w:tbl>
@@ -8427,14 +9025,7 @@
                 <w:b/>
                 <w:lang w:val="pt-BR"/>
               </w:rPr>
-              <w:t>Melhorias</w:t>
-            </w:r>
-            <w:r>
-              <w:rPr>
-                <w:b/>
-                <w:lang w:val="pt-BR"/>
-              </w:rPr>
-              <w:t xml:space="preserve"> Implementadas</w:t>
+              <w:t>Melhorias Implementadas</w:t>
             </w:r>
           </w:p>
         </w:tc>
@@ -8491,28 +9082,429 @@
                 <w:b/>
                 <w:lang w:val="pt-BR"/>
               </w:rPr>
-              <w:t>Melhoria</w:t>
-            </w:r>
-            <w:r>
+              <w:t xml:space="preserve">Melhorias Sugeridas </w:t>
+            </w:r>
+          </w:p>
+        </w:tc>
+      </w:tr>
+      <w:tr>
+        <w:trPr>
+          <w:jc w:val="center"/>
+        </w:trPr>
+        <w:tc>
+          <w:tcPr>
+            <w:tcW w:w="5000" w:type="pct"/>
+          </w:tcPr>
+          <w:p>
+            <w:pPr>
+              <w:pStyle w:val="Corpodetexto"/>
+              <w:numPr>
+                <w:ilvl w:val="0"/>
+                <w:numId w:val="5"/>
+              </w:numPr>
+              <w:rPr>
+                <w:color w:val="000000" w:themeColor="text1"/>
+                <w:lang w:val="pt-BR"/>
+              </w:rPr>
+            </w:pPr>
+            <w:r>
+              <w:rPr>
+                <w:color w:val="000000" w:themeColor="text1"/>
+                <w:lang w:val="pt-BR"/>
+              </w:rPr>
+              <w:lastRenderedPageBreak/>
+              <w:t>Texto</w:t>
+            </w:r>
+          </w:p>
+        </w:tc>
+      </w:tr>
+    </w:tbl>
+    <w:p>
+      <w:pPr>
+        <w:pStyle w:val="Corpodetexto"/>
+        <w:rPr>
+          <w:lang w:val="pt-BR"/>
+        </w:rPr>
+      </w:pPr>
+    </w:p>
+    <w:p>
+      <w:pPr>
+        <w:pStyle w:val="Ttulo2"/>
+        <w:keepNext w:val="0"/>
+        <w:rPr>
+          <w:lang w:val="pt-BR"/>
+        </w:rPr>
+      </w:pPr>
+      <w:bookmarkStart w:id="34" w:name="_Toc507872622"/>
+      <w:r>
+        <w:rPr>
+          <w:lang w:val="pt-BR"/>
+        </w:rPr>
+        <w:t>Sprint 05</w:t>
+      </w:r>
+      <w:bookmarkEnd w:id="34"/>
+    </w:p>
+    <w:tbl>
+      <w:tblPr>
+        <w:tblStyle w:val="Tabelacomgrade"/>
+        <w:tblW w:w="5000" w:type="pct"/>
+        <w:jc w:val="center"/>
+        <w:tblLook w:val="04A0" w:firstRow="1" w:lastRow="0" w:firstColumn="1" w:lastColumn="0" w:noHBand="0" w:noVBand="1"/>
+      </w:tblPr>
+      <w:tblGrid>
+        <w:gridCol w:w="4619"/>
+        <w:gridCol w:w="4731"/>
+      </w:tblGrid>
+      <w:tr>
+        <w:trPr>
+          <w:jc w:val="center"/>
+        </w:trPr>
+        <w:tc>
+          <w:tcPr>
+            <w:tcW w:w="2470" w:type="pct"/>
+          </w:tcPr>
+          <w:p>
+            <w:pPr>
+              <w:pStyle w:val="Tabletext"/>
+              <w:jc w:val="center"/>
               <w:rPr>
                 <w:b/>
                 <w:lang w:val="pt-BR"/>
               </w:rPr>
-              <w:t>s</w:t>
-            </w:r>
+            </w:pPr>
             <w:r>
               <w:rPr>
                 <w:b/>
                 <w:lang w:val="pt-BR"/>
               </w:rPr>
-              <w:t xml:space="preserve"> Sugeridas</w:t>
-            </w:r>
-            <w:r>
+              <w:t xml:space="preserve">Início </w:t>
+            </w:r>
+          </w:p>
+        </w:tc>
+        <w:tc>
+          <w:tcPr>
+            <w:tcW w:w="2530" w:type="pct"/>
+          </w:tcPr>
+          <w:p>
+            <w:pPr>
+              <w:pStyle w:val="Tabletext"/>
+              <w:jc w:val="center"/>
+              <w:rPr>
+                <w:color w:val="000000" w:themeColor="text1"/>
+                <w:lang w:val="pt-BR"/>
+              </w:rPr>
+            </w:pPr>
+            <w:r>
+              <w:rPr>
+                <w:color w:val="000000" w:themeColor="text1"/>
+                <w:lang w:val="pt-BR"/>
+              </w:rPr>
+              <w:t>24</w:t>
+            </w:r>
+            <w:r>
+              <w:rPr>
+                <w:color w:val="000000" w:themeColor="text1"/>
+                <w:lang w:val="pt-BR"/>
+              </w:rPr>
+              <w:t>/0</w:t>
+            </w:r>
+            <w:r>
+              <w:rPr>
+                <w:color w:val="000000" w:themeColor="text1"/>
+                <w:lang w:val="pt-BR"/>
+              </w:rPr>
+              <w:t>4</w:t>
+            </w:r>
+            <w:r>
+              <w:rPr>
+                <w:color w:val="000000" w:themeColor="text1"/>
+                <w:lang w:val="pt-BR"/>
+              </w:rPr>
+              <w:t>/2018</w:t>
+            </w:r>
+          </w:p>
+        </w:tc>
+      </w:tr>
+      <w:tr>
+        <w:trPr>
+          <w:jc w:val="center"/>
+        </w:trPr>
+        <w:tc>
+          <w:tcPr>
+            <w:tcW w:w="2470" w:type="pct"/>
+          </w:tcPr>
+          <w:p>
+            <w:pPr>
+              <w:pStyle w:val="Tabletext"/>
+              <w:jc w:val="center"/>
               <w:rPr>
                 <w:b/>
                 <w:lang w:val="pt-BR"/>
               </w:rPr>
-              <w:t xml:space="preserve"> </w:t>
+            </w:pPr>
+            <w:r>
+              <w:rPr>
+                <w:b/>
+                <w:lang w:val="pt-BR"/>
+              </w:rPr>
+              <w:t>Término</w:t>
+            </w:r>
+          </w:p>
+        </w:tc>
+        <w:tc>
+          <w:tcPr>
+            <w:tcW w:w="2530" w:type="pct"/>
+          </w:tcPr>
+          <w:p>
+            <w:pPr>
+              <w:pStyle w:val="Tabletext"/>
+              <w:jc w:val="center"/>
+              <w:rPr>
+                <w:color w:val="000000" w:themeColor="text1"/>
+                <w:lang w:val="pt-BR"/>
+              </w:rPr>
+            </w:pPr>
+            <w:r>
+              <w:rPr>
+                <w:color w:val="000000" w:themeColor="text1"/>
+                <w:lang w:val="pt-BR"/>
+              </w:rPr>
+              <w:t>11/05</w:t>
+            </w:r>
+            <w:r>
+              <w:rPr>
+                <w:color w:val="000000" w:themeColor="text1"/>
+                <w:lang w:val="pt-BR"/>
+              </w:rPr>
+              <w:t>/2018</w:t>
+            </w:r>
+          </w:p>
+        </w:tc>
+      </w:tr>
+      <w:tr>
+        <w:trPr>
+          <w:jc w:val="center"/>
+        </w:trPr>
+        <w:tc>
+          <w:tcPr>
+            <w:tcW w:w="2470" w:type="pct"/>
+          </w:tcPr>
+          <w:p>
+            <w:pPr>
+              <w:pStyle w:val="Tabletext"/>
+              <w:jc w:val="center"/>
+              <w:rPr>
+                <w:b/>
+                <w:lang w:val="pt-BR"/>
+              </w:rPr>
+            </w:pPr>
+            <w:r>
+              <w:rPr>
+                <w:b/>
+                <w:lang w:val="pt-BR"/>
+              </w:rPr>
+              <w:t>Duração</w:t>
+            </w:r>
+          </w:p>
+        </w:tc>
+        <w:tc>
+          <w:tcPr>
+            <w:tcW w:w="2530" w:type="pct"/>
+          </w:tcPr>
+          <w:p>
+            <w:pPr>
+              <w:pStyle w:val="Tabletext"/>
+              <w:jc w:val="center"/>
+              <w:rPr>
+                <w:color w:val="0000FF"/>
+                <w:lang w:val="pt-BR"/>
+              </w:rPr>
+            </w:pPr>
+            <w:r>
+              <w:rPr>
+                <w:color w:val="000000" w:themeColor="text1"/>
+                <w:lang w:val="pt-BR"/>
+              </w:rPr>
+              <w:t>15 dias úteis</w:t>
+            </w:r>
+          </w:p>
+        </w:tc>
+      </w:tr>
+      <w:tr>
+        <w:trPr>
+          <w:jc w:val="center"/>
+        </w:trPr>
+        <w:tc>
+          <w:tcPr>
+            <w:tcW w:w="5000" w:type="pct"/>
+            <w:gridSpan w:val="2"/>
+          </w:tcPr>
+          <w:p>
+            <w:pPr>
+              <w:pStyle w:val="Corpodetexto"/>
+              <w:numPr>
+                <w:ilvl w:val="0"/>
+                <w:numId w:val="4"/>
+              </w:numPr>
+              <w:rPr>
+                <w:color w:val="000000" w:themeColor="text1"/>
+                <w:lang w:val="pt-BR"/>
+              </w:rPr>
+            </w:pPr>
+            <w:r>
+              <w:rPr>
+                <w:color w:val="000000" w:themeColor="text1"/>
+                <w:lang w:val="pt-BR"/>
+              </w:rPr>
+              <w:t>Texto</w:t>
+            </w:r>
+          </w:p>
+        </w:tc>
+      </w:tr>
+    </w:tbl>
+    <w:p>
+      <w:pPr>
+        <w:pStyle w:val="Corpodetexto"/>
+        <w:rPr>
+          <w:i/>
+          <w:lang w:val="pt-BR"/>
+        </w:rPr>
+      </w:pPr>
+    </w:p>
+    <w:p>
+      <w:pPr>
+        <w:pStyle w:val="Ttulo3"/>
+        <w:keepNext w:val="0"/>
+        <w:rPr>
+          <w:lang w:val="pt-BR"/>
+        </w:rPr>
+      </w:pPr>
+      <w:bookmarkStart w:id="35" w:name="_Toc507872623"/>
+      <w:r>
+        <w:rPr>
+          <w:lang w:val="pt-BR"/>
+        </w:rPr>
+        <w:t>Sugestão de Melhoria</w:t>
+      </w:r>
+      <w:bookmarkEnd w:id="35"/>
+    </w:p>
+    <w:p>
+      <w:pPr>
+        <w:pStyle w:val="InfoBlue"/>
+        <w:rPr>
+          <w:iCs/>
+          <w:lang w:val="pt-BR"/>
+        </w:rPr>
+      </w:pPr>
+      <w:proofErr w:type="gramStart"/>
+      <w:r>
+        <w:rPr>
+          <w:iCs/>
+          <w:lang w:val="pt-BR"/>
+        </w:rPr>
+        <w:t>[Descreva</w:t>
+      </w:r>
+      <w:proofErr w:type="gramEnd"/>
+      <w:r>
+        <w:rPr>
+          <w:iCs/>
+          <w:lang w:val="pt-BR"/>
+        </w:rPr>
+        <w:t xml:space="preserve"> as melhorias sugeridas para o próximo Sprint.]</w:t>
+      </w:r>
+    </w:p>
+    <w:tbl>
+      <w:tblPr>
+        <w:tblStyle w:val="Tabelacomgrade"/>
+        <w:tblW w:w="5000" w:type="pct"/>
+        <w:jc w:val="center"/>
+        <w:tblLook w:val="04A0" w:firstRow="1" w:lastRow="0" w:firstColumn="1" w:lastColumn="0" w:noHBand="0" w:noVBand="1"/>
+      </w:tblPr>
+      <w:tblGrid>
+        <w:gridCol w:w="9350"/>
+      </w:tblGrid>
+      <w:tr>
+        <w:trPr>
+          <w:jc w:val="center"/>
+        </w:trPr>
+        <w:tc>
+          <w:tcPr>
+            <w:tcW w:w="5000" w:type="pct"/>
+          </w:tcPr>
+          <w:p>
+            <w:pPr>
+              <w:pStyle w:val="Tabletext"/>
+              <w:jc w:val="center"/>
+              <w:rPr>
+                <w:b/>
+                <w:i/>
+                <w:color w:val="0000FF"/>
+                <w:lang w:val="pt-BR"/>
+              </w:rPr>
+            </w:pPr>
+            <w:r>
+              <w:rPr>
+                <w:b/>
+                <w:lang w:val="pt-BR"/>
+              </w:rPr>
+              <w:t>Melhorias Implementadas</w:t>
+            </w:r>
+          </w:p>
+        </w:tc>
+      </w:tr>
+      <w:tr>
+        <w:trPr>
+          <w:jc w:val="center"/>
+        </w:trPr>
+        <w:tc>
+          <w:tcPr>
+            <w:tcW w:w="5000" w:type="pct"/>
+          </w:tcPr>
+          <w:p>
+            <w:pPr>
+              <w:pStyle w:val="Corpodetexto"/>
+              <w:numPr>
+                <w:ilvl w:val="0"/>
+                <w:numId w:val="5"/>
+              </w:numPr>
+              <w:rPr>
+                <w:color w:val="000000" w:themeColor="text1"/>
+                <w:lang w:val="pt-BR"/>
+              </w:rPr>
+            </w:pPr>
+            <w:r>
+              <w:rPr>
+                <w:color w:val="000000" w:themeColor="text1"/>
+                <w:lang w:val="pt-BR"/>
+              </w:rPr>
+              <w:t>Texto</w:t>
+            </w:r>
+          </w:p>
+        </w:tc>
+      </w:tr>
+      <w:tr>
+        <w:trPr>
+          <w:jc w:val="center"/>
+        </w:trPr>
+        <w:tc>
+          <w:tcPr>
+            <w:tcW w:w="5000" w:type="pct"/>
+          </w:tcPr>
+          <w:p>
+            <w:pPr>
+              <w:pStyle w:val="Tabletext"/>
+              <w:jc w:val="center"/>
+              <w:rPr>
+                <w:b/>
+                <w:lang w:val="pt-BR"/>
+              </w:rPr>
+            </w:pPr>
+            <w:r>
+              <w:rPr>
+                <w:b/>
+                <w:lang w:val="pt-BR"/>
+              </w:rPr>
+              <w:t xml:space="preserve">Melhorias Sugeridas </w:t>
             </w:r>
           </w:p>
         </w:tc>
@@ -8733,7 +9725,7 @@
               <w:noProof/>
               <w:lang w:val="pt-BR"/>
             </w:rPr>
-            <w:t>9</w:t>
+            <w:t>2</w:t>
           </w:r>
           <w:r>
             <w:rPr>
@@ -8776,7 +9768,7 @@
               <w:noProof/>
               <w:lang w:val="pt-BR"/>
             </w:rPr>
-            <w:t>9</w:t>
+            <w:t>10</w:t>
           </w:r>
           <w:r>
             <w:rPr>
@@ -8885,12 +9877,21 @@
       </w:rPr>
       <w:fldChar w:fldCharType="separate"/>
     </w:r>
+    <w:proofErr w:type="spellStart"/>
     <w:r>
       <w:rPr>
         <w:b/>
         <w:sz w:val="36"/>
       </w:rPr>
-      <w:t>UniEvangélica - Engenharia de Computação</w:t>
+      <w:t>UniEvangélica</w:t>
+    </w:r>
+    <w:proofErr w:type="spellEnd"/>
+    <w:r>
+      <w:rPr>
+        <w:b/>
+        <w:sz w:val="36"/>
+      </w:rPr>
+      <w:t xml:space="preserve"> - Engenharia de Computação</w:t>
     </w:r>
     <w:r>
       <w:rPr>
@@ -8969,12 +9970,14 @@
             </w:rPr>
             <w:fldChar w:fldCharType="separate"/>
           </w:r>
+          <w:proofErr w:type="spellStart"/>
           <w:r>
             <w:rPr>
               <w:lang w:val="pt-BR"/>
             </w:rPr>
             <w:t>Academicci</w:t>
           </w:r>
+          <w:proofErr w:type="spellEnd"/>
           <w:r>
             <w:rPr>
               <w:lang w:val="pt-BR"/>
@@ -8988,8 +9991,16 @@
           <w:tcW w:w="1663" w:type="pct"/>
         </w:tcPr>
         <w:p>
+          <w:proofErr w:type="spellStart"/>
           <w:r>
-            <w:t>Versão 0.000</w:t>
+            <w:t>Versão</w:t>
+          </w:r>
+          <w:proofErr w:type="spellEnd"/>
+          <w:r>
+            <w:t xml:space="preserve"> 0.00</w:t>
+          </w:r>
+          <w:r>
+            <w:t>7</w:t>
           </w:r>
         </w:p>
       </w:tc>
@@ -10896,6 +11907,9 @@
   </w:num>
   <w:num w:numId="18">
     <w:abstractNumId w:val="17"/>
+  </w:num>
+  <w:num w:numId="19">
+    <w:abstractNumId w:val="0"/>
   </w:num>
   <w:numIdMacAtCleanup w:val="18"/>
 </w:numbering>
@@ -12234,7 +13248,9 @@
     <w:rsidRoot w:val="000468C4"/>
     <w:rsid w:val="000468C4"/>
     <w:rsid w:val="007659D4"/>
+    <w:rsid w:val="008C4997"/>
     <w:rsid w:val="00CF310E"/>
+    <w:rsid w:val="00EA55E4"/>
     <w:rsid w:val="00ED34F2"/>
   </w:rsids>
   <m:mathPr>
@@ -13015,7 +14031,7 @@
 </file>
 
 <file path=customXml/itemProps1.xml><?xml version="1.0" encoding="utf-8"?>
-<ds:datastoreItem xmlns:ds="http://schemas.openxmlformats.org/officeDocument/2006/customXml" ds:itemID="{F33E4232-ACD3-4ED6-A875-700C7AFF8F08}">
+<ds:datastoreItem xmlns:ds="http://schemas.openxmlformats.org/officeDocument/2006/customXml" ds:itemID="{72D51210-8609-4346-9C33-FB92EB104C5A}">
   <ds:schemaRefs>
     <ds:schemaRef ds:uri="http://schemas.openxmlformats.org/officeDocument/2006/bibliography"/>
   </ds:schemaRefs>

</xml_diff>

<commit_message>
Versao 0.008 Documento de Plano de Projeto
</commit_message>
<xml_diff>
--- a/academicci_documentacao/gerencia_projeto/Academicci_DPP_Plano de Projeto.docx
+++ b/academicci_documentacao/gerencia_projeto/Academicci_DPP_Plano de Projeto.docx
@@ -28,14 +28,12 @@
         </w:rPr>
         <w:fldChar w:fldCharType="separate"/>
       </w:r>
-      <w:proofErr w:type="spellStart"/>
       <w:r>
         <w:rPr>
           <w:lang w:val="pt-BR"/>
         </w:rPr>
         <w:t>Academicci</w:t>
       </w:r>
-      <w:proofErr w:type="spellEnd"/>
       <w:r>
         <w:rPr>
           <w:lang w:val="pt-BR"/>
@@ -152,7 +150,7 @@
           <w:sz w:val="28"/>
           <w:lang w:val="pt-BR"/>
         </w:rPr>
-        <w:t>7</w:t>
+        <w:t>8</w:t>
       </w:r>
     </w:p>
     <w:bookmarkEnd w:id="2"/>
@@ -217,8 +215,6 @@
         <w:lastRenderedPageBreak/>
         <w:t>Histórico de Revisão</w:t>
       </w:r>
-      <w:bookmarkStart w:id="3" w:name="_GoBack"/>
-      <w:bookmarkEnd w:id="3"/>
     </w:p>
     <w:tbl>
       <w:tblPr>
@@ -1061,14 +1057,6 @@
             </w:r>
             <w:proofErr w:type="spellEnd"/>
           </w:p>
-          <w:p>
-            <w:pPr>
-              <w:pStyle w:val="Tabletext"/>
-              <w:rPr>
-                <w:lang w:val="pt-BR"/>
-              </w:rPr>
-            </w:pPr>
-          </w:p>
         </w:tc>
         <w:tc>
           <w:tcPr>
@@ -1152,6 +1140,137 @@
                 <w:lang w:val="pt-BR"/>
               </w:rPr>
               <w:t>Inserção das estimativas do tempo de desenvolvimento.</w:t>
+            </w:r>
+          </w:p>
+        </w:tc>
+        <w:tc>
+          <w:tcPr>
+            <w:tcW w:w="1212" w:type="pct"/>
+            <w:vAlign w:val="center"/>
+          </w:tcPr>
+          <w:p>
+            <w:pPr>
+              <w:pStyle w:val="Tabletext"/>
+              <w:jc w:val="center"/>
+              <w:rPr>
+                <w:lang w:val="pt-BR"/>
+              </w:rPr>
+            </w:pPr>
+            <w:r>
+              <w:rPr>
+                <w:lang w:val="pt-BR"/>
+              </w:rPr>
+              <w:t>Raphael Guedes</w:t>
+            </w:r>
+          </w:p>
+        </w:tc>
+      </w:tr>
+      <w:tr>
+        <w:tc>
+          <w:tcPr>
+            <w:tcW w:w="1212" w:type="pct"/>
+            <w:vAlign w:val="center"/>
+          </w:tcPr>
+          <w:p>
+            <w:pPr>
+              <w:pStyle w:val="Tabletext"/>
+              <w:jc w:val="center"/>
+              <w:rPr>
+                <w:lang w:val="pt-BR"/>
+              </w:rPr>
+            </w:pPr>
+            <w:r>
+              <w:rPr>
+                <w:lang w:val="pt-BR"/>
+              </w:rPr>
+              <w:t>31/03/18</w:t>
+            </w:r>
+          </w:p>
+        </w:tc>
+        <w:tc>
+          <w:tcPr>
+            <w:tcW w:w="606" w:type="pct"/>
+            <w:vAlign w:val="center"/>
+          </w:tcPr>
+          <w:p>
+            <w:pPr>
+              <w:pStyle w:val="Tabletext"/>
+              <w:jc w:val="center"/>
+              <w:rPr>
+                <w:lang w:val="pt-BR"/>
+              </w:rPr>
+            </w:pPr>
+            <w:r>
+              <w:rPr>
+                <w:lang w:val="pt-BR"/>
+              </w:rPr>
+              <w:t>0.008</w:t>
+            </w:r>
+          </w:p>
+        </w:tc>
+        <w:tc>
+          <w:tcPr>
+            <w:tcW w:w="1970" w:type="pct"/>
+            <w:vAlign w:val="center"/>
+          </w:tcPr>
+          <w:p>
+            <w:pPr>
+              <w:pStyle w:val="Tabletext"/>
+              <w:numPr>
+                <w:ilvl w:val="0"/>
+                <w:numId w:val="12"/>
+              </w:numPr>
+              <w:ind w:left="357" w:hanging="357"/>
+              <w:contextualSpacing/>
+              <w:rPr>
+                <w:lang w:val="pt-BR"/>
+              </w:rPr>
+            </w:pPr>
+            <w:r>
+              <w:rPr>
+                <w:lang w:val="pt-BR"/>
+              </w:rPr>
+              <w:t>Atualização das datas dos Sprints</w:t>
+            </w:r>
+          </w:p>
+          <w:p>
+            <w:pPr>
+              <w:pStyle w:val="Tabletext"/>
+              <w:numPr>
+                <w:ilvl w:val="0"/>
+                <w:numId w:val="12"/>
+              </w:numPr>
+              <w:ind w:left="357" w:hanging="357"/>
+              <w:contextualSpacing/>
+              <w:rPr>
+                <w:lang w:val="pt-BR"/>
+              </w:rPr>
+            </w:pPr>
+            <w:r>
+              <w:rPr>
+                <w:lang w:val="pt-BR"/>
+              </w:rPr>
+              <w:t>Atualização dos integrantes da Equipe</w:t>
+            </w:r>
+          </w:p>
+          <w:p>
+            <w:pPr>
+              <w:pStyle w:val="Tabletext"/>
+              <w:numPr>
+                <w:ilvl w:val="0"/>
+                <w:numId w:val="12"/>
+              </w:numPr>
+              <w:ind w:left="357" w:hanging="357"/>
+              <w:contextualSpacing/>
+              <w:rPr>
+                <w:lang w:val="pt-BR"/>
+              </w:rPr>
+            </w:pPr>
+            <w:r>
+              <w:rPr>
+                <w:lang w:val="pt-BR"/>
+              </w:rPr>
+              <w:t>Inserção da Retrospectiva do Sprint 02</w:t>
             </w:r>
           </w:p>
         </w:tc>
@@ -1269,7 +1388,7 @@
             </w:rPr>
             <w:fldChar w:fldCharType="separate"/>
           </w:r>
-          <w:hyperlink w:anchor="_Toc507872605" w:history="1">
+          <w:hyperlink w:anchor="_Toc510300336" w:history="1">
             <w:r>
               <w:rPr>
                 <w:rStyle w:val="Hyperlink"/>
@@ -1314,7 +1433,7 @@
                 <w:noProof/>
                 <w:webHidden/>
               </w:rPr>
-              <w:instrText xml:space="preserve"> PAGEREF _Toc507872605 \h </w:instrText>
+              <w:instrText xml:space="preserve"> PAGEREF _Toc510300336 \h </w:instrText>
             </w:r>
             <w:r>
               <w:rPr>
@@ -1358,7 +1477,7 @@
               <w:lang w:val="fr-FR" w:eastAsia="fr-FR"/>
             </w:rPr>
           </w:pPr>
-          <w:hyperlink w:anchor="_Toc507872606" w:history="1">
+          <w:hyperlink w:anchor="_Toc510300337" w:history="1">
             <w:r>
               <w:rPr>
                 <w:rStyle w:val="Hyperlink"/>
@@ -1403,7 +1522,7 @@
                 <w:noProof/>
                 <w:webHidden/>
               </w:rPr>
-              <w:instrText xml:space="preserve"> PAGEREF _Toc507872606 \h </w:instrText>
+              <w:instrText xml:space="preserve"> PAGEREF _Toc510300337 \h </w:instrText>
             </w:r>
             <w:r>
               <w:rPr>
@@ -1447,7 +1566,7 @@
               <w:lang w:val="fr-FR" w:eastAsia="fr-FR"/>
             </w:rPr>
           </w:pPr>
-          <w:hyperlink w:anchor="_Toc507872607" w:history="1">
+          <w:hyperlink w:anchor="_Toc510300338" w:history="1">
             <w:r>
               <w:rPr>
                 <w:rStyle w:val="Hyperlink"/>
@@ -1492,7 +1611,7 @@
                 <w:noProof/>
                 <w:webHidden/>
               </w:rPr>
-              <w:instrText xml:space="preserve"> PAGEREF _Toc507872607 \h </w:instrText>
+              <w:instrText xml:space="preserve"> PAGEREF _Toc510300338 \h </w:instrText>
             </w:r>
             <w:r>
               <w:rPr>
@@ -1536,7 +1655,7 @@
               <w:lang w:val="fr-FR" w:eastAsia="fr-FR"/>
             </w:rPr>
           </w:pPr>
-          <w:hyperlink w:anchor="_Toc507872608" w:history="1">
+          <w:hyperlink w:anchor="_Toc510300339" w:history="1">
             <w:r>
               <w:rPr>
                 <w:rStyle w:val="Hyperlink"/>
@@ -1581,7 +1700,7 @@
                 <w:noProof/>
                 <w:webHidden/>
               </w:rPr>
-              <w:instrText xml:space="preserve"> PAGEREF _Toc507872608 \h </w:instrText>
+              <w:instrText xml:space="preserve"> PAGEREF _Toc510300339 \h </w:instrText>
             </w:r>
             <w:r>
               <w:rPr>
@@ -1625,7 +1744,7 @@
               <w:lang w:val="fr-FR" w:eastAsia="fr-FR"/>
             </w:rPr>
           </w:pPr>
-          <w:hyperlink w:anchor="_Toc507872609" w:history="1">
+          <w:hyperlink w:anchor="_Toc510300340" w:history="1">
             <w:r>
               <w:rPr>
                 <w:rStyle w:val="Hyperlink"/>
@@ -1670,7 +1789,7 @@
                 <w:noProof/>
                 <w:webHidden/>
               </w:rPr>
-              <w:instrText xml:space="preserve"> PAGEREF _Toc507872609 \h </w:instrText>
+              <w:instrText xml:space="preserve"> PAGEREF _Toc510300340 \h </w:instrText>
             </w:r>
             <w:r>
               <w:rPr>
@@ -1714,7 +1833,7 @@
               <w:lang w:val="fr-FR" w:eastAsia="fr-FR"/>
             </w:rPr>
           </w:pPr>
-          <w:hyperlink w:anchor="_Toc507872610" w:history="1">
+          <w:hyperlink w:anchor="_Toc510300341" w:history="1">
             <w:r>
               <w:rPr>
                 <w:rStyle w:val="Hyperlink"/>
@@ -1759,7 +1878,7 @@
                 <w:noProof/>
                 <w:webHidden/>
               </w:rPr>
-              <w:instrText xml:space="preserve"> PAGEREF _Toc507872610 \h </w:instrText>
+              <w:instrText xml:space="preserve"> PAGEREF _Toc510300341 \h </w:instrText>
             </w:r>
             <w:r>
               <w:rPr>
@@ -1803,7 +1922,7 @@
               <w:lang w:val="fr-FR" w:eastAsia="fr-FR"/>
             </w:rPr>
           </w:pPr>
-          <w:hyperlink w:anchor="_Toc507872611" w:history="1">
+          <w:hyperlink w:anchor="_Toc510300342" w:history="1">
             <w:r>
               <w:rPr>
                 <w:rStyle w:val="Hyperlink"/>
@@ -1848,7 +1967,7 @@
                 <w:noProof/>
                 <w:webHidden/>
               </w:rPr>
-              <w:instrText xml:space="preserve"> PAGEREF _Toc507872611 \h </w:instrText>
+              <w:instrText xml:space="preserve"> PAGEREF _Toc510300342 \h </w:instrText>
             </w:r>
             <w:r>
               <w:rPr>
@@ -1892,7 +2011,7 @@
               <w:lang w:val="fr-FR" w:eastAsia="fr-FR"/>
             </w:rPr>
           </w:pPr>
-          <w:hyperlink w:anchor="_Toc507872612" w:history="1">
+          <w:hyperlink w:anchor="_Toc510300343" w:history="1">
             <w:r>
               <w:rPr>
                 <w:rStyle w:val="Hyperlink"/>
@@ -1937,7 +2056,7 @@
                 <w:noProof/>
                 <w:webHidden/>
               </w:rPr>
-              <w:instrText xml:space="preserve"> PAGEREF _Toc507872612 \h </w:instrText>
+              <w:instrText xml:space="preserve"> PAGEREF _Toc510300343 \h </w:instrText>
             </w:r>
             <w:r>
               <w:rPr>
@@ -1981,7 +2100,7 @@
               <w:lang w:val="fr-FR" w:eastAsia="fr-FR"/>
             </w:rPr>
           </w:pPr>
-          <w:hyperlink w:anchor="_Toc507872613" w:history="1">
+          <w:hyperlink w:anchor="_Toc510300344" w:history="1">
             <w:r>
               <w:rPr>
                 <w:rStyle w:val="Hyperlink"/>
@@ -2026,7 +2145,7 @@
                 <w:noProof/>
                 <w:webHidden/>
               </w:rPr>
-              <w:instrText xml:space="preserve"> PAGEREF _Toc507872613 \h </w:instrText>
+              <w:instrText xml:space="preserve"> PAGEREF _Toc510300344 \h </w:instrText>
             </w:r>
             <w:r>
               <w:rPr>
@@ -2070,7 +2189,7 @@
               <w:lang w:val="fr-FR" w:eastAsia="fr-FR"/>
             </w:rPr>
           </w:pPr>
-          <w:hyperlink w:anchor="_Toc507872614" w:history="1">
+          <w:hyperlink w:anchor="_Toc510300345" w:history="1">
             <w:r>
               <w:rPr>
                 <w:rStyle w:val="Hyperlink"/>
@@ -2115,7 +2234,7 @@
                 <w:noProof/>
                 <w:webHidden/>
               </w:rPr>
-              <w:instrText xml:space="preserve"> PAGEREF _Toc507872614 \h </w:instrText>
+              <w:instrText xml:space="preserve"> PAGEREF _Toc510300345 \h </w:instrText>
             </w:r>
             <w:r>
               <w:rPr>
@@ -2155,7 +2274,7 @@
               <w:lang w:val="fr-FR" w:eastAsia="fr-FR"/>
             </w:rPr>
           </w:pPr>
-          <w:hyperlink w:anchor="_Toc507872615" w:history="1">
+          <w:hyperlink w:anchor="_Toc510300346" w:history="1">
             <w:r>
               <w:rPr>
                 <w:rStyle w:val="Hyperlink"/>
@@ -2194,7 +2313,7 @@
               <w:rPr>
                 <w:webHidden/>
               </w:rPr>
-              <w:instrText xml:space="preserve"> PAGEREF _Toc507872615 \h </w:instrText>
+              <w:instrText xml:space="preserve"> PAGEREF _Toc510300346 \h </w:instrText>
             </w:r>
             <w:r>
               <w:rPr>
@@ -2234,7 +2353,7 @@
               <w:lang w:val="fr-FR" w:eastAsia="fr-FR"/>
             </w:rPr>
           </w:pPr>
-          <w:hyperlink w:anchor="_Toc507872616" w:history="1">
+          <w:hyperlink w:anchor="_Toc510300347" w:history="1">
             <w:r>
               <w:rPr>
                 <w:rStyle w:val="Hyperlink"/>
@@ -2279,7 +2398,7 @@
                 <w:noProof/>
                 <w:webHidden/>
               </w:rPr>
-              <w:instrText xml:space="preserve"> PAGEREF _Toc507872616 \h </w:instrText>
+              <w:instrText xml:space="preserve"> PAGEREF _Toc510300347 \h </w:instrText>
             </w:r>
             <w:r>
               <w:rPr>
@@ -2299,7 +2418,7 @@
                 <w:noProof/>
                 <w:webHidden/>
               </w:rPr>
-              <w:t>8</w:t>
+              <w:t>9</w:t>
             </w:r>
             <w:r>
               <w:rPr>
@@ -2319,7 +2438,7 @@
               <w:lang w:val="fr-FR" w:eastAsia="fr-FR"/>
             </w:rPr>
           </w:pPr>
-          <w:hyperlink w:anchor="_Toc507872617" w:history="1">
+          <w:hyperlink w:anchor="_Toc510300348" w:history="1">
             <w:r>
               <w:rPr>
                 <w:rStyle w:val="Hyperlink"/>
@@ -2358,7 +2477,7 @@
               <w:rPr>
                 <w:webHidden/>
               </w:rPr>
-              <w:instrText xml:space="preserve"> PAGEREF _Toc507872617 \h </w:instrText>
+              <w:instrText xml:space="preserve"> PAGEREF _Toc510300348 \h </w:instrText>
             </w:r>
             <w:r>
               <w:rPr>
@@ -2398,7 +2517,7 @@
               <w:lang w:val="fr-FR" w:eastAsia="fr-FR"/>
             </w:rPr>
           </w:pPr>
-          <w:hyperlink w:anchor="_Toc507872618" w:history="1">
+          <w:hyperlink w:anchor="_Toc510300349" w:history="1">
             <w:r>
               <w:rPr>
                 <w:rStyle w:val="Hyperlink"/>
@@ -2443,7 +2562,7 @@
                 <w:noProof/>
                 <w:webHidden/>
               </w:rPr>
-              <w:instrText xml:space="preserve"> PAGEREF _Toc507872618 \h </w:instrText>
+              <w:instrText xml:space="preserve"> PAGEREF _Toc510300349 \h </w:instrText>
             </w:r>
             <w:r>
               <w:rPr>
@@ -2483,7 +2602,7 @@
               <w:lang w:val="fr-FR" w:eastAsia="fr-FR"/>
             </w:rPr>
           </w:pPr>
-          <w:hyperlink w:anchor="_Toc507872619" w:history="1">
+          <w:hyperlink w:anchor="_Toc510300350" w:history="1">
             <w:r>
               <w:rPr>
                 <w:rStyle w:val="Hyperlink"/>
@@ -2522,7 +2641,7 @@
               <w:rPr>
                 <w:webHidden/>
               </w:rPr>
-              <w:instrText xml:space="preserve"> PAGEREF _Toc507872619 \h </w:instrText>
+              <w:instrText xml:space="preserve"> PAGEREF _Toc510300350 \h </w:instrText>
             </w:r>
             <w:r>
               <w:rPr>
@@ -2539,7 +2658,7 @@
               <w:rPr>
                 <w:webHidden/>
               </w:rPr>
-              <w:t>9</w:t>
+              <w:t>10</w:t>
             </w:r>
             <w:r>
               <w:rPr>
@@ -2562,7 +2681,7 @@
               <w:lang w:val="fr-FR" w:eastAsia="fr-FR"/>
             </w:rPr>
           </w:pPr>
-          <w:hyperlink w:anchor="_Toc507872620" w:history="1">
+          <w:hyperlink w:anchor="_Toc510300351" w:history="1">
             <w:r>
               <w:rPr>
                 <w:rStyle w:val="Hyperlink"/>
@@ -2607,7 +2726,7 @@
                 <w:noProof/>
                 <w:webHidden/>
               </w:rPr>
-              <w:instrText xml:space="preserve"> PAGEREF _Toc507872620 \h </w:instrText>
+              <w:instrText xml:space="preserve"> PAGEREF _Toc510300351 \h </w:instrText>
             </w:r>
             <w:r>
               <w:rPr>
@@ -2627,7 +2746,7 @@
                 <w:noProof/>
                 <w:webHidden/>
               </w:rPr>
-              <w:t>9</w:t>
+              <w:t>10</w:t>
             </w:r>
             <w:r>
               <w:rPr>
@@ -2647,7 +2766,7 @@
               <w:lang w:val="fr-FR" w:eastAsia="fr-FR"/>
             </w:rPr>
           </w:pPr>
-          <w:hyperlink w:anchor="_Toc507872621" w:history="1">
+          <w:hyperlink w:anchor="_Toc510300352" w:history="1">
             <w:r>
               <w:rPr>
                 <w:rStyle w:val="Hyperlink"/>
@@ -2686,7 +2805,7 @@
               <w:rPr>
                 <w:webHidden/>
               </w:rPr>
-              <w:instrText xml:space="preserve"> PAGEREF _Toc507872621 \h </w:instrText>
+              <w:instrText xml:space="preserve"> PAGEREF _Toc510300352 \h </w:instrText>
             </w:r>
             <w:r>
               <w:rPr>
@@ -2703,7 +2822,7 @@
               <w:rPr>
                 <w:webHidden/>
               </w:rPr>
-              <w:t>9</w:t>
+              <w:t>10</w:t>
             </w:r>
             <w:r>
               <w:rPr>
@@ -2726,7 +2845,7 @@
               <w:lang w:val="fr-FR" w:eastAsia="fr-FR"/>
             </w:rPr>
           </w:pPr>
-          <w:hyperlink w:anchor="_Toc507872622" w:history="1">
+          <w:hyperlink w:anchor="_Toc510300353" w:history="1">
             <w:r>
               <w:rPr>
                 <w:rStyle w:val="Hyperlink"/>
@@ -2771,7 +2890,7 @@
                 <w:noProof/>
                 <w:webHidden/>
               </w:rPr>
-              <w:instrText xml:space="preserve"> PAGEREF _Toc507872622 \h </w:instrText>
+              <w:instrText xml:space="preserve"> PAGEREF _Toc510300353 \h </w:instrText>
             </w:r>
             <w:r>
               <w:rPr>
@@ -2811,7 +2930,7 @@
               <w:lang w:val="fr-FR" w:eastAsia="fr-FR"/>
             </w:rPr>
           </w:pPr>
-          <w:hyperlink w:anchor="_Toc507872623" w:history="1">
+          <w:hyperlink w:anchor="_Toc510300354" w:history="1">
             <w:r>
               <w:rPr>
                 <w:rStyle w:val="Hyperlink"/>
@@ -2850,7 +2969,7 @@
               <w:rPr>
                 <w:webHidden/>
               </w:rPr>
-              <w:instrText xml:space="preserve"> PAGEREF _Toc507872623 \h </w:instrText>
+              <w:instrText xml:space="preserve"> PAGEREF _Toc510300354 \h </w:instrText>
             </w:r>
             <w:r>
               <w:rPr>
@@ -2901,6 +3020,8 @@
           <w:lang w:val="pt-BR"/>
         </w:rPr>
       </w:pPr>
+      <w:bookmarkStart w:id="3" w:name="_GoBack"/>
+      <w:bookmarkEnd w:id="3"/>
       <w:r>
         <w:rPr>
           <w:lang w:val="pt-BR"/>
@@ -2981,7 +3102,7 @@
       </w:pPr>
       <w:bookmarkStart w:id="6" w:name="1.__________________Introduction"/>
       <w:bookmarkStart w:id="7" w:name="_Toc505376141"/>
-      <w:bookmarkStart w:id="8" w:name="_Toc507872605"/>
+      <w:bookmarkStart w:id="8" w:name="_Toc510300336"/>
       <w:r>
         <w:rPr>
           <w:lang w:val="pt-BR"/>
@@ -3072,7 +3193,7 @@
           <w:lang w:val="pt-BR"/>
         </w:rPr>
       </w:pPr>
-      <w:bookmarkStart w:id="9" w:name="_Toc507872606"/>
+      <w:bookmarkStart w:id="9" w:name="_Toc510300337"/>
       <w:r>
         <w:rPr>
           <w:lang w:val="pt-BR"/>
@@ -3170,7 +3291,7 @@
         </w:rPr>
       </w:pPr>
       <w:bookmarkStart w:id="10" w:name="_Toc505376142"/>
-      <w:bookmarkStart w:id="11" w:name="_Toc507872607"/>
+      <w:bookmarkStart w:id="11" w:name="_Toc510300338"/>
       <w:r>
         <w:rPr>
           <w:lang w:val="pt-BR"/>
@@ -3188,8 +3309,8 @@
         <w:tblLook w:val="04A0" w:firstRow="1" w:lastRow="0" w:firstColumn="1" w:lastColumn="0" w:noHBand="0" w:noVBand="1"/>
       </w:tblPr>
       <w:tblGrid>
-        <w:gridCol w:w="2295"/>
-        <w:gridCol w:w="2352"/>
+        <w:gridCol w:w="2405"/>
+        <w:gridCol w:w="2242"/>
         <w:gridCol w:w="2352"/>
         <w:gridCol w:w="2351"/>
       </w:tblGrid>
@@ -3199,7 +3320,7 @@
         </w:trPr>
         <w:tc>
           <w:tcPr>
-            <w:tcW w:w="1227" w:type="pct"/>
+            <w:tcW w:w="1286" w:type="pct"/>
             <w:shd w:val="clear" w:color="auto" w:fill="E7E6E6" w:themeFill="background2"/>
           </w:tcPr>
           <w:p>
@@ -3239,7 +3360,7 @@
         </w:tc>
         <w:tc>
           <w:tcPr>
-            <w:tcW w:w="1258" w:type="pct"/>
+            <w:tcW w:w="1199" w:type="pct"/>
             <w:shd w:val="clear" w:color="auto" w:fill="E7E6E6" w:themeFill="background2"/>
           </w:tcPr>
           <w:p>
@@ -3358,46 +3479,60 @@
         </w:trPr>
         <w:tc>
           <w:tcPr>
-            <w:tcW w:w="1227" w:type="pct"/>
-          </w:tcPr>
-          <w:p>
-            <w:pPr>
-              <w:pStyle w:val="Corpodetexto"/>
-              <w:spacing w:before="60" w:after="60"/>
-              <w:ind w:left="0"/>
-              <w:rPr>
-                <w:color w:val="000000" w:themeColor="text1"/>
-                <w:lang w:val="pt-BR"/>
-              </w:rPr>
-            </w:pPr>
-            <w:r>
-              <w:rPr>
-                <w:color w:val="000000" w:themeColor="text1"/>
-                <w:lang w:val="pt-BR"/>
-              </w:rPr>
-              <w:t>Alexandre Rangel</w:t>
-            </w:r>
-          </w:p>
-        </w:tc>
-        <w:tc>
-          <w:tcPr>
-            <w:tcW w:w="1258" w:type="pct"/>
-          </w:tcPr>
-          <w:p>
-            <w:pPr>
-              <w:pStyle w:val="Corpodetexto"/>
-              <w:spacing w:before="60" w:after="60"/>
-              <w:ind w:left="0"/>
-              <w:rPr>
-                <w:color w:val="000000" w:themeColor="text1"/>
-                <w:lang w:val="pt-BR"/>
-              </w:rPr>
-            </w:pPr>
-          </w:p>
-        </w:tc>
-        <w:tc>
-          <w:tcPr>
-            <w:tcW w:w="1258" w:type="pct"/>
+            <w:tcW w:w="1286" w:type="pct"/>
+            <w:shd w:val="clear" w:color="auto" w:fill="auto"/>
+          </w:tcPr>
+          <w:p>
+            <w:pPr>
+              <w:pStyle w:val="NormalWeb"/>
+              <w:spacing w:after="45" w:afterAutospacing="0"/>
+              <w:ind w:right="45"/>
+              <w:rPr>
+                <w:rFonts w:ascii="Arial" w:hAnsi="Arial"/>
+                <w:color w:val="000000" w:themeColor="text1"/>
+                <w:sz w:val="20"/>
+                <w:szCs w:val="20"/>
+                <w:lang w:val="pt-BR"/>
+              </w:rPr>
+            </w:pPr>
+            <w:r>
+              <w:rPr>
+                <w:rFonts w:ascii="Arial" w:hAnsi="Arial"/>
+                <w:color w:val="000000" w:themeColor="text1"/>
+                <w:sz w:val="20"/>
+                <w:szCs w:val="20"/>
+                <w:lang w:val="pt-BR"/>
+              </w:rPr>
+              <w:t xml:space="preserve">Adriana </w:t>
+            </w:r>
+            <w:proofErr w:type="spellStart"/>
+            <w:r>
+              <w:rPr>
+                <w:rFonts w:ascii="Arial" w:hAnsi="Arial"/>
+                <w:color w:val="000000" w:themeColor="text1"/>
+                <w:sz w:val="20"/>
+                <w:szCs w:val="20"/>
+                <w:lang w:val="pt-BR"/>
+              </w:rPr>
+              <w:t>Leticya</w:t>
+            </w:r>
+            <w:proofErr w:type="spellEnd"/>
+            <w:r>
+              <w:rPr>
+                <w:rFonts w:ascii="Arial" w:hAnsi="Arial"/>
+                <w:color w:val="000000" w:themeColor="text1"/>
+                <w:sz w:val="20"/>
+                <w:szCs w:val="20"/>
+                <w:lang w:val="pt-BR"/>
+              </w:rPr>
+              <w:t xml:space="preserve"> (PFS_I)</w:t>
+            </w:r>
+          </w:p>
+        </w:tc>
+        <w:tc>
+          <w:tcPr>
+            <w:tcW w:w="1199" w:type="pct"/>
+            <w:shd w:val="clear" w:color="auto" w:fill="auto"/>
           </w:tcPr>
           <w:p>
             <w:pPr>
@@ -3414,7 +3549,26 @@
         </w:tc>
         <w:tc>
           <w:tcPr>
+            <w:tcW w:w="1258" w:type="pct"/>
+            <w:shd w:val="clear" w:color="auto" w:fill="auto"/>
+          </w:tcPr>
+          <w:p>
+            <w:pPr>
+              <w:pStyle w:val="Corpodetexto"/>
+              <w:spacing w:before="60" w:after="60"/>
+              <w:ind w:left="0"/>
+              <w:jc w:val="center"/>
+              <w:rPr>
+                <w:color w:val="000000" w:themeColor="text1"/>
+                <w:lang w:val="pt-BR"/>
+              </w:rPr>
+            </w:pPr>
+          </w:p>
+        </w:tc>
+        <w:tc>
+          <w:tcPr>
             <w:tcW w:w="1257" w:type="pct"/>
+            <w:shd w:val="clear" w:color="auto" w:fill="auto"/>
           </w:tcPr>
           <w:p>
             <w:pPr>
@@ -3443,7 +3597,7 @@
         </w:trPr>
         <w:tc>
           <w:tcPr>
-            <w:tcW w:w="1227" w:type="pct"/>
+            <w:tcW w:w="1286" w:type="pct"/>
           </w:tcPr>
           <w:p>
             <w:pPr>
@@ -3460,13 +3614,13 @@
                 <w:color w:val="000000" w:themeColor="text1"/>
                 <w:lang w:val="pt-BR"/>
               </w:rPr>
-              <w:t>Claudio Pereira</w:t>
-            </w:r>
-          </w:p>
-        </w:tc>
-        <w:tc>
-          <w:tcPr>
-            <w:tcW w:w="1258" w:type="pct"/>
+              <w:t>Alexandre Rangel</w:t>
+            </w:r>
+          </w:p>
+        </w:tc>
+        <w:tc>
+          <w:tcPr>
+            <w:tcW w:w="1199" w:type="pct"/>
           </w:tcPr>
           <w:p>
             <w:pPr>
@@ -3528,7 +3682,7 @@
         </w:trPr>
         <w:tc>
           <w:tcPr>
-            <w:tcW w:w="1227" w:type="pct"/>
+            <w:tcW w:w="1286" w:type="pct"/>
           </w:tcPr>
           <w:p>
             <w:pPr>
@@ -3545,32 +3699,24 @@
                 <w:color w:val="000000" w:themeColor="text1"/>
                 <w:lang w:val="pt-BR"/>
               </w:rPr>
-              <w:t>Raphael Guedes</w:t>
-            </w:r>
-          </w:p>
-        </w:tc>
-        <w:tc>
-          <w:tcPr>
-            <w:tcW w:w="1258" w:type="pct"/>
+              <w:t>Claudio Pereira</w:t>
+            </w:r>
+          </w:p>
+        </w:tc>
+        <w:tc>
+          <w:tcPr>
+            <w:tcW w:w="1199" w:type="pct"/>
           </w:tcPr>
           <w:p>
             <w:pPr>
               <w:pStyle w:val="Corpodetexto"/>
               <w:spacing w:before="60" w:after="60"/>
               <w:ind w:left="0"/>
-              <w:jc w:val="center"/>
-              <w:rPr>
-                <w:color w:val="000000" w:themeColor="text1"/>
-                <w:lang w:val="pt-BR"/>
-              </w:rPr>
-            </w:pPr>
-            <w:r>
-              <w:rPr>
-                <w:color w:val="000000" w:themeColor="text1"/>
-                <w:lang w:val="pt-BR"/>
-              </w:rPr>
-              <w:t>X</w:t>
-            </w:r>
+              <w:rPr>
+                <w:color w:val="000000" w:themeColor="text1"/>
+                <w:lang w:val="pt-BR"/>
+              </w:rPr>
+            </w:pPr>
           </w:p>
         </w:tc>
         <w:tc>
@@ -3621,7 +3767,7 @@
         </w:trPr>
         <w:tc>
           <w:tcPr>
-            <w:tcW w:w="1227" w:type="pct"/>
+            <w:tcW w:w="1286" w:type="pct"/>
           </w:tcPr>
           <w:p>
             <w:pPr>
@@ -3638,29 +3784,13 @@
                 <w:color w:val="000000" w:themeColor="text1"/>
                 <w:lang w:val="pt-BR"/>
               </w:rPr>
-              <w:t>Thaís Tavares</w:t>
-            </w:r>
-          </w:p>
-        </w:tc>
-        <w:tc>
-          <w:tcPr>
-            <w:tcW w:w="1258" w:type="pct"/>
-          </w:tcPr>
-          <w:p>
-            <w:pPr>
-              <w:pStyle w:val="Corpodetexto"/>
-              <w:spacing w:before="60" w:after="60"/>
-              <w:ind w:left="0"/>
-              <w:rPr>
-                <w:color w:val="000000" w:themeColor="text1"/>
-                <w:lang w:val="pt-BR"/>
-              </w:rPr>
-            </w:pPr>
-          </w:p>
-        </w:tc>
-        <w:tc>
-          <w:tcPr>
-            <w:tcW w:w="1258" w:type="pct"/>
+              <w:t>Raphael Guedes</w:t>
+            </w:r>
+          </w:p>
+        </w:tc>
+        <w:tc>
+          <w:tcPr>
+            <w:tcW w:w="1199" w:type="pct"/>
           </w:tcPr>
           <w:p>
             <w:pPr>
@@ -3680,6 +3810,23 @@
               </w:rPr>
               <w:t>X</w:t>
             </w:r>
+          </w:p>
+        </w:tc>
+        <w:tc>
+          <w:tcPr>
+            <w:tcW w:w="1258" w:type="pct"/>
+          </w:tcPr>
+          <w:p>
+            <w:pPr>
+              <w:pStyle w:val="Corpodetexto"/>
+              <w:spacing w:before="60" w:after="60"/>
+              <w:ind w:left="0"/>
+              <w:jc w:val="center"/>
+              <w:rPr>
+                <w:color w:val="000000" w:themeColor="text1"/>
+                <w:lang w:val="pt-BR"/>
+              </w:rPr>
+            </w:pPr>
           </w:p>
         </w:tc>
         <w:tc>
@@ -3713,7 +3860,7 @@
         </w:trPr>
         <w:tc>
           <w:tcPr>
-            <w:tcW w:w="1227" w:type="pct"/>
+            <w:tcW w:w="1286" w:type="pct"/>
           </w:tcPr>
           <w:p>
             <w:pPr>
@@ -3730,13 +3877,13 @@
                 <w:color w:val="000000" w:themeColor="text1"/>
                 <w:lang w:val="pt-BR"/>
               </w:rPr>
-              <w:t>Wanderson Inácio</w:t>
-            </w:r>
-          </w:p>
-        </w:tc>
-        <w:tc>
-          <w:tcPr>
-            <w:tcW w:w="1258" w:type="pct"/>
+              <w:t>Thaís Tavares</w:t>
+            </w:r>
+          </w:p>
+        </w:tc>
+        <w:tc>
+          <w:tcPr>
+            <w:tcW w:w="1199" w:type="pct"/>
           </w:tcPr>
           <w:p>
             <w:pPr>
@@ -3765,6 +3912,13 @@
                 <w:lang w:val="pt-BR"/>
               </w:rPr>
             </w:pPr>
+            <w:r>
+              <w:rPr>
+                <w:color w:val="000000" w:themeColor="text1"/>
+                <w:lang w:val="pt-BR"/>
+              </w:rPr>
+              <w:t>X</w:t>
+            </w:r>
           </w:p>
         </w:tc>
         <w:tc>
@@ -3798,7 +3952,7 @@
         </w:trPr>
         <w:tc>
           <w:tcPr>
-            <w:tcW w:w="1227" w:type="pct"/>
+            <w:tcW w:w="1286" w:type="pct"/>
           </w:tcPr>
           <w:p>
             <w:pPr>
@@ -3810,6 +3964,91 @@
                 <w:lang w:val="pt-BR"/>
               </w:rPr>
             </w:pPr>
+            <w:r>
+              <w:rPr>
+                <w:color w:val="000000" w:themeColor="text1"/>
+                <w:lang w:val="pt-BR"/>
+              </w:rPr>
+              <w:t>Wanderson Inácio</w:t>
+            </w:r>
+          </w:p>
+        </w:tc>
+        <w:tc>
+          <w:tcPr>
+            <w:tcW w:w="1199" w:type="pct"/>
+          </w:tcPr>
+          <w:p>
+            <w:pPr>
+              <w:pStyle w:val="Corpodetexto"/>
+              <w:spacing w:before="60" w:after="60"/>
+              <w:ind w:left="0"/>
+              <w:rPr>
+                <w:color w:val="000000" w:themeColor="text1"/>
+                <w:lang w:val="pt-BR"/>
+              </w:rPr>
+            </w:pPr>
+          </w:p>
+        </w:tc>
+        <w:tc>
+          <w:tcPr>
+            <w:tcW w:w="1258" w:type="pct"/>
+          </w:tcPr>
+          <w:p>
+            <w:pPr>
+              <w:pStyle w:val="Corpodetexto"/>
+              <w:spacing w:before="60" w:after="60"/>
+              <w:ind w:left="0"/>
+              <w:jc w:val="center"/>
+              <w:rPr>
+                <w:color w:val="000000" w:themeColor="text1"/>
+                <w:lang w:val="pt-BR"/>
+              </w:rPr>
+            </w:pPr>
+          </w:p>
+        </w:tc>
+        <w:tc>
+          <w:tcPr>
+            <w:tcW w:w="1257" w:type="pct"/>
+          </w:tcPr>
+          <w:p>
+            <w:pPr>
+              <w:pStyle w:val="Corpodetexto"/>
+              <w:spacing w:before="60" w:after="60"/>
+              <w:ind w:left="0"/>
+              <w:jc w:val="center"/>
+              <w:rPr>
+                <w:color w:val="000000" w:themeColor="text1"/>
+                <w:lang w:val="pt-BR"/>
+              </w:rPr>
+            </w:pPr>
+            <w:r>
+              <w:rPr>
+                <w:color w:val="000000" w:themeColor="text1"/>
+                <w:lang w:val="pt-BR"/>
+              </w:rPr>
+              <w:t>X</w:t>
+            </w:r>
+          </w:p>
+        </w:tc>
+      </w:tr>
+      <w:tr>
+        <w:trPr>
+          <w:jc w:val="center"/>
+        </w:trPr>
+        <w:tc>
+          <w:tcPr>
+            <w:tcW w:w="1286" w:type="pct"/>
+          </w:tcPr>
+          <w:p>
+            <w:pPr>
+              <w:pStyle w:val="Corpodetexto"/>
+              <w:spacing w:before="60" w:after="60"/>
+              <w:ind w:left="0"/>
+              <w:rPr>
+                <w:color w:val="000000" w:themeColor="text1"/>
+                <w:lang w:val="pt-BR"/>
+              </w:rPr>
+            </w:pPr>
             <w:proofErr w:type="spellStart"/>
             <w:r>
               <w:rPr>
@@ -3833,11 +4072,18 @@
               </w:rPr>
               <w:t>Oliveira</w:t>
             </w:r>
-          </w:p>
-        </w:tc>
-        <w:tc>
-          <w:tcPr>
-            <w:tcW w:w="1258" w:type="pct"/>
+            <w:r>
+              <w:rPr>
+                <w:color w:val="000000" w:themeColor="text1"/>
+                <w:lang w:val="pt-BR"/>
+              </w:rPr>
+              <w:t xml:space="preserve"> (PFS_II)</w:t>
+            </w:r>
+          </w:p>
+        </w:tc>
+        <w:tc>
+          <w:tcPr>
+            <w:tcW w:w="1199" w:type="pct"/>
           </w:tcPr>
           <w:p>
             <w:pPr>
@@ -3930,7 +4176,7 @@
           <w:lang w:val="pt-BR"/>
         </w:rPr>
       </w:pPr>
-      <w:bookmarkStart w:id="13" w:name="_Toc507872608"/>
+      <w:bookmarkStart w:id="13" w:name="_Toc510300339"/>
       <w:r>
         <w:rPr>
           <w:lang w:val="pt-BR"/>
@@ -3970,14 +4216,12 @@
         </w:sdtPr>
         <w:sdtEndPr/>
         <w:sdtContent>
-          <w:proofErr w:type="spellStart"/>
           <w:r>
             <w:rPr>
               <w:b/>
             </w:rPr>
             <w:t>Academicci</w:t>
           </w:r>
-          <w:proofErr w:type="spellEnd"/>
         </w:sdtContent>
       </w:sdt>
       <w:r>
@@ -4093,7 +4337,7 @@
         </w:rPr>
       </w:pPr>
       <w:bookmarkStart w:id="14" w:name="_Toc505376144"/>
-      <w:bookmarkStart w:id="15" w:name="_Toc507872609"/>
+      <w:bookmarkStart w:id="15" w:name="_Toc510300340"/>
       <w:r>
         <w:rPr>
           <w:lang w:val="pt-BR"/>
@@ -4118,14 +4362,7 @@
         <w:rPr>
           <w:highlight w:val="yellow"/>
         </w:rPr>
-        <w:t xml:space="preserve">Define-se </w:t>
-      </w:r>
-      <w:proofErr w:type="gramStart"/>
-      <w:r>
-        <w:rPr>
-          <w:highlight w:val="yellow"/>
-        </w:rPr>
-        <w:t xml:space="preserve">como </w:t>
+        <w:t xml:space="preserve">Define-se como </w:t>
       </w:r>
       <w:r>
         <w:rPr>
@@ -4134,7 +4371,6 @@
         </w:rPr>
         <w:t>Pronto</w:t>
       </w:r>
-      <w:proofErr w:type="gramEnd"/>
       <w:r>
         <w:rPr>
           <w:highlight w:val="yellow"/>
@@ -4165,7 +4401,7 @@
         </w:rPr>
       </w:pPr>
       <w:bookmarkStart w:id="16" w:name="_Toc505376145"/>
-      <w:bookmarkStart w:id="17" w:name="_Toc507872610"/>
+      <w:bookmarkStart w:id="17" w:name="_Toc510300341"/>
       <w:r>
         <w:rPr>
           <w:lang w:val="pt-BR"/>
@@ -5528,7 +5764,13 @@
               <w:rPr>
                 <w:lang w:val="pt-BR"/>
               </w:rPr>
-              <w:t xml:space="preserve">13/03/2018 </w:t>
+              <w:t>27</w:t>
+            </w:r>
+            <w:r>
+              <w:rPr>
+                <w:lang w:val="pt-BR"/>
+              </w:rPr>
+              <w:t xml:space="preserve">/03/2018 </w:t>
             </w:r>
           </w:p>
           <w:p>
@@ -5544,7 +5786,25 @@
               <w:rPr>
                 <w:lang w:val="pt-BR"/>
               </w:rPr>
-              <w:t>30/03/2018</w:t>
+              <w:t>17</w:t>
+            </w:r>
+            <w:r>
+              <w:rPr>
+                <w:lang w:val="pt-BR"/>
+              </w:rPr>
+              <w:t>/0</w:t>
+            </w:r>
+            <w:r>
+              <w:rPr>
+                <w:lang w:val="pt-BR"/>
+              </w:rPr>
+              <w:t>4</w:t>
+            </w:r>
+            <w:r>
+              <w:rPr>
+                <w:lang w:val="pt-BR"/>
+              </w:rPr>
+              <w:t>/2018</w:t>
             </w:r>
           </w:p>
         </w:tc>
@@ -5689,13 +5949,25 @@
               <w:rPr>
                 <w:lang w:val="pt-BR"/>
               </w:rPr>
-              <w:t>04</w:t>
-            </w:r>
-            <w:r>
-              <w:rPr>
-                <w:lang w:val="pt-BR"/>
-              </w:rPr>
-              <w:t>/03/2018</w:t>
+              <w:t>17</w:t>
+            </w:r>
+            <w:r>
+              <w:rPr>
+                <w:lang w:val="pt-BR"/>
+              </w:rPr>
+              <w:t>/0</w:t>
+            </w:r>
+            <w:r>
+              <w:rPr>
+                <w:lang w:val="pt-BR"/>
+              </w:rPr>
+              <w:t>4</w:t>
+            </w:r>
+            <w:r>
+              <w:rPr>
+                <w:lang w:val="pt-BR"/>
+              </w:rPr>
+              <w:t>/2018</w:t>
             </w:r>
           </w:p>
         </w:tc>
@@ -5846,7 +6118,13 @@
               <w:rPr>
                 <w:lang w:val="pt-BR"/>
               </w:rPr>
-              <w:t xml:space="preserve">03/04/2018 </w:t>
+              <w:t>23</w:t>
+            </w:r>
+            <w:r>
+              <w:rPr>
+                <w:lang w:val="pt-BR"/>
+              </w:rPr>
+              <w:t xml:space="preserve">/04/2018 </w:t>
             </w:r>
           </w:p>
           <w:p>
@@ -5862,7 +6140,25 @@
               <w:rPr>
                 <w:lang w:val="pt-BR"/>
               </w:rPr>
-              <w:t>20/04/2018</w:t>
+              <w:t>14</w:t>
+            </w:r>
+            <w:r>
+              <w:rPr>
+                <w:lang w:val="pt-BR"/>
+              </w:rPr>
+              <w:t>/</w:t>
+            </w:r>
+            <w:r>
+              <w:rPr>
+                <w:lang w:val="pt-BR"/>
+              </w:rPr>
+              <w:t>05</w:t>
+            </w:r>
+            <w:r>
+              <w:rPr>
+                <w:lang w:val="pt-BR"/>
+              </w:rPr>
+              <w:t>/2018</w:t>
             </w:r>
           </w:p>
         </w:tc>
@@ -6006,7 +6302,25 @@
               <w:rPr>
                 <w:lang w:val="pt-BR"/>
               </w:rPr>
-              <w:t>24/04/2018</w:t>
+              <w:t>15</w:t>
+            </w:r>
+            <w:r>
+              <w:rPr>
+                <w:lang w:val="pt-BR"/>
+              </w:rPr>
+              <w:t>/0</w:t>
+            </w:r>
+            <w:r>
+              <w:rPr>
+                <w:lang w:val="pt-BR"/>
+              </w:rPr>
+              <w:t>5</w:t>
+            </w:r>
+            <w:r>
+              <w:rPr>
+                <w:lang w:val="pt-BR"/>
+              </w:rPr>
+              <w:t>/2018</w:t>
             </w:r>
           </w:p>
         </w:tc>
@@ -6158,7 +6472,31 @@
               <w:rPr>
                 <w:lang w:val="pt-BR"/>
               </w:rPr>
-              <w:t xml:space="preserve">24/04/2018 </w:t>
+              <w:t>2</w:t>
+            </w:r>
+            <w:r>
+              <w:rPr>
+                <w:lang w:val="pt-BR"/>
+              </w:rPr>
+              <w:t>1</w:t>
+            </w:r>
+            <w:r>
+              <w:rPr>
+                <w:lang w:val="pt-BR"/>
+              </w:rPr>
+              <w:t>/0</w:t>
+            </w:r>
+            <w:r>
+              <w:rPr>
+                <w:lang w:val="pt-BR"/>
+              </w:rPr>
+              <w:t>5</w:t>
+            </w:r>
+            <w:r>
+              <w:rPr>
+                <w:lang w:val="pt-BR"/>
+              </w:rPr>
+              <w:t xml:space="preserve">/2018 </w:t>
             </w:r>
           </w:p>
           <w:p>
@@ -6174,7 +6512,13 @@
               <w:rPr>
                 <w:lang w:val="pt-BR"/>
               </w:rPr>
-              <w:t xml:space="preserve">11/05/2018 </w:t>
+              <w:t>11</w:t>
+            </w:r>
+            <w:r>
+              <w:rPr>
+                <w:lang w:val="pt-BR"/>
+              </w:rPr>
+              <w:t xml:space="preserve">/05/2018 </w:t>
             </w:r>
           </w:p>
         </w:tc>
@@ -6199,7 +6543,19 @@
               <w:rPr>
                 <w:lang w:val="pt-BR"/>
               </w:rPr>
-              <w:t>15 dias úteis</w:t>
+              <w:t>1</w:t>
+            </w:r>
+            <w:r>
+              <w:rPr>
+                <w:lang w:val="pt-BR"/>
+              </w:rPr>
+              <w:t>6</w:t>
+            </w:r>
+            <w:r>
+              <w:rPr>
+                <w:lang w:val="pt-BR"/>
+              </w:rPr>
+              <w:t xml:space="preserve"> dias úteis</w:t>
             </w:r>
           </w:p>
         </w:tc>
@@ -6306,7 +6662,19 @@
               <w:rPr>
                 <w:lang w:val="pt-BR"/>
               </w:rPr>
-              <w:t>15/05/2018</w:t>
+              <w:t>1</w:t>
+            </w:r>
+            <w:r>
+              <w:rPr>
+                <w:lang w:val="pt-BR"/>
+              </w:rPr>
+              <w:t>2</w:t>
+            </w:r>
+            <w:r>
+              <w:rPr>
+                <w:lang w:val="pt-BR"/>
+              </w:rPr>
+              <w:t>/05/2018</w:t>
             </w:r>
           </w:p>
         </w:tc>
@@ -6341,15 +6709,15 @@
           <w:lang w:val="pt-BR"/>
         </w:rPr>
       </w:pPr>
-      <w:bookmarkStart w:id="18" w:name="_Toc507872611"/>
-      <w:bookmarkStart w:id="19" w:name="_Toc505376146"/>
+      <w:bookmarkStart w:id="18" w:name="_Toc505376146"/>
+      <w:bookmarkStart w:id="19" w:name="_Toc510300342"/>
       <w:r>
         <w:rPr>
           <w:lang w:val="pt-BR"/>
         </w:rPr>
         <w:t>Estimativa de Horas do Projeto</w:t>
       </w:r>
-      <w:bookmarkEnd w:id="18"/>
+      <w:bookmarkEnd w:id="19"/>
     </w:p>
     <w:p>
       <w:pPr>
@@ -6649,7 +7017,7 @@
           <w:lang w:val="pt-BR"/>
         </w:rPr>
       </w:pPr>
-      <w:bookmarkStart w:id="20" w:name="_Toc507872612"/>
+      <w:bookmarkStart w:id="20" w:name="_Toc510300343"/>
       <w:r>
         <w:rPr>
           <w:lang w:val="pt-BR"/>
@@ -7181,14 +7549,14 @@
           <w:lang w:val="pt-BR"/>
         </w:rPr>
       </w:pPr>
-      <w:bookmarkStart w:id="21" w:name="_Toc507872613"/>
+      <w:bookmarkStart w:id="21" w:name="_Toc510300344"/>
       <w:r>
         <w:rPr>
           <w:lang w:val="pt-BR"/>
         </w:rPr>
         <w:t>Lições Aprendidas</w:t>
       </w:r>
-      <w:bookmarkEnd w:id="19"/>
+      <w:bookmarkEnd w:id="18"/>
       <w:bookmarkEnd w:id="21"/>
     </w:p>
     <w:p>
@@ -7201,7 +7569,7 @@
       </w:pPr>
       <w:bookmarkStart w:id="22" w:name="_Toc503292331"/>
       <w:bookmarkStart w:id="23" w:name="_Toc505376147"/>
-      <w:bookmarkStart w:id="24" w:name="_Toc507872614"/>
+      <w:bookmarkStart w:id="24" w:name="_Toc510300345"/>
       <w:r>
         <w:rPr>
           <w:lang w:val="pt-BR"/>
@@ -7670,7 +8038,7 @@
       </w:pPr>
       <w:bookmarkStart w:id="25" w:name="_Toc503292332"/>
       <w:bookmarkStart w:id="26" w:name="_Toc505376148"/>
-      <w:bookmarkStart w:id="27" w:name="_Toc507872615"/>
+      <w:bookmarkStart w:id="27" w:name="_Toc510300346"/>
       <w:r>
         <w:rPr>
           <w:lang w:val="pt-BR"/>
@@ -7928,17 +8296,58 @@
     </w:p>
     <w:p>
       <w:pPr>
+        <w:pStyle w:val="Corpodetexto"/>
+        <w:rPr>
+          <w:lang w:val="pt-BR"/>
+        </w:rPr>
+      </w:pPr>
+    </w:p>
+    <w:p>
+      <w:pPr>
+        <w:pStyle w:val="Corpodetexto"/>
+        <w:rPr>
+          <w:lang w:val="pt-BR"/>
+        </w:rPr>
+      </w:pPr>
+    </w:p>
+    <w:p>
+      <w:pPr>
+        <w:pStyle w:val="Corpodetexto"/>
+        <w:rPr>
+          <w:lang w:val="pt-BR"/>
+        </w:rPr>
+      </w:pPr>
+    </w:p>
+    <w:p>
+      <w:pPr>
+        <w:pStyle w:val="Corpodetexto"/>
+        <w:rPr>
+          <w:lang w:val="pt-BR"/>
+        </w:rPr>
+      </w:pPr>
+    </w:p>
+    <w:p>
+      <w:pPr>
+        <w:pStyle w:val="Corpodetexto"/>
+        <w:rPr>
+          <w:lang w:val="pt-BR"/>
+        </w:rPr>
+      </w:pPr>
+    </w:p>
+    <w:p>
+      <w:pPr>
         <w:pStyle w:val="Ttulo2"/>
         <w:keepNext w:val="0"/>
         <w:rPr>
           <w:lang w:val="pt-BR"/>
         </w:rPr>
       </w:pPr>
-      <w:bookmarkStart w:id="28" w:name="_Toc507872616"/>
+      <w:bookmarkStart w:id="28" w:name="_Toc510300347"/>
       <w:r>
         <w:rPr>
           <w:lang w:val="pt-BR"/>
         </w:rPr>
+        <w:lastRenderedPageBreak/>
         <w:t>Sprint 02</w:t>
       </w:r>
       <w:bookmarkEnd w:id="28"/>
@@ -8129,7 +8538,7 @@
               <w:pStyle w:val="Corpodetexto"/>
               <w:numPr>
                 <w:ilvl w:val="0"/>
-                <w:numId w:val="4"/>
+                <w:numId w:val="5"/>
               </w:numPr>
               <w:rPr>
                 <w:color w:val="000000" w:themeColor="text1"/>
@@ -8141,7 +8550,187 @@
                 <w:color w:val="000000" w:themeColor="text1"/>
                 <w:lang w:val="pt-BR"/>
               </w:rPr>
-              <w:t>Texto</w:t>
+              <w:t>Melhor entendimento do projeto;</w:t>
+            </w:r>
+          </w:p>
+          <w:p>
+            <w:pPr>
+              <w:pStyle w:val="Corpodetexto"/>
+              <w:numPr>
+                <w:ilvl w:val="0"/>
+                <w:numId w:val="5"/>
+              </w:numPr>
+              <w:rPr>
+                <w:color w:val="000000" w:themeColor="text1"/>
+                <w:lang w:val="pt-BR"/>
+              </w:rPr>
+            </w:pPr>
+            <w:r>
+              <w:rPr>
+                <w:color w:val="000000" w:themeColor="text1"/>
+                <w:lang w:val="pt-BR"/>
+              </w:rPr>
+              <w:t>Aprendizagem das tecnologias que estão sendo (e serão) utilizadas no projeto;</w:t>
+            </w:r>
+          </w:p>
+          <w:p>
+            <w:pPr>
+              <w:pStyle w:val="Corpodetexto"/>
+              <w:numPr>
+                <w:ilvl w:val="0"/>
+                <w:numId w:val="5"/>
+              </w:numPr>
+              <w:rPr>
+                <w:color w:val="000000" w:themeColor="text1"/>
+                <w:lang w:val="pt-BR"/>
+              </w:rPr>
+            </w:pPr>
+            <w:r>
+              <w:rPr>
+                <w:color w:val="000000" w:themeColor="text1"/>
+                <w:lang w:val="pt-BR"/>
+              </w:rPr>
+              <w:t>Aproveitamento do tempo da equipe em sala melhorou;</w:t>
+            </w:r>
+          </w:p>
+          <w:p>
+            <w:pPr>
+              <w:pStyle w:val="Corpodetexto"/>
+              <w:numPr>
+                <w:ilvl w:val="0"/>
+                <w:numId w:val="5"/>
+              </w:numPr>
+              <w:rPr>
+                <w:color w:val="000000" w:themeColor="text1"/>
+                <w:lang w:val="pt-BR"/>
+              </w:rPr>
+            </w:pPr>
+            <w:r>
+              <w:rPr>
+                <w:color w:val="000000" w:themeColor="text1"/>
+                <w:lang w:val="pt-BR"/>
+              </w:rPr>
+              <w:t>Comunicação entre os membros equipe mais eficaz;</w:t>
+            </w:r>
+          </w:p>
+          <w:p>
+            <w:pPr>
+              <w:pStyle w:val="Corpodetexto"/>
+              <w:numPr>
+                <w:ilvl w:val="0"/>
+                <w:numId w:val="5"/>
+              </w:numPr>
+              <w:rPr>
+                <w:color w:val="000000" w:themeColor="text1"/>
+                <w:lang w:val="pt-BR"/>
+              </w:rPr>
+            </w:pPr>
+            <w:r>
+              <w:rPr>
+                <w:color w:val="000000" w:themeColor="text1"/>
+                <w:lang w:val="pt-BR"/>
+              </w:rPr>
+              <w:t xml:space="preserve">Mudança de cultura interna do grupo; </w:t>
+            </w:r>
+          </w:p>
+          <w:p>
+            <w:pPr>
+              <w:pStyle w:val="Corpodetexto"/>
+              <w:numPr>
+                <w:ilvl w:val="0"/>
+                <w:numId w:val="5"/>
+              </w:numPr>
+              <w:rPr>
+                <w:color w:val="000000" w:themeColor="text1"/>
+                <w:lang w:val="pt-BR"/>
+              </w:rPr>
+            </w:pPr>
+            <w:r>
+              <w:rPr>
+                <w:color w:val="000000" w:themeColor="text1"/>
+                <w:lang w:val="pt-BR"/>
+              </w:rPr>
+              <w:t>Melhoria na organização das atividades do projeto;</w:t>
+            </w:r>
+          </w:p>
+          <w:p>
+            <w:pPr>
+              <w:pStyle w:val="Corpodetexto"/>
+              <w:numPr>
+                <w:ilvl w:val="0"/>
+                <w:numId w:val="5"/>
+              </w:numPr>
+              <w:rPr>
+                <w:color w:val="000000" w:themeColor="text1"/>
+                <w:lang w:val="pt-BR"/>
+              </w:rPr>
+            </w:pPr>
+            <w:r>
+              <w:rPr>
+                <w:color w:val="000000" w:themeColor="text1"/>
+                <w:lang w:val="pt-BR"/>
+              </w:rPr>
+              <w:t>Melhor distribuição das atividades entre a equipe;</w:t>
+            </w:r>
+          </w:p>
+          <w:p>
+            <w:pPr>
+              <w:pStyle w:val="Corpodetexto"/>
+              <w:numPr>
+                <w:ilvl w:val="0"/>
+                <w:numId w:val="5"/>
+              </w:numPr>
+              <w:rPr>
+                <w:color w:val="000000" w:themeColor="text1"/>
+                <w:lang w:val="pt-BR"/>
+              </w:rPr>
+            </w:pPr>
+            <w:r>
+              <w:rPr>
+                <w:color w:val="000000" w:themeColor="text1"/>
+                <w:lang w:val="pt-BR"/>
+              </w:rPr>
+              <w:t xml:space="preserve">Criação de rotina periódica de estudos por parte de alguns integrantes da equipe; </w:t>
+            </w:r>
+          </w:p>
+          <w:p>
+            <w:pPr>
+              <w:pStyle w:val="Corpodetexto"/>
+              <w:numPr>
+                <w:ilvl w:val="0"/>
+                <w:numId w:val="5"/>
+              </w:numPr>
+              <w:rPr>
+                <w:color w:val="000000" w:themeColor="text1"/>
+                <w:lang w:val="pt-BR"/>
+              </w:rPr>
+            </w:pPr>
+            <w:r>
+              <w:rPr>
+                <w:color w:val="000000" w:themeColor="text1"/>
+                <w:lang w:val="pt-BR"/>
+              </w:rPr>
+              <w:t>A equipe está mais coesa e o trabalho em grupo está evoluindo, se comparado ao semestre anterior;</w:t>
+            </w:r>
+          </w:p>
+          <w:p>
+            <w:pPr>
+              <w:pStyle w:val="Corpodetexto"/>
+              <w:numPr>
+                <w:ilvl w:val="0"/>
+                <w:numId w:val="5"/>
+              </w:numPr>
+              <w:rPr>
+                <w:rFonts w:cs="Arial"/>
+                <w:lang w:val="pt-BR"/>
+              </w:rPr>
+            </w:pPr>
+            <w:r>
+              <w:rPr>
+                <w:color w:val="000000" w:themeColor="text1"/>
+                <w:lang w:val="pt-BR"/>
+              </w:rPr>
+              <w:t>Aquisição de conhecimento dos frameworks.</w:t>
             </w:r>
           </w:p>
         </w:tc>
@@ -8164,7 +8753,7 @@
           <w:lang w:val="pt-BR"/>
         </w:rPr>
       </w:pPr>
-      <w:bookmarkStart w:id="29" w:name="_Toc507872617"/>
+      <w:bookmarkStart w:id="29" w:name="_Toc510300348"/>
       <w:r>
         <w:rPr>
           <w:lang w:val="pt-BR"/>
@@ -8172,31 +8761,6 @@
         <w:t>Sugestão de Melhoria</w:t>
       </w:r>
       <w:bookmarkEnd w:id="29"/>
-    </w:p>
-    <w:p>
-      <w:pPr>
-        <w:pStyle w:val="InfoBlue"/>
-        <w:rPr>
-          <w:iCs/>
-          <w:lang w:val="pt-BR"/>
-        </w:rPr>
-      </w:pPr>
-      <w:proofErr w:type="gramStart"/>
-      <w:r>
-        <w:rPr>
-          <w:iCs/>
-          <w:lang w:val="pt-BR"/>
-        </w:rPr>
-        <w:t>[Descreva</w:t>
-      </w:r>
-      <w:proofErr w:type="gramEnd"/>
-      <w:r>
-        <w:rPr>
-          <w:iCs/>
-          <w:lang w:val="pt-BR"/>
-        </w:rPr>
-        <w:t xml:space="preserve"> as melhorias sugeridas para o próximo Sprint.]</w:t>
-      </w:r>
     </w:p>
     <w:tbl>
       <w:tblPr>
@@ -8262,7 +8826,61 @@
                 <w:color w:val="000000" w:themeColor="text1"/>
                 <w:lang w:val="pt-BR"/>
               </w:rPr>
-              <w:t>Texto</w:t>
+              <w:t>Melhorar comunicação entre a equipe</w:t>
+            </w:r>
+          </w:p>
+          <w:p>
+            <w:pPr>
+              <w:pStyle w:val="Corpodetexto"/>
+              <w:numPr>
+                <w:ilvl w:val="0"/>
+                <w:numId w:val="5"/>
+              </w:numPr>
+              <w:rPr>
+                <w:color w:val="000000" w:themeColor="text1"/>
+                <w:lang w:val="pt-BR"/>
+              </w:rPr>
+            </w:pPr>
+            <w:r>
+              <w:rPr>
+                <w:color w:val="000000" w:themeColor="text1"/>
+                <w:lang w:val="pt-BR"/>
+              </w:rPr>
+              <w:t xml:space="preserve">Melhorar a organização do tempo. </w:t>
+            </w:r>
+          </w:p>
+          <w:p>
+            <w:pPr>
+              <w:pStyle w:val="Corpodetexto"/>
+              <w:numPr>
+                <w:ilvl w:val="0"/>
+                <w:numId w:val="5"/>
+              </w:numPr>
+              <w:rPr>
+                <w:color w:val="000000" w:themeColor="text1"/>
+                <w:lang w:val="pt-BR"/>
+              </w:rPr>
+            </w:pPr>
+            <w:r>
+              <w:rPr>
+                <w:color w:val="000000" w:themeColor="text1"/>
+                <w:lang w:val="pt-BR"/>
+              </w:rPr>
+              <w:t xml:space="preserve">Definir melhor os papeis do time </w:t>
+            </w:r>
+            <w:r>
+              <w:rPr>
+                <w:color w:val="000000" w:themeColor="text1"/>
+                <w:lang w:val="pt-BR"/>
+              </w:rPr>
+              <w:t>S</w:t>
+            </w:r>
+            <w:r>
+              <w:rPr>
+                <w:color w:val="000000" w:themeColor="text1"/>
+                <w:lang w:val="pt-BR"/>
+              </w:rPr>
+              <w:t>crum.</w:t>
             </w:r>
           </w:p>
         </w:tc>
@@ -8319,7 +8937,135 @@
                 <w:color w:val="000000" w:themeColor="text1"/>
                 <w:lang w:val="pt-BR"/>
               </w:rPr>
-              <w:t>Texto</w:t>
+              <w:t xml:space="preserve">Habilidades em programação; </w:t>
+            </w:r>
+          </w:p>
+          <w:p>
+            <w:pPr>
+              <w:pStyle w:val="Corpodetexto"/>
+              <w:numPr>
+                <w:ilvl w:val="0"/>
+                <w:numId w:val="5"/>
+              </w:numPr>
+              <w:rPr>
+                <w:color w:val="000000" w:themeColor="text1"/>
+                <w:lang w:val="pt-BR"/>
+              </w:rPr>
+            </w:pPr>
+            <w:r>
+              <w:rPr>
+                <w:color w:val="000000" w:themeColor="text1"/>
+                <w:lang w:val="pt-BR"/>
+              </w:rPr>
+              <w:t>Domínio dos frameworks escolhidos;</w:t>
+            </w:r>
+          </w:p>
+          <w:p>
+            <w:pPr>
+              <w:pStyle w:val="Corpodetexto"/>
+              <w:numPr>
+                <w:ilvl w:val="0"/>
+                <w:numId w:val="5"/>
+              </w:numPr>
+              <w:rPr>
+                <w:color w:val="000000" w:themeColor="text1"/>
+                <w:lang w:val="pt-BR"/>
+              </w:rPr>
+            </w:pPr>
+            <w:r>
+              <w:rPr>
+                <w:color w:val="000000" w:themeColor="text1"/>
+                <w:lang w:val="pt-BR"/>
+              </w:rPr>
+              <w:t xml:space="preserve">Organização de tempo extraclasse para dedicação ao projeto; </w:t>
+            </w:r>
+          </w:p>
+          <w:p>
+            <w:pPr>
+              <w:pStyle w:val="Corpodetexto"/>
+              <w:numPr>
+                <w:ilvl w:val="0"/>
+                <w:numId w:val="5"/>
+              </w:numPr>
+              <w:rPr>
+                <w:color w:val="000000" w:themeColor="text1"/>
+                <w:lang w:val="pt-BR"/>
+              </w:rPr>
+            </w:pPr>
+            <w:r>
+              <w:rPr>
+                <w:color w:val="000000" w:themeColor="text1"/>
+                <w:lang w:val="pt-BR"/>
+              </w:rPr>
+              <w:t>Melhorar a organização do tempo</w:t>
+            </w:r>
+            <w:r>
+              <w:rPr>
+                <w:color w:val="000000" w:themeColor="text1"/>
+                <w:lang w:val="pt-BR"/>
+              </w:rPr>
+              <w:t>;</w:t>
+            </w:r>
+          </w:p>
+          <w:p>
+            <w:pPr>
+              <w:pStyle w:val="Corpodetexto"/>
+              <w:numPr>
+                <w:ilvl w:val="0"/>
+                <w:numId w:val="5"/>
+              </w:numPr>
+              <w:rPr>
+                <w:color w:val="000000" w:themeColor="text1"/>
+                <w:lang w:val="pt-BR"/>
+              </w:rPr>
+            </w:pPr>
+            <w:r>
+              <w:rPr>
+                <w:color w:val="000000" w:themeColor="text1"/>
+                <w:lang w:val="pt-BR"/>
+              </w:rPr>
+              <w:t>Melhorar mais ainda a comunicação entre a equipe.</w:t>
+            </w:r>
+            <w:r>
+              <w:rPr>
+                <w:color w:val="000000" w:themeColor="text1"/>
+                <w:lang w:val="pt-BR"/>
+              </w:rPr>
+              <w:t xml:space="preserve"> </w:t>
+            </w:r>
+          </w:p>
+          <w:p>
+            <w:pPr>
+              <w:pStyle w:val="Corpodetexto"/>
+              <w:numPr>
+                <w:ilvl w:val="0"/>
+                <w:numId w:val="5"/>
+              </w:numPr>
+              <w:rPr>
+                <w:color w:val="000000" w:themeColor="text1"/>
+                <w:lang w:val="pt-BR"/>
+              </w:rPr>
+            </w:pPr>
+            <w:r>
+              <w:rPr>
+                <w:color w:val="000000" w:themeColor="text1"/>
+                <w:lang w:val="pt-BR"/>
+              </w:rPr>
+              <w:t xml:space="preserve">Definir melhor os papeis do time </w:t>
+            </w:r>
+            <w:r>
+              <w:rPr>
+                <w:color w:val="000000" w:themeColor="text1"/>
+                <w:lang w:val="pt-BR"/>
+              </w:rPr>
+              <w:t>S</w:t>
+            </w:r>
+            <w:r>
+              <w:rPr>
+                <w:color w:val="000000" w:themeColor="text1"/>
+                <w:lang w:val="pt-BR"/>
+              </w:rPr>
+              <w:t>crum.</w:t>
             </w:r>
           </w:p>
         </w:tc>
@@ -8341,7 +9087,7 @@
           <w:lang w:val="pt-BR"/>
         </w:rPr>
       </w:pPr>
-      <w:bookmarkStart w:id="30" w:name="_Toc507872618"/>
+      <w:bookmarkStart w:id="30" w:name="_Toc510300349"/>
       <w:r>
         <w:rPr>
           <w:lang w:val="pt-BR"/>
@@ -8534,6 +9280,7 @@
                 <w:color w:val="000000" w:themeColor="text1"/>
                 <w:lang w:val="pt-BR"/>
               </w:rPr>
+              <w:lastRenderedPageBreak/>
               <w:t>Texto</w:t>
             </w:r>
           </w:p>
@@ -8557,7 +9304,7 @@
           <w:lang w:val="pt-BR"/>
         </w:rPr>
       </w:pPr>
-      <w:bookmarkStart w:id="31" w:name="_Toc507872619"/>
+      <w:bookmarkStart w:id="31" w:name="_Toc510300350"/>
       <w:r>
         <w:rPr>
           <w:lang w:val="pt-BR"/>
@@ -8574,21 +9321,12 @@
           <w:lang w:val="pt-BR"/>
         </w:rPr>
       </w:pPr>
-      <w:proofErr w:type="gramStart"/>
       <w:r>
         <w:rPr>
           <w:iCs/>
           <w:lang w:val="pt-BR"/>
         </w:rPr>
-        <w:t>[Descreva</w:t>
-      </w:r>
-      <w:proofErr w:type="gramEnd"/>
-      <w:r>
-        <w:rPr>
-          <w:iCs/>
-          <w:lang w:val="pt-BR"/>
-        </w:rPr>
-        <w:t xml:space="preserve"> as melhorias sugeridas para o próximo Sprint.]</w:t>
+        <w:t>[Descreva as melhorias sugeridas para o próximo Sprint.]</w:t>
       </w:r>
     </w:p>
     <w:tbl>
@@ -8734,7 +9472,7 @@
           <w:lang w:val="pt-BR"/>
         </w:rPr>
       </w:pPr>
-      <w:bookmarkStart w:id="32" w:name="_Toc507872620"/>
+      <w:bookmarkStart w:id="32" w:name="_Toc510300351"/>
       <w:r>
         <w:rPr>
           <w:lang w:val="pt-BR"/>
@@ -8957,7 +9695,7 @@
           <w:lang w:val="pt-BR"/>
         </w:rPr>
       </w:pPr>
-      <w:bookmarkStart w:id="33" w:name="_Toc507872621"/>
+      <w:bookmarkStart w:id="33" w:name="_Toc510300352"/>
       <w:r>
         <w:rPr>
           <w:lang w:val="pt-BR"/>
@@ -8974,21 +9712,12 @@
           <w:lang w:val="pt-BR"/>
         </w:rPr>
       </w:pPr>
-      <w:proofErr w:type="gramStart"/>
       <w:r>
         <w:rPr>
           <w:iCs/>
           <w:lang w:val="pt-BR"/>
         </w:rPr>
-        <w:t>[Descreva</w:t>
-      </w:r>
-      <w:proofErr w:type="gramEnd"/>
-      <w:r>
-        <w:rPr>
-          <w:iCs/>
-          <w:lang w:val="pt-BR"/>
-        </w:rPr>
-        <w:t xml:space="preserve"> as melhorias sugeridas para o próximo Sprint.]</w:t>
+        <w:t>[Descreva as melhorias sugeridas para o próximo Sprint.]</w:t>
       </w:r>
     </w:p>
     <w:tbl>
@@ -9112,7 +9841,6 @@
                 <w:color w:val="000000" w:themeColor="text1"/>
                 <w:lang w:val="pt-BR"/>
               </w:rPr>
-              <w:lastRenderedPageBreak/>
               <w:t>Texto</w:t>
             </w:r>
           </w:p>
@@ -9135,7 +9863,7 @@
           <w:lang w:val="pt-BR"/>
         </w:rPr>
       </w:pPr>
-      <w:bookmarkStart w:id="34" w:name="_Toc507872622"/>
+      <w:bookmarkStart w:id="34" w:name="_Toc510300353"/>
       <w:r>
         <w:rPr>
           <w:lang w:val="pt-BR"/>
@@ -9379,7 +10107,7 @@
           <w:lang w:val="pt-BR"/>
         </w:rPr>
       </w:pPr>
-      <w:bookmarkStart w:id="35" w:name="_Toc507872623"/>
+      <w:bookmarkStart w:id="35" w:name="_Toc510300354"/>
       <w:r>
         <w:rPr>
           <w:lang w:val="pt-BR"/>
@@ -9396,21 +10124,12 @@
           <w:lang w:val="pt-BR"/>
         </w:rPr>
       </w:pPr>
-      <w:proofErr w:type="gramStart"/>
       <w:r>
         <w:rPr>
           <w:iCs/>
           <w:lang w:val="pt-BR"/>
         </w:rPr>
-        <w:t>[Descreva</w:t>
-      </w:r>
-      <w:proofErr w:type="gramEnd"/>
-      <w:r>
-        <w:rPr>
-          <w:iCs/>
-          <w:lang w:val="pt-BR"/>
-        </w:rPr>
-        <w:t xml:space="preserve"> as melhorias sugeridas para o próximo Sprint.]</w:t>
+        <w:t>[Descreva as melhorias sugeridas para o próximo Sprint.]</w:t>
       </w:r>
     </w:p>
     <w:tbl>
@@ -9504,6 +10223,7 @@
                 <w:b/>
                 <w:lang w:val="pt-BR"/>
               </w:rPr>
+              <w:lastRenderedPageBreak/>
               <w:t xml:space="preserve">Melhorias Sugeridas </w:t>
             </w:r>
           </w:p>
@@ -9970,14 +10690,12 @@
             </w:rPr>
             <w:fldChar w:fldCharType="separate"/>
           </w:r>
-          <w:proofErr w:type="spellStart"/>
           <w:r>
             <w:rPr>
               <w:lang w:val="pt-BR"/>
             </w:rPr>
             <w:t>Academicci</w:t>
           </w:r>
-          <w:proofErr w:type="spellEnd"/>
           <w:r>
             <w:rPr>
               <w:lang w:val="pt-BR"/>
@@ -9997,10 +10715,7 @@
           </w:r>
           <w:proofErr w:type="spellEnd"/>
           <w:r>
-            <w:t xml:space="preserve"> 0.00</w:t>
-          </w:r>
-          <w:r>
-            <w:t>7</w:t>
+            <w:t xml:space="preserve"> 0.008</w:t>
           </w:r>
         </w:p>
       </w:tc>
@@ -10070,7 +10785,7 @@
             <w:rPr>
               <w:lang w:val="pt-BR"/>
             </w:rPr>
-            <w:t>01/03/2018</w:t>
+            <w:t>31/03/2018</w:t>
           </w:r>
         </w:p>
       </w:tc>
@@ -11385,6 +12100,119 @@
     </w:lvl>
   </w:abstractNum>
   <w:abstractNum w:abstractNumId="13" w15:restartNumberingAfterBreak="0">
+    <w:nsid w:val="5E9B3906"/>
+    <w:multiLevelType w:val="hybridMultilevel"/>
+    <w:tmpl w:val="B436331C"/>
+    <w:lvl w:ilvl="0" w:tplc="040C0001">
+      <w:start w:val="1"/>
+      <w:numFmt w:val="bullet"/>
+      <w:lvlText w:val=""/>
+      <w:lvlJc w:val="left"/>
+      <w:pPr>
+        <w:ind w:left="720" w:hanging="360"/>
+      </w:pPr>
+      <w:rPr>
+        <w:rFonts w:ascii="Symbol" w:hAnsi="Symbol" w:hint="default"/>
+      </w:rPr>
+    </w:lvl>
+    <w:lvl w:ilvl="1" w:tplc="040C0003" w:tentative="1">
+      <w:start w:val="1"/>
+      <w:numFmt w:val="bullet"/>
+      <w:lvlText w:val="o"/>
+      <w:lvlJc w:val="left"/>
+      <w:pPr>
+        <w:ind w:left="1440" w:hanging="360"/>
+      </w:pPr>
+      <w:rPr>
+        <w:rFonts w:ascii="Courier New" w:hAnsi="Courier New" w:cs="Courier New" w:hint="default"/>
+      </w:rPr>
+    </w:lvl>
+    <w:lvl w:ilvl="2" w:tplc="040C0005" w:tentative="1">
+      <w:start w:val="1"/>
+      <w:numFmt w:val="bullet"/>
+      <w:lvlText w:val=""/>
+      <w:lvlJc w:val="left"/>
+      <w:pPr>
+        <w:ind w:left="2160" w:hanging="360"/>
+      </w:pPr>
+      <w:rPr>
+        <w:rFonts w:ascii="Wingdings" w:hAnsi="Wingdings" w:hint="default"/>
+      </w:rPr>
+    </w:lvl>
+    <w:lvl w:ilvl="3" w:tplc="040C0001" w:tentative="1">
+      <w:start w:val="1"/>
+      <w:numFmt w:val="bullet"/>
+      <w:lvlText w:val=""/>
+      <w:lvlJc w:val="left"/>
+      <w:pPr>
+        <w:ind w:left="2880" w:hanging="360"/>
+      </w:pPr>
+      <w:rPr>
+        <w:rFonts w:ascii="Symbol" w:hAnsi="Symbol" w:hint="default"/>
+      </w:rPr>
+    </w:lvl>
+    <w:lvl w:ilvl="4" w:tplc="040C0003" w:tentative="1">
+      <w:start w:val="1"/>
+      <w:numFmt w:val="bullet"/>
+      <w:lvlText w:val="o"/>
+      <w:lvlJc w:val="left"/>
+      <w:pPr>
+        <w:ind w:left="3600" w:hanging="360"/>
+      </w:pPr>
+      <w:rPr>
+        <w:rFonts w:ascii="Courier New" w:hAnsi="Courier New" w:cs="Courier New" w:hint="default"/>
+      </w:rPr>
+    </w:lvl>
+    <w:lvl w:ilvl="5" w:tplc="040C0005" w:tentative="1">
+      <w:start w:val="1"/>
+      <w:numFmt w:val="bullet"/>
+      <w:lvlText w:val=""/>
+      <w:lvlJc w:val="left"/>
+      <w:pPr>
+        <w:ind w:left="4320" w:hanging="360"/>
+      </w:pPr>
+      <w:rPr>
+        <w:rFonts w:ascii="Wingdings" w:hAnsi="Wingdings" w:hint="default"/>
+      </w:rPr>
+    </w:lvl>
+    <w:lvl w:ilvl="6" w:tplc="040C0001" w:tentative="1">
+      <w:start w:val="1"/>
+      <w:numFmt w:val="bullet"/>
+      <w:lvlText w:val=""/>
+      <w:lvlJc w:val="left"/>
+      <w:pPr>
+        <w:ind w:left="5040" w:hanging="360"/>
+      </w:pPr>
+      <w:rPr>
+        <w:rFonts w:ascii="Symbol" w:hAnsi="Symbol" w:hint="default"/>
+      </w:rPr>
+    </w:lvl>
+    <w:lvl w:ilvl="7" w:tplc="040C0003" w:tentative="1">
+      <w:start w:val="1"/>
+      <w:numFmt w:val="bullet"/>
+      <w:lvlText w:val="o"/>
+      <w:lvlJc w:val="left"/>
+      <w:pPr>
+        <w:ind w:left="5760" w:hanging="360"/>
+      </w:pPr>
+      <w:rPr>
+        <w:rFonts w:ascii="Courier New" w:hAnsi="Courier New" w:cs="Courier New" w:hint="default"/>
+      </w:rPr>
+    </w:lvl>
+    <w:lvl w:ilvl="8" w:tplc="040C0005" w:tentative="1">
+      <w:start w:val="1"/>
+      <w:numFmt w:val="bullet"/>
+      <w:lvlText w:val=""/>
+      <w:lvlJc w:val="left"/>
+      <w:pPr>
+        <w:ind w:left="6480" w:hanging="360"/>
+      </w:pPr>
+      <w:rPr>
+        <w:rFonts w:ascii="Wingdings" w:hAnsi="Wingdings" w:hint="default"/>
+      </w:rPr>
+    </w:lvl>
+  </w:abstractNum>
+  <w:abstractNum w:abstractNumId="14" w15:restartNumberingAfterBreak="0">
     <w:nsid w:val="5FCA087B"/>
     <w:multiLevelType w:val="hybridMultilevel"/>
     <w:tmpl w:val="02F6E182"/>
@@ -11473,7 +12301,7 @@
       </w:pPr>
     </w:lvl>
   </w:abstractNum>
-  <w:abstractNum w:abstractNumId="14" w15:restartNumberingAfterBreak="0">
+  <w:abstractNum w:abstractNumId="15" w15:restartNumberingAfterBreak="0">
     <w:nsid w:val="6A702128"/>
     <w:multiLevelType w:val="hybridMultilevel"/>
     <w:tmpl w:val="B2666580"/>
@@ -11562,7 +12390,7 @@
       </w:pPr>
     </w:lvl>
   </w:abstractNum>
-  <w:abstractNum w:abstractNumId="15" w15:restartNumberingAfterBreak="0">
+  <w:abstractNum w:abstractNumId="16" w15:restartNumberingAfterBreak="0">
     <w:nsid w:val="72DE7D1E"/>
     <w:multiLevelType w:val="hybridMultilevel"/>
     <w:tmpl w:val="771042E6"/>
@@ -11651,7 +12479,7 @@
       </w:pPr>
     </w:lvl>
   </w:abstractNum>
-  <w:abstractNum w:abstractNumId="16" w15:restartNumberingAfterBreak="0">
+  <w:abstractNum w:abstractNumId="17" w15:restartNumberingAfterBreak="0">
     <w:nsid w:val="77AF4E88"/>
     <w:multiLevelType w:val="multilevel"/>
     <w:tmpl w:val="DA9C56CC"/>
@@ -11765,7 +12593,7 @@
       </w:pPr>
     </w:lvl>
   </w:abstractNum>
-  <w:abstractNum w:abstractNumId="17" w15:restartNumberingAfterBreak="0">
+  <w:abstractNum w:abstractNumId="18" w15:restartNumberingAfterBreak="0">
     <w:nsid w:val="79F50A91"/>
     <w:multiLevelType w:val="hybridMultilevel"/>
     <w:tmpl w:val="F61AFFF0"/>
@@ -11858,7 +12686,7 @@
     <w:abstractNumId w:val="0"/>
   </w:num>
   <w:num w:numId="2">
-    <w:abstractNumId w:val="16"/>
+    <w:abstractNumId w:val="17"/>
   </w:num>
   <w:num w:numId="3">
     <w:abstractNumId w:val="5"/>
@@ -11876,7 +12704,7 @@
     <w:abstractNumId w:val="7"/>
   </w:num>
   <w:num w:numId="8">
-    <w:abstractNumId w:val="14"/>
+    <w:abstractNumId w:val="15"/>
   </w:num>
   <w:num w:numId="9">
     <w:abstractNumId w:val="1"/>
@@ -11900,16 +12728,19 @@
     <w:abstractNumId w:val="4"/>
   </w:num>
   <w:num w:numId="16">
-    <w:abstractNumId w:val="15"/>
+    <w:abstractNumId w:val="16"/>
   </w:num>
   <w:num w:numId="17">
-    <w:abstractNumId w:val="13"/>
+    <w:abstractNumId w:val="14"/>
   </w:num>
   <w:num w:numId="18">
-    <w:abstractNumId w:val="17"/>
+    <w:abstractNumId w:val="18"/>
   </w:num>
   <w:num w:numId="19">
     <w:abstractNumId w:val="0"/>
+  </w:num>
+  <w:num w:numId="20">
+    <w:abstractNumId w:val="13"/>
   </w:num>
   <w:numIdMacAtCleanup w:val="18"/>
 </w:numbering>
@@ -13246,7 +14077,9 @@
   </w:compat>
   <w:rsids>
     <w:rsidRoot w:val="000468C4"/>
+    <w:rsid w:val="00024478"/>
     <w:rsid w:val="000468C4"/>
+    <w:rsid w:val="001C227A"/>
     <w:rsid w:val="007659D4"/>
     <w:rsid w:val="008C4997"/>
     <w:rsid w:val="00CF310E"/>
@@ -14031,7 +14864,7 @@
 </file>
 
 <file path=customXml/itemProps1.xml><?xml version="1.0" encoding="utf-8"?>
-<ds:datastoreItem xmlns:ds="http://schemas.openxmlformats.org/officeDocument/2006/customXml" ds:itemID="{72D51210-8609-4346-9C33-FB92EB104C5A}">
+<ds:datastoreItem xmlns:ds="http://schemas.openxmlformats.org/officeDocument/2006/customXml" ds:itemID="{0C95008E-64D5-40B7-A2F2-F114C502093C}">
   <ds:schemaRefs>
     <ds:schemaRef ds:uri="http://schemas.openxmlformats.org/officeDocument/2006/bibliography"/>
   </ds:schemaRefs>

</xml_diff>